<commit_message>
update specificatii cu table de valori si updatat tteste case-uri sa semene cu testele autoamate
</commit_message>
<xml_diff>
--- a/docs/Specificatii.docx
+++ b/docs/Specificatii.docx
@@ -82,8 +82,11 @@
       </w:sdtPr>
       <w:sdtEndPr>
         <w:rPr>
+          <w:rFonts w:eastAsiaTheme="minorEastAsia"/>
           <w:b/>
           <w:bCs/>
+          <w:kern w:val="0"/>
+          <w14:ligatures w14:val="none"/>
         </w:rPr>
       </w:sdtEndPr>
       <w:sdtContent>
@@ -108,7 +111,6 @@
               <w:kern w:val="2"/>
               <w:sz w:val="24"/>
               <w:szCs w:val="24"/>
-              <w:lang w:val="en-US"/>
               <w14:ligatures w14:val="standardContextual"/>
             </w:rPr>
           </w:pPr>
@@ -139,7 +141,6 @@
                 <w:kern w:val="2"/>
                 <w:sz w:val="24"/>
                 <w:szCs w:val="24"/>
-                <w:lang w:val="en-US"/>
                 <w14:ligatures w14:val="standardContextual"/>
               </w:rPr>
               <w:tab/>
@@ -217,7 +218,6 @@
               <w:kern w:val="2"/>
               <w:sz w:val="24"/>
               <w:szCs w:val="24"/>
-              <w:lang w:val="en-US"/>
               <w14:ligatures w14:val="standardContextual"/>
             </w:rPr>
           </w:pPr>
@@ -239,7 +239,6 @@
                 <w:kern w:val="2"/>
                 <w:sz w:val="24"/>
                 <w:szCs w:val="24"/>
-                <w:lang w:val="en-US"/>
                 <w14:ligatures w14:val="standardContextual"/>
               </w:rPr>
               <w:tab/>
@@ -317,7 +316,6 @@
               <w:kern w:val="2"/>
               <w:sz w:val="24"/>
               <w:szCs w:val="24"/>
-              <w:lang w:val="en-US"/>
               <w14:ligatures w14:val="standardContextual"/>
             </w:rPr>
           </w:pPr>
@@ -339,7 +337,6 @@
                 <w:kern w:val="2"/>
                 <w:sz w:val="24"/>
                 <w:szCs w:val="24"/>
-                <w:lang w:val="en-US"/>
                 <w14:ligatures w14:val="standardContextual"/>
               </w:rPr>
               <w:tab/>
@@ -417,7 +414,6 @@
               <w:kern w:val="2"/>
               <w:sz w:val="24"/>
               <w:szCs w:val="24"/>
-              <w:lang w:val="en-US"/>
               <w14:ligatures w14:val="standardContextual"/>
             </w:rPr>
           </w:pPr>
@@ -439,7 +435,6 @@
                 <w:kern w:val="2"/>
                 <w:sz w:val="24"/>
                 <w:szCs w:val="24"/>
-                <w:lang w:val="en-US"/>
                 <w14:ligatures w14:val="standardContextual"/>
               </w:rPr>
               <w:tab/>
@@ -517,7 +512,6 @@
               <w:kern w:val="2"/>
               <w:sz w:val="24"/>
               <w:szCs w:val="24"/>
-              <w:lang w:val="en-US"/>
               <w14:ligatures w14:val="standardContextual"/>
             </w:rPr>
           </w:pPr>
@@ -539,7 +533,6 @@
                 <w:kern w:val="2"/>
                 <w:sz w:val="24"/>
                 <w:szCs w:val="24"/>
-                <w:lang w:val="en-US"/>
                 <w14:ligatures w14:val="standardContextual"/>
               </w:rPr>
               <w:tab/>
@@ -617,7 +610,6 @@
               <w:kern w:val="2"/>
               <w:sz w:val="24"/>
               <w:szCs w:val="24"/>
-              <w:lang w:val="en-US"/>
               <w14:ligatures w14:val="standardContextual"/>
             </w:rPr>
           </w:pPr>
@@ -639,7 +631,6 @@
                 <w:kern w:val="2"/>
                 <w:sz w:val="24"/>
                 <w:szCs w:val="24"/>
-                <w:lang w:val="en-US"/>
                 <w14:ligatures w14:val="standardContextual"/>
               </w:rPr>
               <w:tab/>
@@ -717,7 +708,6 @@
               <w:kern w:val="2"/>
               <w:sz w:val="24"/>
               <w:szCs w:val="24"/>
-              <w:lang w:val="en-US"/>
               <w14:ligatures w14:val="standardContextual"/>
             </w:rPr>
           </w:pPr>
@@ -739,7 +729,6 @@
                 <w:kern w:val="2"/>
                 <w:sz w:val="24"/>
                 <w:szCs w:val="24"/>
-                <w:lang w:val="en-US"/>
                 <w14:ligatures w14:val="standardContextual"/>
               </w:rPr>
               <w:tab/>
@@ -817,7 +806,6 @@
               <w:kern w:val="2"/>
               <w:sz w:val="24"/>
               <w:szCs w:val="24"/>
-              <w:lang w:val="en-US"/>
               <w14:ligatures w14:val="standardContextual"/>
             </w:rPr>
           </w:pPr>
@@ -839,7 +827,6 @@
                 <w:kern w:val="2"/>
                 <w:sz w:val="24"/>
                 <w:szCs w:val="24"/>
-                <w:lang w:val="en-US"/>
                 <w14:ligatures w14:val="standardContextual"/>
               </w:rPr>
               <w:tab/>
@@ -917,7 +904,6 @@
               <w:kern w:val="2"/>
               <w:sz w:val="24"/>
               <w:szCs w:val="24"/>
-              <w:lang w:val="en-US"/>
               <w14:ligatures w14:val="standardContextual"/>
             </w:rPr>
           </w:pPr>
@@ -939,7 +925,6 @@
                 <w:kern w:val="2"/>
                 <w:sz w:val="24"/>
                 <w:szCs w:val="24"/>
-                <w:lang w:val="en-US"/>
                 <w14:ligatures w14:val="standardContextual"/>
               </w:rPr>
               <w:tab/>
@@ -1017,7 +1002,6 @@
               <w:kern w:val="2"/>
               <w:sz w:val="24"/>
               <w:szCs w:val="24"/>
-              <w:lang w:val="en-US"/>
               <w14:ligatures w14:val="standardContextual"/>
             </w:rPr>
           </w:pPr>
@@ -1039,7 +1023,6 @@
                 <w:kern w:val="2"/>
                 <w:sz w:val="24"/>
                 <w:szCs w:val="24"/>
-                <w:lang w:val="en-US"/>
                 <w14:ligatures w14:val="standardContextual"/>
               </w:rPr>
               <w:tab/>
@@ -1117,7 +1100,6 @@
               <w:kern w:val="2"/>
               <w:sz w:val="24"/>
               <w:szCs w:val="24"/>
-              <w:lang w:val="en-US"/>
               <w14:ligatures w14:val="standardContextual"/>
             </w:rPr>
           </w:pPr>
@@ -1139,7 +1121,6 @@
                 <w:kern w:val="2"/>
                 <w:sz w:val="24"/>
                 <w:szCs w:val="24"/>
-                <w:lang w:val="en-US"/>
                 <w14:ligatures w14:val="standardContextual"/>
               </w:rPr>
               <w:tab/>
@@ -1217,7 +1198,6 @@
               <w:kern w:val="2"/>
               <w:sz w:val="24"/>
               <w:szCs w:val="24"/>
-              <w:lang w:val="en-US"/>
               <w14:ligatures w14:val="standardContextual"/>
             </w:rPr>
           </w:pPr>
@@ -1239,7 +1219,6 @@
                 <w:kern w:val="2"/>
                 <w:sz w:val="24"/>
                 <w:szCs w:val="24"/>
-                <w:lang w:val="en-US"/>
                 <w14:ligatures w14:val="standardContextual"/>
               </w:rPr>
               <w:tab/>
@@ -1317,7 +1296,6 @@
               <w:kern w:val="2"/>
               <w:sz w:val="24"/>
               <w:szCs w:val="24"/>
-              <w:lang w:val="en-US"/>
               <w14:ligatures w14:val="standardContextual"/>
             </w:rPr>
           </w:pPr>
@@ -1339,7 +1317,6 @@
                 <w:kern w:val="2"/>
                 <w:sz w:val="24"/>
                 <w:szCs w:val="24"/>
-                <w:lang w:val="en-US"/>
                 <w14:ligatures w14:val="standardContextual"/>
               </w:rPr>
               <w:tab/>
@@ -1417,7 +1394,6 @@
               <w:kern w:val="2"/>
               <w:sz w:val="24"/>
               <w:szCs w:val="24"/>
-              <w:lang w:val="en-US"/>
               <w14:ligatures w14:val="standardContextual"/>
             </w:rPr>
           </w:pPr>
@@ -1439,7 +1415,6 @@
                 <w:kern w:val="2"/>
                 <w:sz w:val="24"/>
                 <w:szCs w:val="24"/>
-                <w:lang w:val="en-US"/>
                 <w14:ligatures w14:val="standardContextual"/>
               </w:rPr>
               <w:tab/>
@@ -1517,7 +1492,6 @@
               <w:kern w:val="2"/>
               <w:sz w:val="24"/>
               <w:szCs w:val="24"/>
-              <w:lang w:val="en-US"/>
               <w14:ligatures w14:val="standardContextual"/>
             </w:rPr>
           </w:pPr>
@@ -1539,7 +1513,6 @@
                 <w:kern w:val="2"/>
                 <w:sz w:val="24"/>
                 <w:szCs w:val="24"/>
-                <w:lang w:val="en-US"/>
                 <w14:ligatures w14:val="standardContextual"/>
               </w:rPr>
               <w:tab/>
@@ -1617,7 +1590,6 @@
               <w:kern w:val="2"/>
               <w:sz w:val="24"/>
               <w:szCs w:val="24"/>
-              <w:lang w:val="en-US"/>
               <w14:ligatures w14:val="standardContextual"/>
             </w:rPr>
           </w:pPr>
@@ -1639,7 +1611,6 @@
                 <w:kern w:val="2"/>
                 <w:sz w:val="24"/>
                 <w:szCs w:val="24"/>
-                <w:lang w:val="en-US"/>
                 <w14:ligatures w14:val="standardContextual"/>
               </w:rPr>
               <w:tab/>
@@ -2159,13 +2130,77 @@
           <w:szCs w:val="24"/>
         </w:rPr>
       </w:pPr>
+      <w:proofErr w:type="spellStart"/>
       <w:r>
         <w:rPr>
           <w:rFonts w:ascii="Times New Roman" w:hAnsi="Times New Roman" w:cs="Times New Roman"/>
           <w:sz w:val="24"/>
           <w:szCs w:val="24"/>
         </w:rPr>
-        <w:t>Aplicația oferă posibilitatea convertirii din și în următoarele șase valute: RON, EUR, USD, CAD, GBP, HUF</w:t>
+        <w:t>Aplicația</w:t>
+      </w:r>
+      <w:proofErr w:type="spellEnd"/>
+      <w:r>
+        <w:rPr>
+          <w:rFonts w:ascii="Times New Roman" w:hAnsi="Times New Roman" w:cs="Times New Roman"/>
+          <w:sz w:val="24"/>
+          <w:szCs w:val="24"/>
+        </w:rPr>
+        <w:t xml:space="preserve"> </w:t>
+      </w:r>
+      <w:proofErr w:type="spellStart"/>
+      <w:r>
+        <w:rPr>
+          <w:rFonts w:ascii="Times New Roman" w:hAnsi="Times New Roman" w:cs="Times New Roman"/>
+          <w:sz w:val="24"/>
+          <w:szCs w:val="24"/>
+        </w:rPr>
+        <w:t>oferă</w:t>
+      </w:r>
+      <w:proofErr w:type="spellEnd"/>
+      <w:r>
+        <w:rPr>
+          <w:rFonts w:ascii="Times New Roman" w:hAnsi="Times New Roman" w:cs="Times New Roman"/>
+          <w:sz w:val="24"/>
+          <w:szCs w:val="24"/>
+        </w:rPr>
+        <w:t xml:space="preserve"> </w:t>
+      </w:r>
+      <w:proofErr w:type="spellStart"/>
+      <w:r>
+        <w:rPr>
+          <w:rFonts w:ascii="Times New Roman" w:hAnsi="Times New Roman" w:cs="Times New Roman"/>
+          <w:sz w:val="24"/>
+          <w:szCs w:val="24"/>
+        </w:rPr>
+        <w:t>posibilitatea</w:t>
+      </w:r>
+      <w:proofErr w:type="spellEnd"/>
+      <w:r>
+        <w:rPr>
+          <w:rFonts w:ascii="Times New Roman" w:hAnsi="Times New Roman" w:cs="Times New Roman"/>
+          <w:sz w:val="24"/>
+          <w:szCs w:val="24"/>
+        </w:rPr>
+        <w:t xml:space="preserve"> </w:t>
+      </w:r>
+      <w:proofErr w:type="spellStart"/>
+      <w:r>
+        <w:rPr>
+          <w:rFonts w:ascii="Times New Roman" w:hAnsi="Times New Roman" w:cs="Times New Roman"/>
+          <w:sz w:val="24"/>
+          <w:szCs w:val="24"/>
+        </w:rPr>
+        <w:t>convertirii</w:t>
+      </w:r>
+      <w:proofErr w:type="spellEnd"/>
+      <w:r>
+        <w:rPr>
+          <w:rFonts w:ascii="Times New Roman" w:hAnsi="Times New Roman" w:cs="Times New Roman"/>
+          <w:sz w:val="24"/>
+          <w:szCs w:val="24"/>
+        </w:rPr>
+        <w:t xml:space="preserve"> din și în următoarele șase valute: RON, EUR, USD, CAD, GBP, HUF</w:t>
       </w:r>
     </w:p>
     <w:p>
@@ -2191,6 +2226,2706 @@
         </w:rPr>
         <w:t>Rezultatul conversiei este afișat pe baza cursului BNR din data de 19.11.2024</w:t>
       </w:r>
+      <w:r>
+        <w:rPr>
+          <w:rFonts w:ascii="Times New Roman" w:hAnsi="Times New Roman" w:cs="Times New Roman"/>
+          <w:sz w:val="24"/>
+          <w:szCs w:val="24"/>
+        </w:rPr>
+        <w:t xml:space="preserve"> documentate in urmatorul tabel:</w:t>
+      </w:r>
+    </w:p>
+    <w:p>
+      <w:pPr>
+        <w:pStyle w:val="Heading3"/>
+      </w:pPr>
+    </w:p>
+    <w:tbl>
+      <w:tblPr>
+        <w:tblStyle w:val="PlainTable1"/>
+        <w:tblW w:w="5232" w:type="dxa"/>
+        <w:tblInd w:w="1471" w:type="dxa"/>
+        <w:tblLook w:val="04A0" w:firstRow="1" w:lastRow="0" w:firstColumn="1" w:lastColumn="0" w:noHBand="0" w:noVBand="1"/>
+      </w:tblPr>
+      <w:tblGrid>
+        <w:gridCol w:w="1681"/>
+        <w:gridCol w:w="1681"/>
+        <w:gridCol w:w="1870"/>
+      </w:tblGrid>
+      <w:tr>
+        <w:trPr>
+          <w:cnfStyle w:val="100000000000" w:firstRow="1" w:lastRow="0" w:firstColumn="0" w:lastColumn="0" w:oddVBand="0" w:evenVBand="0" w:oddHBand="0" w:evenHBand="0" w:firstRowFirstColumn="0" w:firstRowLastColumn="0" w:lastRowFirstColumn="0" w:lastRowLastColumn="0"/>
+          <w:trHeight w:val="867"/>
+        </w:trPr>
+        <w:tc>
+          <w:tcPr>
+            <w:cnfStyle w:val="001000000000" w:firstRow="0" w:lastRow="0" w:firstColumn="1" w:lastColumn="0" w:oddVBand="0" w:evenVBand="0" w:oddHBand="0" w:evenHBand="0" w:firstRowFirstColumn="0" w:firstRowLastColumn="0" w:lastRowFirstColumn="0" w:lastRowLastColumn="0"/>
+            <w:tcW w:w="1681" w:type="dxa"/>
+            <w:hideMark/>
+          </w:tcPr>
+          <w:p>
+            <w:pPr>
+              <w:rPr>
+                <w:rFonts w:ascii="Times New Roman" w:hAnsi="Times New Roman" w:cs="Times New Roman"/>
+                <w:b w:val="0"/>
+                <w:bCs w:val="0"/>
+                <w:sz w:val="24"/>
+                <w:szCs w:val="24"/>
+              </w:rPr>
+            </w:pPr>
+            <w:proofErr w:type="spellStart"/>
+            <w:r>
+              <w:rPr>
+                <w:rFonts w:ascii="Times New Roman" w:hAnsi="Times New Roman" w:cs="Times New Roman"/>
+                <w:b w:val="0"/>
+                <w:bCs w:val="0"/>
+                <w:sz w:val="24"/>
+                <w:szCs w:val="24"/>
+              </w:rPr>
+              <w:t>Sursa</w:t>
+            </w:r>
+            <w:proofErr w:type="spellEnd"/>
+          </w:p>
+        </w:tc>
+        <w:tc>
+          <w:tcPr>
+            <w:tcW w:w="1681" w:type="dxa"/>
+            <w:hideMark/>
+          </w:tcPr>
+          <w:p>
+            <w:pPr>
+              <w:cnfStyle w:val="100000000000" w:firstRow="1" w:lastRow="0" w:firstColumn="0" w:lastColumn="0" w:oddVBand="0" w:evenVBand="0" w:oddHBand="0" w:evenHBand="0" w:firstRowFirstColumn="0" w:firstRowLastColumn="0" w:lastRowFirstColumn="0" w:lastRowLastColumn="0"/>
+              <w:rPr>
+                <w:rFonts w:ascii="Times New Roman" w:hAnsi="Times New Roman" w:cs="Times New Roman"/>
+                <w:b w:val="0"/>
+                <w:bCs w:val="0"/>
+                <w:sz w:val="24"/>
+                <w:szCs w:val="24"/>
+              </w:rPr>
+            </w:pPr>
+            <w:proofErr w:type="spellStart"/>
+            <w:r>
+              <w:rPr>
+                <w:rFonts w:ascii="Times New Roman" w:hAnsi="Times New Roman" w:cs="Times New Roman"/>
+                <w:b w:val="0"/>
+                <w:bCs w:val="0"/>
+                <w:sz w:val="24"/>
+                <w:szCs w:val="24"/>
+              </w:rPr>
+              <w:t>Tinta</w:t>
+            </w:r>
+            <w:proofErr w:type="spellEnd"/>
+          </w:p>
+        </w:tc>
+        <w:tc>
+          <w:tcPr>
+            <w:tcW w:w="1870" w:type="dxa"/>
+            <w:hideMark/>
+          </w:tcPr>
+          <w:p>
+            <w:pPr>
+              <w:cnfStyle w:val="100000000000" w:firstRow="1" w:lastRow="0" w:firstColumn="0" w:lastColumn="0" w:oddVBand="0" w:evenVBand="0" w:oddHBand="0" w:evenHBand="0" w:firstRowFirstColumn="0" w:firstRowLastColumn="0" w:lastRowFirstColumn="0" w:lastRowLastColumn="0"/>
+              <w:rPr>
+                <w:rFonts w:ascii="Times New Roman" w:hAnsi="Times New Roman" w:cs="Times New Roman"/>
+                <w:b w:val="0"/>
+                <w:bCs w:val="0"/>
+                <w:sz w:val="24"/>
+                <w:szCs w:val="24"/>
+              </w:rPr>
+            </w:pPr>
+            <w:r>
+              <w:rPr>
+                <w:rFonts w:ascii="Times New Roman" w:hAnsi="Times New Roman" w:cs="Times New Roman"/>
+                <w:b w:val="0"/>
+                <w:bCs w:val="0"/>
+                <w:sz w:val="24"/>
+                <w:szCs w:val="24"/>
+              </w:rPr>
+              <w:t xml:space="preserve">Rata de </w:t>
+            </w:r>
+            <w:proofErr w:type="spellStart"/>
+            <w:r>
+              <w:rPr>
+                <w:rFonts w:ascii="Times New Roman" w:hAnsi="Times New Roman" w:cs="Times New Roman"/>
+                <w:b w:val="0"/>
+                <w:bCs w:val="0"/>
+                <w:sz w:val="24"/>
+                <w:szCs w:val="24"/>
+              </w:rPr>
+              <w:t>conversie</w:t>
+            </w:r>
+            <w:proofErr w:type="spellEnd"/>
+          </w:p>
+        </w:tc>
+      </w:tr>
+      <w:tr>
+        <w:trPr>
+          <w:cnfStyle w:val="000000100000" w:firstRow="0" w:lastRow="0" w:firstColumn="0" w:lastColumn="0" w:oddVBand="0" w:evenVBand="0" w:oddHBand="1" w:evenHBand="0" w:firstRowFirstColumn="0" w:firstRowLastColumn="0" w:lastRowFirstColumn="0" w:lastRowLastColumn="0"/>
+          <w:trHeight w:val="309"/>
+        </w:trPr>
+        <w:tc>
+          <w:tcPr>
+            <w:cnfStyle w:val="001000000000" w:firstRow="0" w:lastRow="0" w:firstColumn="1" w:lastColumn="0" w:oddVBand="0" w:evenVBand="0" w:oddHBand="0" w:evenHBand="0" w:firstRowFirstColumn="0" w:firstRowLastColumn="0" w:lastRowFirstColumn="0" w:lastRowLastColumn="0"/>
+            <w:tcW w:w="1681" w:type="dxa"/>
+            <w:vAlign w:val="center"/>
+            <w:hideMark/>
+          </w:tcPr>
+          <w:p>
+            <w:pPr>
+              <w:rPr>
+                <w:rFonts w:ascii="Times New Roman" w:hAnsi="Times New Roman" w:cs="Times New Roman"/>
+                <w:b w:val="0"/>
+                <w:bCs w:val="0"/>
+                <w:sz w:val="24"/>
+                <w:szCs w:val="24"/>
+              </w:rPr>
+            </w:pPr>
+            <w:r>
+              <w:rPr>
+                <w:rFonts w:ascii="Times New Roman" w:hAnsi="Times New Roman" w:cs="Times New Roman"/>
+                <w:b w:val="0"/>
+                <w:bCs w:val="0"/>
+                <w:sz w:val="24"/>
+                <w:szCs w:val="24"/>
+              </w:rPr>
+              <w:t>CAD</w:t>
+            </w:r>
+          </w:p>
+        </w:tc>
+        <w:tc>
+          <w:tcPr>
+            <w:tcW w:w="1681" w:type="dxa"/>
+            <w:vAlign w:val="center"/>
+            <w:hideMark/>
+          </w:tcPr>
+          <w:p>
+            <w:pPr>
+              <w:cnfStyle w:val="000000100000" w:firstRow="0" w:lastRow="0" w:firstColumn="0" w:lastColumn="0" w:oddVBand="0" w:evenVBand="0" w:oddHBand="1" w:evenHBand="0" w:firstRowFirstColumn="0" w:firstRowLastColumn="0" w:lastRowFirstColumn="0" w:lastRowLastColumn="0"/>
+              <w:rPr>
+                <w:rFonts w:ascii="Times New Roman" w:hAnsi="Times New Roman" w:cs="Times New Roman"/>
+                <w:sz w:val="24"/>
+                <w:szCs w:val="24"/>
+              </w:rPr>
+            </w:pPr>
+            <w:r>
+              <w:rPr>
+                <w:rFonts w:ascii="Times New Roman" w:hAnsi="Times New Roman" w:cs="Times New Roman"/>
+                <w:sz w:val="24"/>
+                <w:szCs w:val="24"/>
+              </w:rPr>
+              <w:t>EUR</w:t>
+            </w:r>
+          </w:p>
+        </w:tc>
+        <w:tc>
+          <w:tcPr>
+            <w:tcW w:w="1870" w:type="dxa"/>
+            <w:vAlign w:val="center"/>
+            <w:hideMark/>
+          </w:tcPr>
+          <w:p>
+            <w:pPr>
+              <w:cnfStyle w:val="000000100000" w:firstRow="0" w:lastRow="0" w:firstColumn="0" w:lastColumn="0" w:oddVBand="0" w:evenVBand="0" w:oddHBand="1" w:evenHBand="0" w:firstRowFirstColumn="0" w:firstRowLastColumn="0" w:lastRowFirstColumn="0" w:lastRowLastColumn="0"/>
+              <w:rPr>
+                <w:rFonts w:ascii="Times New Roman" w:hAnsi="Times New Roman" w:cs="Times New Roman"/>
+                <w:sz w:val="24"/>
+                <w:szCs w:val="24"/>
+              </w:rPr>
+            </w:pPr>
+            <w:r>
+              <w:rPr>
+                <w:rFonts w:ascii="Times New Roman" w:hAnsi="Times New Roman" w:cs="Times New Roman"/>
+                <w:sz w:val="24"/>
+                <w:szCs w:val="24"/>
+              </w:rPr>
+              <w:t>0.68</w:t>
+            </w:r>
+          </w:p>
+        </w:tc>
+      </w:tr>
+      <w:tr>
+        <w:trPr>
+          <w:trHeight w:val="334"/>
+        </w:trPr>
+        <w:tc>
+          <w:tcPr>
+            <w:cnfStyle w:val="001000000000" w:firstRow="0" w:lastRow="0" w:firstColumn="1" w:lastColumn="0" w:oddVBand="0" w:evenVBand="0" w:oddHBand="0" w:evenHBand="0" w:firstRowFirstColumn="0" w:firstRowLastColumn="0" w:lastRowFirstColumn="0" w:lastRowLastColumn="0"/>
+            <w:tcW w:w="1681" w:type="dxa"/>
+            <w:vAlign w:val="center"/>
+            <w:hideMark/>
+          </w:tcPr>
+          <w:p>
+            <w:pPr>
+              <w:rPr>
+                <w:rFonts w:ascii="Times New Roman" w:hAnsi="Times New Roman" w:cs="Times New Roman"/>
+                <w:b w:val="0"/>
+                <w:bCs w:val="0"/>
+                <w:sz w:val="24"/>
+                <w:szCs w:val="24"/>
+              </w:rPr>
+            </w:pPr>
+            <w:r>
+              <w:rPr>
+                <w:rFonts w:ascii="Times New Roman" w:hAnsi="Times New Roman" w:cs="Times New Roman"/>
+                <w:b w:val="0"/>
+                <w:bCs w:val="0"/>
+                <w:sz w:val="24"/>
+                <w:szCs w:val="24"/>
+              </w:rPr>
+              <w:t>CAD</w:t>
+            </w:r>
+          </w:p>
+        </w:tc>
+        <w:tc>
+          <w:tcPr>
+            <w:tcW w:w="1681" w:type="dxa"/>
+            <w:vAlign w:val="center"/>
+            <w:hideMark/>
+          </w:tcPr>
+          <w:p>
+            <w:pPr>
+              <w:cnfStyle w:val="000000000000" w:firstRow="0" w:lastRow="0" w:firstColumn="0" w:lastColumn="0" w:oddVBand="0" w:evenVBand="0" w:oddHBand="0" w:evenHBand="0" w:firstRowFirstColumn="0" w:firstRowLastColumn="0" w:lastRowFirstColumn="0" w:lastRowLastColumn="0"/>
+              <w:rPr>
+                <w:rFonts w:ascii="Times New Roman" w:hAnsi="Times New Roman" w:cs="Times New Roman"/>
+                <w:sz w:val="24"/>
+                <w:szCs w:val="24"/>
+              </w:rPr>
+            </w:pPr>
+            <w:r>
+              <w:rPr>
+                <w:rFonts w:ascii="Times New Roman" w:hAnsi="Times New Roman" w:cs="Times New Roman"/>
+                <w:sz w:val="24"/>
+                <w:szCs w:val="24"/>
+              </w:rPr>
+              <w:t>GBP</w:t>
+            </w:r>
+          </w:p>
+        </w:tc>
+        <w:tc>
+          <w:tcPr>
+            <w:tcW w:w="1870" w:type="dxa"/>
+            <w:vAlign w:val="center"/>
+            <w:hideMark/>
+          </w:tcPr>
+          <w:p>
+            <w:pPr>
+              <w:cnfStyle w:val="000000000000" w:firstRow="0" w:lastRow="0" w:firstColumn="0" w:lastColumn="0" w:oddVBand="0" w:evenVBand="0" w:oddHBand="0" w:evenHBand="0" w:firstRowFirstColumn="0" w:firstRowLastColumn="0" w:lastRowFirstColumn="0" w:lastRowLastColumn="0"/>
+              <w:rPr>
+                <w:rFonts w:ascii="Times New Roman" w:hAnsi="Times New Roman" w:cs="Times New Roman"/>
+                <w:sz w:val="24"/>
+                <w:szCs w:val="24"/>
+              </w:rPr>
+            </w:pPr>
+            <w:r>
+              <w:rPr>
+                <w:rFonts w:ascii="Times New Roman" w:hAnsi="Times New Roman" w:cs="Times New Roman"/>
+                <w:sz w:val="24"/>
+                <w:szCs w:val="24"/>
+              </w:rPr>
+              <w:t>0.56</w:t>
+            </w:r>
+          </w:p>
+        </w:tc>
+      </w:tr>
+      <w:tr>
+        <w:trPr>
+          <w:cnfStyle w:val="000000100000" w:firstRow="0" w:lastRow="0" w:firstColumn="0" w:lastColumn="0" w:oddVBand="0" w:evenVBand="0" w:oddHBand="1" w:evenHBand="0" w:firstRowFirstColumn="0" w:firstRowLastColumn="0" w:lastRowFirstColumn="0" w:lastRowLastColumn="0"/>
+          <w:trHeight w:val="334"/>
+        </w:trPr>
+        <w:tc>
+          <w:tcPr>
+            <w:cnfStyle w:val="001000000000" w:firstRow="0" w:lastRow="0" w:firstColumn="1" w:lastColumn="0" w:oddVBand="0" w:evenVBand="0" w:oddHBand="0" w:evenHBand="0" w:firstRowFirstColumn="0" w:firstRowLastColumn="0" w:lastRowFirstColumn="0" w:lastRowLastColumn="0"/>
+            <w:tcW w:w="1681" w:type="dxa"/>
+            <w:vAlign w:val="center"/>
+            <w:hideMark/>
+          </w:tcPr>
+          <w:p>
+            <w:pPr>
+              <w:rPr>
+                <w:rFonts w:ascii="Times New Roman" w:hAnsi="Times New Roman" w:cs="Times New Roman"/>
+                <w:b w:val="0"/>
+                <w:bCs w:val="0"/>
+                <w:sz w:val="24"/>
+                <w:szCs w:val="24"/>
+              </w:rPr>
+            </w:pPr>
+            <w:r>
+              <w:rPr>
+                <w:rFonts w:ascii="Times New Roman" w:hAnsi="Times New Roman" w:cs="Times New Roman"/>
+                <w:b w:val="0"/>
+                <w:bCs w:val="0"/>
+                <w:sz w:val="24"/>
+                <w:szCs w:val="24"/>
+              </w:rPr>
+              <w:t>CAD</w:t>
+            </w:r>
+          </w:p>
+        </w:tc>
+        <w:tc>
+          <w:tcPr>
+            <w:tcW w:w="1681" w:type="dxa"/>
+            <w:vAlign w:val="center"/>
+            <w:hideMark/>
+          </w:tcPr>
+          <w:p>
+            <w:pPr>
+              <w:cnfStyle w:val="000000100000" w:firstRow="0" w:lastRow="0" w:firstColumn="0" w:lastColumn="0" w:oddVBand="0" w:evenVBand="0" w:oddHBand="1" w:evenHBand="0" w:firstRowFirstColumn="0" w:firstRowLastColumn="0" w:lastRowFirstColumn="0" w:lastRowLastColumn="0"/>
+              <w:rPr>
+                <w:rFonts w:ascii="Times New Roman" w:hAnsi="Times New Roman" w:cs="Times New Roman"/>
+                <w:sz w:val="24"/>
+                <w:szCs w:val="24"/>
+              </w:rPr>
+            </w:pPr>
+            <w:r>
+              <w:rPr>
+                <w:rFonts w:ascii="Times New Roman" w:hAnsi="Times New Roman" w:cs="Times New Roman"/>
+                <w:sz w:val="24"/>
+                <w:szCs w:val="24"/>
+              </w:rPr>
+              <w:t>HUF</w:t>
+            </w:r>
+          </w:p>
+        </w:tc>
+        <w:tc>
+          <w:tcPr>
+            <w:tcW w:w="1870" w:type="dxa"/>
+            <w:vAlign w:val="center"/>
+            <w:hideMark/>
+          </w:tcPr>
+          <w:p>
+            <w:pPr>
+              <w:cnfStyle w:val="000000100000" w:firstRow="0" w:lastRow="0" w:firstColumn="0" w:lastColumn="0" w:oddVBand="0" w:evenVBand="0" w:oddHBand="1" w:evenHBand="0" w:firstRowFirstColumn="0" w:firstRowLastColumn="0" w:lastRowFirstColumn="0" w:lastRowLastColumn="0"/>
+              <w:rPr>
+                <w:rFonts w:ascii="Times New Roman" w:hAnsi="Times New Roman" w:cs="Times New Roman"/>
+                <w:sz w:val="24"/>
+                <w:szCs w:val="24"/>
+              </w:rPr>
+            </w:pPr>
+            <w:r>
+              <w:rPr>
+                <w:rFonts w:ascii="Times New Roman" w:hAnsi="Times New Roman" w:cs="Times New Roman"/>
+                <w:sz w:val="24"/>
+                <w:szCs w:val="24"/>
+              </w:rPr>
+              <w:t>274.69</w:t>
+            </w:r>
+          </w:p>
+        </w:tc>
+      </w:tr>
+      <w:tr>
+        <w:trPr>
+          <w:trHeight w:val="334"/>
+        </w:trPr>
+        <w:tc>
+          <w:tcPr>
+            <w:cnfStyle w:val="001000000000" w:firstRow="0" w:lastRow="0" w:firstColumn="1" w:lastColumn="0" w:oddVBand="0" w:evenVBand="0" w:oddHBand="0" w:evenHBand="0" w:firstRowFirstColumn="0" w:firstRowLastColumn="0" w:lastRowFirstColumn="0" w:lastRowLastColumn="0"/>
+            <w:tcW w:w="1681" w:type="dxa"/>
+            <w:vAlign w:val="center"/>
+            <w:hideMark/>
+          </w:tcPr>
+          <w:p>
+            <w:pPr>
+              <w:rPr>
+                <w:rFonts w:ascii="Times New Roman" w:hAnsi="Times New Roman" w:cs="Times New Roman"/>
+                <w:b w:val="0"/>
+                <w:bCs w:val="0"/>
+                <w:sz w:val="24"/>
+                <w:szCs w:val="24"/>
+              </w:rPr>
+            </w:pPr>
+            <w:r>
+              <w:rPr>
+                <w:rFonts w:ascii="Times New Roman" w:hAnsi="Times New Roman" w:cs="Times New Roman"/>
+                <w:b w:val="0"/>
+                <w:bCs w:val="0"/>
+                <w:sz w:val="24"/>
+                <w:szCs w:val="24"/>
+              </w:rPr>
+              <w:t>CAD</w:t>
+            </w:r>
+          </w:p>
+        </w:tc>
+        <w:tc>
+          <w:tcPr>
+            <w:tcW w:w="1681" w:type="dxa"/>
+            <w:vAlign w:val="center"/>
+            <w:hideMark/>
+          </w:tcPr>
+          <w:p>
+            <w:pPr>
+              <w:cnfStyle w:val="000000000000" w:firstRow="0" w:lastRow="0" w:firstColumn="0" w:lastColumn="0" w:oddVBand="0" w:evenVBand="0" w:oddHBand="0" w:evenHBand="0" w:firstRowFirstColumn="0" w:firstRowLastColumn="0" w:lastRowFirstColumn="0" w:lastRowLastColumn="0"/>
+              <w:rPr>
+                <w:rFonts w:ascii="Times New Roman" w:hAnsi="Times New Roman" w:cs="Times New Roman"/>
+                <w:sz w:val="24"/>
+                <w:szCs w:val="24"/>
+              </w:rPr>
+            </w:pPr>
+            <w:r>
+              <w:rPr>
+                <w:rFonts w:ascii="Times New Roman" w:hAnsi="Times New Roman" w:cs="Times New Roman"/>
+                <w:sz w:val="24"/>
+                <w:szCs w:val="24"/>
+              </w:rPr>
+              <w:t>RON</w:t>
+            </w:r>
+          </w:p>
+        </w:tc>
+        <w:tc>
+          <w:tcPr>
+            <w:tcW w:w="1870" w:type="dxa"/>
+            <w:vAlign w:val="center"/>
+            <w:hideMark/>
+          </w:tcPr>
+          <w:p>
+            <w:pPr>
+              <w:cnfStyle w:val="000000000000" w:firstRow="0" w:lastRow="0" w:firstColumn="0" w:lastColumn="0" w:oddVBand="0" w:evenVBand="0" w:oddHBand="0" w:evenHBand="0" w:firstRowFirstColumn="0" w:firstRowLastColumn="0" w:lastRowFirstColumn="0" w:lastRowLastColumn="0"/>
+              <w:rPr>
+                <w:rFonts w:ascii="Times New Roman" w:hAnsi="Times New Roman" w:cs="Times New Roman"/>
+                <w:sz w:val="24"/>
+                <w:szCs w:val="24"/>
+              </w:rPr>
+            </w:pPr>
+            <w:r>
+              <w:rPr>
+                <w:rFonts w:ascii="Times New Roman" w:hAnsi="Times New Roman" w:cs="Times New Roman"/>
+                <w:sz w:val="24"/>
+                <w:szCs w:val="24"/>
+              </w:rPr>
+              <w:t>13210</w:t>
+            </w:r>
+          </w:p>
+        </w:tc>
+      </w:tr>
+      <w:tr>
+        <w:trPr>
+          <w:cnfStyle w:val="000000100000" w:firstRow="0" w:lastRow="0" w:firstColumn="0" w:lastColumn="0" w:oddVBand="0" w:evenVBand="0" w:oddHBand="1" w:evenHBand="0" w:firstRowFirstColumn="0" w:firstRowLastColumn="0" w:lastRowFirstColumn="0" w:lastRowLastColumn="0"/>
+          <w:trHeight w:val="334"/>
+        </w:trPr>
+        <w:tc>
+          <w:tcPr>
+            <w:cnfStyle w:val="001000000000" w:firstRow="0" w:lastRow="0" w:firstColumn="1" w:lastColumn="0" w:oddVBand="0" w:evenVBand="0" w:oddHBand="0" w:evenHBand="0" w:firstRowFirstColumn="0" w:firstRowLastColumn="0" w:lastRowFirstColumn="0" w:lastRowLastColumn="0"/>
+            <w:tcW w:w="1681" w:type="dxa"/>
+            <w:vAlign w:val="center"/>
+            <w:hideMark/>
+          </w:tcPr>
+          <w:p>
+            <w:pPr>
+              <w:rPr>
+                <w:rFonts w:ascii="Times New Roman" w:hAnsi="Times New Roman" w:cs="Times New Roman"/>
+                <w:b w:val="0"/>
+                <w:bCs w:val="0"/>
+                <w:sz w:val="24"/>
+                <w:szCs w:val="24"/>
+              </w:rPr>
+            </w:pPr>
+            <w:r>
+              <w:rPr>
+                <w:rFonts w:ascii="Times New Roman" w:hAnsi="Times New Roman" w:cs="Times New Roman"/>
+                <w:b w:val="0"/>
+                <w:bCs w:val="0"/>
+                <w:sz w:val="24"/>
+                <w:szCs w:val="24"/>
+              </w:rPr>
+              <w:t>CAD</w:t>
+            </w:r>
+          </w:p>
+        </w:tc>
+        <w:tc>
+          <w:tcPr>
+            <w:tcW w:w="1681" w:type="dxa"/>
+            <w:vAlign w:val="center"/>
+            <w:hideMark/>
+          </w:tcPr>
+          <w:p>
+            <w:pPr>
+              <w:cnfStyle w:val="000000100000" w:firstRow="0" w:lastRow="0" w:firstColumn="0" w:lastColumn="0" w:oddVBand="0" w:evenVBand="0" w:oddHBand="1" w:evenHBand="0" w:firstRowFirstColumn="0" w:firstRowLastColumn="0" w:lastRowFirstColumn="0" w:lastRowLastColumn="0"/>
+              <w:rPr>
+                <w:rFonts w:ascii="Times New Roman" w:hAnsi="Times New Roman" w:cs="Times New Roman"/>
+                <w:sz w:val="24"/>
+                <w:szCs w:val="24"/>
+              </w:rPr>
+            </w:pPr>
+            <w:r>
+              <w:rPr>
+                <w:rFonts w:ascii="Times New Roman" w:hAnsi="Times New Roman" w:cs="Times New Roman"/>
+                <w:sz w:val="24"/>
+                <w:szCs w:val="24"/>
+              </w:rPr>
+              <w:t>USD</w:t>
+            </w:r>
+          </w:p>
+        </w:tc>
+        <w:tc>
+          <w:tcPr>
+            <w:tcW w:w="1870" w:type="dxa"/>
+            <w:vAlign w:val="center"/>
+            <w:hideMark/>
+          </w:tcPr>
+          <w:p>
+            <w:pPr>
+              <w:cnfStyle w:val="000000100000" w:firstRow="0" w:lastRow="0" w:firstColumn="0" w:lastColumn="0" w:oddVBand="0" w:evenVBand="0" w:oddHBand="1" w:evenHBand="0" w:firstRowFirstColumn="0" w:firstRowLastColumn="0" w:lastRowFirstColumn="0" w:lastRowLastColumn="0"/>
+              <w:rPr>
+                <w:rFonts w:ascii="Times New Roman" w:hAnsi="Times New Roman" w:cs="Times New Roman"/>
+                <w:sz w:val="24"/>
+                <w:szCs w:val="24"/>
+              </w:rPr>
+            </w:pPr>
+            <w:r>
+              <w:rPr>
+                <w:rFonts w:ascii="Times New Roman" w:hAnsi="Times New Roman" w:cs="Times New Roman"/>
+                <w:sz w:val="24"/>
+                <w:szCs w:val="24"/>
+              </w:rPr>
+              <w:t>0.71</w:t>
+            </w:r>
+          </w:p>
+        </w:tc>
+      </w:tr>
+      <w:tr>
+        <w:trPr>
+          <w:trHeight w:val="309"/>
+        </w:trPr>
+        <w:tc>
+          <w:tcPr>
+            <w:cnfStyle w:val="001000000000" w:firstRow="0" w:lastRow="0" w:firstColumn="1" w:lastColumn="0" w:oddVBand="0" w:evenVBand="0" w:oddHBand="0" w:evenHBand="0" w:firstRowFirstColumn="0" w:firstRowLastColumn="0" w:lastRowFirstColumn="0" w:lastRowLastColumn="0"/>
+            <w:tcW w:w="1681" w:type="dxa"/>
+            <w:vAlign w:val="center"/>
+            <w:hideMark/>
+          </w:tcPr>
+          <w:p>
+            <w:pPr>
+              <w:rPr>
+                <w:rFonts w:ascii="Times New Roman" w:hAnsi="Times New Roman" w:cs="Times New Roman"/>
+                <w:b w:val="0"/>
+                <w:bCs w:val="0"/>
+                <w:sz w:val="24"/>
+                <w:szCs w:val="24"/>
+              </w:rPr>
+            </w:pPr>
+            <w:r>
+              <w:rPr>
+                <w:rFonts w:ascii="Times New Roman" w:hAnsi="Times New Roman" w:cs="Times New Roman"/>
+                <w:b w:val="0"/>
+                <w:bCs w:val="0"/>
+                <w:sz w:val="24"/>
+                <w:szCs w:val="24"/>
+              </w:rPr>
+              <w:t>EUR</w:t>
+            </w:r>
+          </w:p>
+        </w:tc>
+        <w:tc>
+          <w:tcPr>
+            <w:tcW w:w="1681" w:type="dxa"/>
+            <w:vAlign w:val="center"/>
+            <w:hideMark/>
+          </w:tcPr>
+          <w:p>
+            <w:pPr>
+              <w:cnfStyle w:val="000000000000" w:firstRow="0" w:lastRow="0" w:firstColumn="0" w:lastColumn="0" w:oddVBand="0" w:evenVBand="0" w:oddHBand="0" w:evenHBand="0" w:firstRowFirstColumn="0" w:firstRowLastColumn="0" w:lastRowFirstColumn="0" w:lastRowLastColumn="0"/>
+              <w:rPr>
+                <w:rFonts w:ascii="Times New Roman" w:hAnsi="Times New Roman" w:cs="Times New Roman"/>
+                <w:sz w:val="24"/>
+                <w:szCs w:val="24"/>
+              </w:rPr>
+            </w:pPr>
+            <w:r>
+              <w:rPr>
+                <w:rFonts w:ascii="Times New Roman" w:hAnsi="Times New Roman" w:cs="Times New Roman"/>
+                <w:sz w:val="24"/>
+                <w:szCs w:val="24"/>
+              </w:rPr>
+              <w:t>CAD</w:t>
+            </w:r>
+          </w:p>
+        </w:tc>
+        <w:tc>
+          <w:tcPr>
+            <w:tcW w:w="1870" w:type="dxa"/>
+            <w:vAlign w:val="center"/>
+            <w:hideMark/>
+          </w:tcPr>
+          <w:p>
+            <w:pPr>
+              <w:cnfStyle w:val="000000000000" w:firstRow="0" w:lastRow="0" w:firstColumn="0" w:lastColumn="0" w:oddVBand="0" w:evenVBand="0" w:oddHBand="0" w:evenHBand="0" w:firstRowFirstColumn="0" w:firstRowLastColumn="0" w:lastRowFirstColumn="0" w:lastRowLastColumn="0"/>
+              <w:rPr>
+                <w:rFonts w:ascii="Times New Roman" w:hAnsi="Times New Roman" w:cs="Times New Roman"/>
+                <w:sz w:val="24"/>
+                <w:szCs w:val="24"/>
+              </w:rPr>
+            </w:pPr>
+            <w:r>
+              <w:rPr>
+                <w:rFonts w:ascii="Times New Roman" w:hAnsi="Times New Roman" w:cs="Times New Roman"/>
+                <w:sz w:val="24"/>
+                <w:szCs w:val="24"/>
+              </w:rPr>
+              <w:t>17533</w:t>
+            </w:r>
+          </w:p>
+        </w:tc>
+      </w:tr>
+      <w:tr>
+        <w:trPr>
+          <w:cnfStyle w:val="000000100000" w:firstRow="0" w:lastRow="0" w:firstColumn="0" w:lastColumn="0" w:oddVBand="0" w:evenVBand="0" w:oddHBand="1" w:evenHBand="0" w:firstRowFirstColumn="0" w:firstRowLastColumn="0" w:lastRowFirstColumn="0" w:lastRowLastColumn="0"/>
+          <w:trHeight w:val="334"/>
+        </w:trPr>
+        <w:tc>
+          <w:tcPr>
+            <w:cnfStyle w:val="001000000000" w:firstRow="0" w:lastRow="0" w:firstColumn="1" w:lastColumn="0" w:oddVBand="0" w:evenVBand="0" w:oddHBand="0" w:evenHBand="0" w:firstRowFirstColumn="0" w:firstRowLastColumn="0" w:lastRowFirstColumn="0" w:lastRowLastColumn="0"/>
+            <w:tcW w:w="1681" w:type="dxa"/>
+            <w:vAlign w:val="center"/>
+            <w:hideMark/>
+          </w:tcPr>
+          <w:p>
+            <w:pPr>
+              <w:rPr>
+                <w:rFonts w:ascii="Times New Roman" w:hAnsi="Times New Roman" w:cs="Times New Roman"/>
+                <w:b w:val="0"/>
+                <w:bCs w:val="0"/>
+                <w:sz w:val="24"/>
+                <w:szCs w:val="24"/>
+              </w:rPr>
+            </w:pPr>
+            <w:r>
+              <w:rPr>
+                <w:rFonts w:ascii="Times New Roman" w:hAnsi="Times New Roman" w:cs="Times New Roman"/>
+                <w:b w:val="0"/>
+                <w:bCs w:val="0"/>
+                <w:sz w:val="24"/>
+                <w:szCs w:val="24"/>
+              </w:rPr>
+              <w:t>EUR</w:t>
+            </w:r>
+          </w:p>
+        </w:tc>
+        <w:tc>
+          <w:tcPr>
+            <w:tcW w:w="1681" w:type="dxa"/>
+            <w:vAlign w:val="center"/>
+            <w:hideMark/>
+          </w:tcPr>
+          <w:p>
+            <w:pPr>
+              <w:cnfStyle w:val="000000100000" w:firstRow="0" w:lastRow="0" w:firstColumn="0" w:lastColumn="0" w:oddVBand="0" w:evenVBand="0" w:oddHBand="1" w:evenHBand="0" w:firstRowFirstColumn="0" w:firstRowLastColumn="0" w:lastRowFirstColumn="0" w:lastRowLastColumn="0"/>
+              <w:rPr>
+                <w:rFonts w:ascii="Times New Roman" w:hAnsi="Times New Roman" w:cs="Times New Roman"/>
+                <w:sz w:val="24"/>
+                <w:szCs w:val="24"/>
+              </w:rPr>
+            </w:pPr>
+            <w:r>
+              <w:rPr>
+                <w:rFonts w:ascii="Times New Roman" w:hAnsi="Times New Roman" w:cs="Times New Roman"/>
+                <w:sz w:val="24"/>
+                <w:szCs w:val="24"/>
+              </w:rPr>
+              <w:t>GBP</w:t>
+            </w:r>
+          </w:p>
+        </w:tc>
+        <w:tc>
+          <w:tcPr>
+            <w:tcW w:w="1870" w:type="dxa"/>
+            <w:vAlign w:val="center"/>
+            <w:hideMark/>
+          </w:tcPr>
+          <w:p>
+            <w:pPr>
+              <w:cnfStyle w:val="000000100000" w:firstRow="0" w:lastRow="0" w:firstColumn="0" w:lastColumn="0" w:oddVBand="0" w:evenVBand="0" w:oddHBand="1" w:evenHBand="0" w:firstRowFirstColumn="0" w:firstRowLastColumn="0" w:lastRowFirstColumn="0" w:lastRowLastColumn="0"/>
+              <w:rPr>
+                <w:rFonts w:ascii="Times New Roman" w:hAnsi="Times New Roman" w:cs="Times New Roman"/>
+                <w:sz w:val="24"/>
+                <w:szCs w:val="24"/>
+              </w:rPr>
+            </w:pPr>
+            <w:r>
+              <w:rPr>
+                <w:rFonts w:ascii="Times New Roman" w:hAnsi="Times New Roman" w:cs="Times New Roman"/>
+                <w:sz w:val="24"/>
+                <w:szCs w:val="24"/>
+              </w:rPr>
+              <w:t>0.84</w:t>
+            </w:r>
+          </w:p>
+        </w:tc>
+      </w:tr>
+      <w:tr>
+        <w:trPr>
+          <w:trHeight w:val="334"/>
+        </w:trPr>
+        <w:tc>
+          <w:tcPr>
+            <w:cnfStyle w:val="001000000000" w:firstRow="0" w:lastRow="0" w:firstColumn="1" w:lastColumn="0" w:oddVBand="0" w:evenVBand="0" w:oddHBand="0" w:evenHBand="0" w:firstRowFirstColumn="0" w:firstRowLastColumn="0" w:lastRowFirstColumn="0" w:lastRowLastColumn="0"/>
+            <w:tcW w:w="1681" w:type="dxa"/>
+            <w:vAlign w:val="center"/>
+            <w:hideMark/>
+          </w:tcPr>
+          <w:p>
+            <w:pPr>
+              <w:rPr>
+                <w:rFonts w:ascii="Times New Roman" w:hAnsi="Times New Roman" w:cs="Times New Roman"/>
+                <w:b w:val="0"/>
+                <w:bCs w:val="0"/>
+                <w:sz w:val="24"/>
+                <w:szCs w:val="24"/>
+              </w:rPr>
+            </w:pPr>
+            <w:r>
+              <w:rPr>
+                <w:rFonts w:ascii="Times New Roman" w:hAnsi="Times New Roman" w:cs="Times New Roman"/>
+                <w:b w:val="0"/>
+                <w:bCs w:val="0"/>
+                <w:sz w:val="24"/>
+                <w:szCs w:val="24"/>
+              </w:rPr>
+              <w:t>EUR</w:t>
+            </w:r>
+          </w:p>
+        </w:tc>
+        <w:tc>
+          <w:tcPr>
+            <w:tcW w:w="1681" w:type="dxa"/>
+            <w:vAlign w:val="center"/>
+            <w:hideMark/>
+          </w:tcPr>
+          <w:p>
+            <w:pPr>
+              <w:cnfStyle w:val="000000000000" w:firstRow="0" w:lastRow="0" w:firstColumn="0" w:lastColumn="0" w:oddVBand="0" w:evenVBand="0" w:oddHBand="0" w:evenHBand="0" w:firstRowFirstColumn="0" w:firstRowLastColumn="0" w:lastRowFirstColumn="0" w:lastRowLastColumn="0"/>
+              <w:rPr>
+                <w:rFonts w:ascii="Times New Roman" w:hAnsi="Times New Roman" w:cs="Times New Roman"/>
+                <w:sz w:val="24"/>
+                <w:szCs w:val="24"/>
+              </w:rPr>
+            </w:pPr>
+            <w:r>
+              <w:rPr>
+                <w:rFonts w:ascii="Times New Roman" w:hAnsi="Times New Roman" w:cs="Times New Roman"/>
+                <w:sz w:val="24"/>
+                <w:szCs w:val="24"/>
+              </w:rPr>
+              <w:t>HUF</w:t>
+            </w:r>
+          </w:p>
+        </w:tc>
+        <w:tc>
+          <w:tcPr>
+            <w:tcW w:w="1870" w:type="dxa"/>
+            <w:vAlign w:val="center"/>
+            <w:hideMark/>
+          </w:tcPr>
+          <w:p>
+            <w:pPr>
+              <w:cnfStyle w:val="000000000000" w:firstRow="0" w:lastRow="0" w:firstColumn="0" w:lastColumn="0" w:oddVBand="0" w:evenVBand="0" w:oddHBand="0" w:evenHBand="0" w:firstRowFirstColumn="0" w:firstRowLastColumn="0" w:lastRowFirstColumn="0" w:lastRowLastColumn="0"/>
+              <w:rPr>
+                <w:rFonts w:ascii="Times New Roman" w:hAnsi="Times New Roman" w:cs="Times New Roman"/>
+                <w:sz w:val="24"/>
+                <w:szCs w:val="24"/>
+              </w:rPr>
+            </w:pPr>
+            <w:r>
+              <w:rPr>
+                <w:rFonts w:ascii="Times New Roman" w:hAnsi="Times New Roman" w:cs="Times New Roman"/>
+                <w:sz w:val="24"/>
+                <w:szCs w:val="24"/>
+              </w:rPr>
+              <w:t>406.88</w:t>
+            </w:r>
+          </w:p>
+        </w:tc>
+      </w:tr>
+      <w:tr>
+        <w:trPr>
+          <w:cnfStyle w:val="000000100000" w:firstRow="0" w:lastRow="0" w:firstColumn="0" w:lastColumn="0" w:oddVBand="0" w:evenVBand="0" w:oddHBand="1" w:evenHBand="0" w:firstRowFirstColumn="0" w:firstRowLastColumn="0" w:lastRowFirstColumn="0" w:lastRowLastColumn="0"/>
+          <w:trHeight w:val="334"/>
+        </w:trPr>
+        <w:tc>
+          <w:tcPr>
+            <w:cnfStyle w:val="001000000000" w:firstRow="0" w:lastRow="0" w:firstColumn="1" w:lastColumn="0" w:oddVBand="0" w:evenVBand="0" w:oddHBand="0" w:evenHBand="0" w:firstRowFirstColumn="0" w:firstRowLastColumn="0" w:lastRowFirstColumn="0" w:lastRowLastColumn="0"/>
+            <w:tcW w:w="1681" w:type="dxa"/>
+            <w:vAlign w:val="center"/>
+            <w:hideMark/>
+          </w:tcPr>
+          <w:p>
+            <w:pPr>
+              <w:rPr>
+                <w:rFonts w:ascii="Times New Roman" w:hAnsi="Times New Roman" w:cs="Times New Roman"/>
+                <w:b w:val="0"/>
+                <w:bCs w:val="0"/>
+                <w:sz w:val="24"/>
+                <w:szCs w:val="24"/>
+              </w:rPr>
+            </w:pPr>
+            <w:r>
+              <w:rPr>
+                <w:rFonts w:ascii="Times New Roman" w:hAnsi="Times New Roman" w:cs="Times New Roman"/>
+                <w:b w:val="0"/>
+                <w:bCs w:val="0"/>
+                <w:sz w:val="24"/>
+                <w:szCs w:val="24"/>
+              </w:rPr>
+              <w:t>EUR</w:t>
+            </w:r>
+          </w:p>
+        </w:tc>
+        <w:tc>
+          <w:tcPr>
+            <w:tcW w:w="1681" w:type="dxa"/>
+            <w:vAlign w:val="center"/>
+            <w:hideMark/>
+          </w:tcPr>
+          <w:p>
+            <w:pPr>
+              <w:cnfStyle w:val="000000100000" w:firstRow="0" w:lastRow="0" w:firstColumn="0" w:lastColumn="0" w:oddVBand="0" w:evenVBand="0" w:oddHBand="1" w:evenHBand="0" w:firstRowFirstColumn="0" w:firstRowLastColumn="0" w:lastRowFirstColumn="0" w:lastRowLastColumn="0"/>
+              <w:rPr>
+                <w:rFonts w:ascii="Times New Roman" w:hAnsi="Times New Roman" w:cs="Times New Roman"/>
+                <w:sz w:val="24"/>
+                <w:szCs w:val="24"/>
+              </w:rPr>
+            </w:pPr>
+            <w:r>
+              <w:rPr>
+                <w:rFonts w:ascii="Times New Roman" w:hAnsi="Times New Roman" w:cs="Times New Roman"/>
+                <w:sz w:val="24"/>
+                <w:szCs w:val="24"/>
+              </w:rPr>
+              <w:t>RON</w:t>
+            </w:r>
+          </w:p>
+        </w:tc>
+        <w:tc>
+          <w:tcPr>
+            <w:tcW w:w="1870" w:type="dxa"/>
+            <w:vAlign w:val="center"/>
+            <w:hideMark/>
+          </w:tcPr>
+          <w:p>
+            <w:pPr>
+              <w:cnfStyle w:val="000000100000" w:firstRow="0" w:lastRow="0" w:firstColumn="0" w:lastColumn="0" w:oddVBand="0" w:evenVBand="0" w:oddHBand="1" w:evenHBand="0" w:firstRowFirstColumn="0" w:firstRowLastColumn="0" w:lastRowFirstColumn="0" w:lastRowLastColumn="0"/>
+              <w:rPr>
+                <w:rFonts w:ascii="Times New Roman" w:hAnsi="Times New Roman" w:cs="Times New Roman"/>
+                <w:sz w:val="24"/>
+                <w:szCs w:val="24"/>
+              </w:rPr>
+            </w:pPr>
+            <w:r>
+              <w:rPr>
+                <w:rFonts w:ascii="Times New Roman" w:hAnsi="Times New Roman" w:cs="Times New Roman"/>
+                <w:sz w:val="24"/>
+                <w:szCs w:val="24"/>
+              </w:rPr>
+              <w:t>35886</w:t>
+            </w:r>
+          </w:p>
+        </w:tc>
+      </w:tr>
+      <w:tr>
+        <w:trPr>
+          <w:trHeight w:val="334"/>
+        </w:trPr>
+        <w:tc>
+          <w:tcPr>
+            <w:cnfStyle w:val="001000000000" w:firstRow="0" w:lastRow="0" w:firstColumn="1" w:lastColumn="0" w:oddVBand="0" w:evenVBand="0" w:oddHBand="0" w:evenHBand="0" w:firstRowFirstColumn="0" w:firstRowLastColumn="0" w:lastRowFirstColumn="0" w:lastRowLastColumn="0"/>
+            <w:tcW w:w="1681" w:type="dxa"/>
+            <w:vAlign w:val="center"/>
+            <w:hideMark/>
+          </w:tcPr>
+          <w:p>
+            <w:pPr>
+              <w:rPr>
+                <w:rFonts w:ascii="Times New Roman" w:hAnsi="Times New Roman" w:cs="Times New Roman"/>
+                <w:b w:val="0"/>
+                <w:bCs w:val="0"/>
+                <w:sz w:val="24"/>
+                <w:szCs w:val="24"/>
+              </w:rPr>
+            </w:pPr>
+            <w:r>
+              <w:rPr>
+                <w:rFonts w:ascii="Times New Roman" w:hAnsi="Times New Roman" w:cs="Times New Roman"/>
+                <w:b w:val="0"/>
+                <w:bCs w:val="0"/>
+                <w:sz w:val="24"/>
+                <w:szCs w:val="24"/>
+              </w:rPr>
+              <w:t>EUR</w:t>
+            </w:r>
+          </w:p>
+        </w:tc>
+        <w:tc>
+          <w:tcPr>
+            <w:tcW w:w="1681" w:type="dxa"/>
+            <w:vAlign w:val="center"/>
+            <w:hideMark/>
+          </w:tcPr>
+          <w:p>
+            <w:pPr>
+              <w:cnfStyle w:val="000000000000" w:firstRow="0" w:lastRow="0" w:firstColumn="0" w:lastColumn="0" w:oddVBand="0" w:evenVBand="0" w:oddHBand="0" w:evenHBand="0" w:firstRowFirstColumn="0" w:firstRowLastColumn="0" w:lastRowFirstColumn="0" w:lastRowLastColumn="0"/>
+              <w:rPr>
+                <w:rFonts w:ascii="Times New Roman" w:hAnsi="Times New Roman" w:cs="Times New Roman"/>
+                <w:sz w:val="24"/>
+                <w:szCs w:val="24"/>
+              </w:rPr>
+            </w:pPr>
+            <w:r>
+              <w:rPr>
+                <w:rFonts w:ascii="Times New Roman" w:hAnsi="Times New Roman" w:cs="Times New Roman"/>
+                <w:sz w:val="24"/>
+                <w:szCs w:val="24"/>
+              </w:rPr>
+              <w:t>USD</w:t>
+            </w:r>
+          </w:p>
+        </w:tc>
+        <w:tc>
+          <w:tcPr>
+            <w:tcW w:w="1870" w:type="dxa"/>
+            <w:vAlign w:val="center"/>
+            <w:hideMark/>
+          </w:tcPr>
+          <w:p>
+            <w:pPr>
+              <w:cnfStyle w:val="000000000000" w:firstRow="0" w:lastRow="0" w:firstColumn="0" w:lastColumn="0" w:oddVBand="0" w:evenVBand="0" w:oddHBand="0" w:evenHBand="0" w:firstRowFirstColumn="0" w:firstRowLastColumn="0" w:lastRowFirstColumn="0" w:lastRowLastColumn="0"/>
+              <w:rPr>
+                <w:rFonts w:ascii="Times New Roman" w:hAnsi="Times New Roman" w:cs="Times New Roman"/>
+                <w:sz w:val="24"/>
+                <w:szCs w:val="24"/>
+              </w:rPr>
+            </w:pPr>
+            <w:r>
+              <w:rPr>
+                <w:rFonts w:ascii="Times New Roman" w:hAnsi="Times New Roman" w:cs="Times New Roman"/>
+                <w:sz w:val="24"/>
+                <w:szCs w:val="24"/>
+              </w:rPr>
+              <w:t>45809</w:t>
+            </w:r>
+          </w:p>
+        </w:tc>
+      </w:tr>
+      <w:tr>
+        <w:trPr>
+          <w:cnfStyle w:val="000000100000" w:firstRow="0" w:lastRow="0" w:firstColumn="0" w:lastColumn="0" w:oddVBand="0" w:evenVBand="0" w:oddHBand="1" w:evenHBand="0" w:firstRowFirstColumn="0" w:firstRowLastColumn="0" w:lastRowFirstColumn="0" w:lastRowLastColumn="0"/>
+          <w:trHeight w:val="309"/>
+        </w:trPr>
+        <w:tc>
+          <w:tcPr>
+            <w:cnfStyle w:val="001000000000" w:firstRow="0" w:lastRow="0" w:firstColumn="1" w:lastColumn="0" w:oddVBand="0" w:evenVBand="0" w:oddHBand="0" w:evenHBand="0" w:firstRowFirstColumn="0" w:firstRowLastColumn="0" w:lastRowFirstColumn="0" w:lastRowLastColumn="0"/>
+            <w:tcW w:w="1681" w:type="dxa"/>
+            <w:vAlign w:val="center"/>
+            <w:hideMark/>
+          </w:tcPr>
+          <w:p>
+            <w:pPr>
+              <w:rPr>
+                <w:rFonts w:ascii="Times New Roman" w:hAnsi="Times New Roman" w:cs="Times New Roman"/>
+                <w:b w:val="0"/>
+                <w:bCs w:val="0"/>
+                <w:sz w:val="24"/>
+                <w:szCs w:val="24"/>
+              </w:rPr>
+            </w:pPr>
+            <w:r>
+              <w:rPr>
+                <w:rFonts w:ascii="Times New Roman" w:hAnsi="Times New Roman" w:cs="Times New Roman"/>
+                <w:b w:val="0"/>
+                <w:bCs w:val="0"/>
+                <w:sz w:val="24"/>
+                <w:szCs w:val="24"/>
+              </w:rPr>
+              <w:t>GBP</w:t>
+            </w:r>
+          </w:p>
+        </w:tc>
+        <w:tc>
+          <w:tcPr>
+            <w:tcW w:w="1681" w:type="dxa"/>
+            <w:vAlign w:val="center"/>
+            <w:hideMark/>
+          </w:tcPr>
+          <w:p>
+            <w:pPr>
+              <w:cnfStyle w:val="000000100000" w:firstRow="0" w:lastRow="0" w:firstColumn="0" w:lastColumn="0" w:oddVBand="0" w:evenVBand="0" w:oddHBand="1" w:evenHBand="0" w:firstRowFirstColumn="0" w:firstRowLastColumn="0" w:lastRowFirstColumn="0" w:lastRowLastColumn="0"/>
+              <w:rPr>
+                <w:rFonts w:ascii="Times New Roman" w:hAnsi="Times New Roman" w:cs="Times New Roman"/>
+                <w:sz w:val="24"/>
+                <w:szCs w:val="24"/>
+              </w:rPr>
+            </w:pPr>
+            <w:r>
+              <w:rPr>
+                <w:rFonts w:ascii="Times New Roman" w:hAnsi="Times New Roman" w:cs="Times New Roman"/>
+                <w:sz w:val="24"/>
+                <w:szCs w:val="24"/>
+              </w:rPr>
+              <w:t>CAD</w:t>
+            </w:r>
+          </w:p>
+        </w:tc>
+        <w:tc>
+          <w:tcPr>
+            <w:tcW w:w="1870" w:type="dxa"/>
+            <w:vAlign w:val="center"/>
+            <w:hideMark/>
+          </w:tcPr>
+          <w:p>
+            <w:pPr>
+              <w:cnfStyle w:val="000000100000" w:firstRow="0" w:lastRow="0" w:firstColumn="0" w:lastColumn="0" w:oddVBand="0" w:evenVBand="0" w:oddHBand="1" w:evenHBand="0" w:firstRowFirstColumn="0" w:firstRowLastColumn="0" w:lastRowFirstColumn="0" w:lastRowLastColumn="0"/>
+              <w:rPr>
+                <w:rFonts w:ascii="Times New Roman" w:hAnsi="Times New Roman" w:cs="Times New Roman"/>
+                <w:sz w:val="24"/>
+                <w:szCs w:val="24"/>
+              </w:rPr>
+            </w:pPr>
+            <w:r>
+              <w:rPr>
+                <w:rFonts w:ascii="Times New Roman" w:hAnsi="Times New Roman" w:cs="Times New Roman"/>
+                <w:sz w:val="24"/>
+                <w:szCs w:val="24"/>
+              </w:rPr>
+              <w:t>28126</w:t>
+            </w:r>
+          </w:p>
+        </w:tc>
+      </w:tr>
+      <w:tr>
+        <w:trPr>
+          <w:trHeight w:val="334"/>
+        </w:trPr>
+        <w:tc>
+          <w:tcPr>
+            <w:cnfStyle w:val="001000000000" w:firstRow="0" w:lastRow="0" w:firstColumn="1" w:lastColumn="0" w:oddVBand="0" w:evenVBand="0" w:oddHBand="0" w:evenHBand="0" w:firstRowFirstColumn="0" w:firstRowLastColumn="0" w:lastRowFirstColumn="0" w:lastRowLastColumn="0"/>
+            <w:tcW w:w="1681" w:type="dxa"/>
+            <w:vAlign w:val="center"/>
+            <w:hideMark/>
+          </w:tcPr>
+          <w:p>
+            <w:pPr>
+              <w:rPr>
+                <w:rFonts w:ascii="Times New Roman" w:hAnsi="Times New Roman" w:cs="Times New Roman"/>
+                <w:b w:val="0"/>
+                <w:bCs w:val="0"/>
+                <w:sz w:val="24"/>
+                <w:szCs w:val="24"/>
+              </w:rPr>
+            </w:pPr>
+            <w:r>
+              <w:rPr>
+                <w:rFonts w:ascii="Times New Roman" w:hAnsi="Times New Roman" w:cs="Times New Roman"/>
+                <w:b w:val="0"/>
+                <w:bCs w:val="0"/>
+                <w:sz w:val="24"/>
+                <w:szCs w:val="24"/>
+              </w:rPr>
+              <w:t>GBP</w:t>
+            </w:r>
+          </w:p>
+        </w:tc>
+        <w:tc>
+          <w:tcPr>
+            <w:tcW w:w="1681" w:type="dxa"/>
+            <w:vAlign w:val="center"/>
+            <w:hideMark/>
+          </w:tcPr>
+          <w:p>
+            <w:pPr>
+              <w:cnfStyle w:val="000000000000" w:firstRow="0" w:lastRow="0" w:firstColumn="0" w:lastColumn="0" w:oddVBand="0" w:evenVBand="0" w:oddHBand="0" w:evenHBand="0" w:firstRowFirstColumn="0" w:firstRowLastColumn="0" w:lastRowFirstColumn="0" w:lastRowLastColumn="0"/>
+              <w:rPr>
+                <w:rFonts w:ascii="Times New Roman" w:hAnsi="Times New Roman" w:cs="Times New Roman"/>
+                <w:sz w:val="24"/>
+                <w:szCs w:val="24"/>
+              </w:rPr>
+            </w:pPr>
+            <w:r>
+              <w:rPr>
+                <w:rFonts w:ascii="Times New Roman" w:hAnsi="Times New Roman" w:cs="Times New Roman"/>
+                <w:sz w:val="24"/>
+                <w:szCs w:val="24"/>
+              </w:rPr>
+              <w:t>EUR</w:t>
+            </w:r>
+          </w:p>
+        </w:tc>
+        <w:tc>
+          <w:tcPr>
+            <w:tcW w:w="1870" w:type="dxa"/>
+            <w:vAlign w:val="center"/>
+            <w:hideMark/>
+          </w:tcPr>
+          <w:p>
+            <w:pPr>
+              <w:cnfStyle w:val="000000000000" w:firstRow="0" w:lastRow="0" w:firstColumn="0" w:lastColumn="0" w:oddVBand="0" w:evenVBand="0" w:oddHBand="0" w:evenHBand="0" w:firstRowFirstColumn="0" w:firstRowLastColumn="0" w:lastRowFirstColumn="0" w:lastRowLastColumn="0"/>
+              <w:rPr>
+                <w:rFonts w:ascii="Times New Roman" w:hAnsi="Times New Roman" w:cs="Times New Roman"/>
+                <w:sz w:val="24"/>
+                <w:szCs w:val="24"/>
+              </w:rPr>
+            </w:pPr>
+            <w:r>
+              <w:rPr>
+                <w:rFonts w:ascii="Times New Roman" w:hAnsi="Times New Roman" w:cs="Times New Roman"/>
+                <w:sz w:val="24"/>
+                <w:szCs w:val="24"/>
+              </w:rPr>
+              <w:t>43831</w:t>
+            </w:r>
+          </w:p>
+        </w:tc>
+      </w:tr>
+      <w:tr>
+        <w:trPr>
+          <w:cnfStyle w:val="000000100000" w:firstRow="0" w:lastRow="0" w:firstColumn="0" w:lastColumn="0" w:oddVBand="0" w:evenVBand="0" w:oddHBand="1" w:evenHBand="0" w:firstRowFirstColumn="0" w:firstRowLastColumn="0" w:lastRowFirstColumn="0" w:lastRowLastColumn="0"/>
+          <w:trHeight w:val="334"/>
+        </w:trPr>
+        <w:tc>
+          <w:tcPr>
+            <w:cnfStyle w:val="001000000000" w:firstRow="0" w:lastRow="0" w:firstColumn="1" w:lastColumn="0" w:oddVBand="0" w:evenVBand="0" w:oddHBand="0" w:evenHBand="0" w:firstRowFirstColumn="0" w:firstRowLastColumn="0" w:lastRowFirstColumn="0" w:lastRowLastColumn="0"/>
+            <w:tcW w:w="1681" w:type="dxa"/>
+            <w:vAlign w:val="center"/>
+            <w:hideMark/>
+          </w:tcPr>
+          <w:p>
+            <w:pPr>
+              <w:rPr>
+                <w:rFonts w:ascii="Times New Roman" w:hAnsi="Times New Roman" w:cs="Times New Roman"/>
+                <w:b w:val="0"/>
+                <w:bCs w:val="0"/>
+                <w:sz w:val="24"/>
+                <w:szCs w:val="24"/>
+              </w:rPr>
+            </w:pPr>
+            <w:r>
+              <w:rPr>
+                <w:rFonts w:ascii="Times New Roman" w:hAnsi="Times New Roman" w:cs="Times New Roman"/>
+                <w:b w:val="0"/>
+                <w:bCs w:val="0"/>
+                <w:sz w:val="24"/>
+                <w:szCs w:val="24"/>
+              </w:rPr>
+              <w:t>GBP</w:t>
+            </w:r>
+          </w:p>
+        </w:tc>
+        <w:tc>
+          <w:tcPr>
+            <w:tcW w:w="1681" w:type="dxa"/>
+            <w:vAlign w:val="center"/>
+            <w:hideMark/>
+          </w:tcPr>
+          <w:p>
+            <w:pPr>
+              <w:cnfStyle w:val="000000100000" w:firstRow="0" w:lastRow="0" w:firstColumn="0" w:lastColumn="0" w:oddVBand="0" w:evenVBand="0" w:oddHBand="1" w:evenHBand="0" w:firstRowFirstColumn="0" w:firstRowLastColumn="0" w:lastRowFirstColumn="0" w:lastRowLastColumn="0"/>
+              <w:rPr>
+                <w:rFonts w:ascii="Times New Roman" w:hAnsi="Times New Roman" w:cs="Times New Roman"/>
+                <w:sz w:val="24"/>
+                <w:szCs w:val="24"/>
+              </w:rPr>
+            </w:pPr>
+            <w:r>
+              <w:rPr>
+                <w:rFonts w:ascii="Times New Roman" w:hAnsi="Times New Roman" w:cs="Times New Roman"/>
+                <w:sz w:val="24"/>
+                <w:szCs w:val="24"/>
+              </w:rPr>
+              <w:t>HUF</w:t>
+            </w:r>
+          </w:p>
+        </w:tc>
+        <w:tc>
+          <w:tcPr>
+            <w:tcW w:w="1870" w:type="dxa"/>
+            <w:vAlign w:val="center"/>
+            <w:hideMark/>
+          </w:tcPr>
+          <w:p>
+            <w:pPr>
+              <w:cnfStyle w:val="000000100000" w:firstRow="0" w:lastRow="0" w:firstColumn="0" w:lastColumn="0" w:oddVBand="0" w:evenVBand="0" w:oddHBand="1" w:evenHBand="0" w:firstRowFirstColumn="0" w:firstRowLastColumn="0" w:lastRowFirstColumn="0" w:lastRowLastColumn="0"/>
+              <w:rPr>
+                <w:rFonts w:ascii="Times New Roman" w:hAnsi="Times New Roman" w:cs="Times New Roman"/>
+                <w:sz w:val="24"/>
+                <w:szCs w:val="24"/>
+              </w:rPr>
+            </w:pPr>
+            <w:r>
+              <w:rPr>
+                <w:rFonts w:ascii="Times New Roman" w:hAnsi="Times New Roman" w:cs="Times New Roman"/>
+                <w:sz w:val="24"/>
+                <w:szCs w:val="24"/>
+              </w:rPr>
+              <w:t>486.67</w:t>
+            </w:r>
+          </w:p>
+        </w:tc>
+      </w:tr>
+      <w:tr>
+        <w:trPr>
+          <w:trHeight w:val="334"/>
+        </w:trPr>
+        <w:tc>
+          <w:tcPr>
+            <w:cnfStyle w:val="001000000000" w:firstRow="0" w:lastRow="0" w:firstColumn="1" w:lastColumn="0" w:oddVBand="0" w:evenVBand="0" w:oddHBand="0" w:evenHBand="0" w:firstRowFirstColumn="0" w:firstRowLastColumn="0" w:lastRowFirstColumn="0" w:lastRowLastColumn="0"/>
+            <w:tcW w:w="1681" w:type="dxa"/>
+            <w:vAlign w:val="center"/>
+            <w:hideMark/>
+          </w:tcPr>
+          <w:p>
+            <w:pPr>
+              <w:rPr>
+                <w:rFonts w:ascii="Times New Roman" w:hAnsi="Times New Roman" w:cs="Times New Roman"/>
+                <w:b w:val="0"/>
+                <w:bCs w:val="0"/>
+                <w:sz w:val="24"/>
+                <w:szCs w:val="24"/>
+              </w:rPr>
+            </w:pPr>
+            <w:r>
+              <w:rPr>
+                <w:rFonts w:ascii="Times New Roman" w:hAnsi="Times New Roman" w:cs="Times New Roman"/>
+                <w:b w:val="0"/>
+                <w:bCs w:val="0"/>
+                <w:sz w:val="24"/>
+                <w:szCs w:val="24"/>
+              </w:rPr>
+              <w:t>GBP</w:t>
+            </w:r>
+          </w:p>
+        </w:tc>
+        <w:tc>
+          <w:tcPr>
+            <w:tcW w:w="1681" w:type="dxa"/>
+            <w:vAlign w:val="center"/>
+            <w:hideMark/>
+          </w:tcPr>
+          <w:p>
+            <w:pPr>
+              <w:cnfStyle w:val="000000000000" w:firstRow="0" w:lastRow="0" w:firstColumn="0" w:lastColumn="0" w:oddVBand="0" w:evenVBand="0" w:oddHBand="0" w:evenHBand="0" w:firstRowFirstColumn="0" w:firstRowLastColumn="0" w:lastRowFirstColumn="0" w:lastRowLastColumn="0"/>
+              <w:rPr>
+                <w:rFonts w:ascii="Times New Roman" w:hAnsi="Times New Roman" w:cs="Times New Roman"/>
+                <w:sz w:val="24"/>
+                <w:szCs w:val="24"/>
+              </w:rPr>
+            </w:pPr>
+            <w:r>
+              <w:rPr>
+                <w:rFonts w:ascii="Times New Roman" w:hAnsi="Times New Roman" w:cs="Times New Roman"/>
+                <w:sz w:val="24"/>
+                <w:szCs w:val="24"/>
+              </w:rPr>
+              <w:t>RON</w:t>
+            </w:r>
+          </w:p>
+        </w:tc>
+        <w:tc>
+          <w:tcPr>
+            <w:tcW w:w="1870" w:type="dxa"/>
+            <w:vAlign w:val="center"/>
+            <w:hideMark/>
+          </w:tcPr>
+          <w:p>
+            <w:pPr>
+              <w:cnfStyle w:val="000000000000" w:firstRow="0" w:lastRow="0" w:firstColumn="0" w:lastColumn="0" w:oddVBand="0" w:evenVBand="0" w:oddHBand="0" w:evenHBand="0" w:firstRowFirstColumn="0" w:firstRowLastColumn="0" w:lastRowFirstColumn="0" w:lastRowLastColumn="0"/>
+              <w:rPr>
+                <w:rFonts w:ascii="Times New Roman" w:hAnsi="Times New Roman" w:cs="Times New Roman"/>
+                <w:sz w:val="24"/>
+                <w:szCs w:val="24"/>
+              </w:rPr>
+            </w:pPr>
+            <w:r>
+              <w:rPr>
+                <w:rFonts w:ascii="Times New Roman" w:hAnsi="Times New Roman" w:cs="Times New Roman"/>
+                <w:sz w:val="24"/>
+                <w:szCs w:val="24"/>
+              </w:rPr>
+              <w:t>34820</w:t>
+            </w:r>
+          </w:p>
+        </w:tc>
+      </w:tr>
+      <w:tr>
+        <w:trPr>
+          <w:cnfStyle w:val="000000100000" w:firstRow="0" w:lastRow="0" w:firstColumn="0" w:lastColumn="0" w:oddVBand="0" w:evenVBand="0" w:oddHBand="1" w:evenHBand="0" w:firstRowFirstColumn="0" w:firstRowLastColumn="0" w:lastRowFirstColumn="0" w:lastRowLastColumn="0"/>
+          <w:trHeight w:val="334"/>
+        </w:trPr>
+        <w:tc>
+          <w:tcPr>
+            <w:cnfStyle w:val="001000000000" w:firstRow="0" w:lastRow="0" w:firstColumn="1" w:lastColumn="0" w:oddVBand="0" w:evenVBand="0" w:oddHBand="0" w:evenHBand="0" w:firstRowFirstColumn="0" w:firstRowLastColumn="0" w:lastRowFirstColumn="0" w:lastRowLastColumn="0"/>
+            <w:tcW w:w="1681" w:type="dxa"/>
+            <w:vAlign w:val="center"/>
+            <w:hideMark/>
+          </w:tcPr>
+          <w:p>
+            <w:pPr>
+              <w:rPr>
+                <w:rFonts w:ascii="Times New Roman" w:hAnsi="Times New Roman" w:cs="Times New Roman"/>
+                <w:b w:val="0"/>
+                <w:bCs w:val="0"/>
+                <w:sz w:val="24"/>
+                <w:szCs w:val="24"/>
+              </w:rPr>
+            </w:pPr>
+            <w:r>
+              <w:rPr>
+                <w:rFonts w:ascii="Times New Roman" w:hAnsi="Times New Roman" w:cs="Times New Roman"/>
+                <w:b w:val="0"/>
+                <w:bCs w:val="0"/>
+                <w:sz w:val="24"/>
+                <w:szCs w:val="24"/>
+              </w:rPr>
+              <w:t>GBP</w:t>
+            </w:r>
+          </w:p>
+        </w:tc>
+        <w:tc>
+          <w:tcPr>
+            <w:tcW w:w="1681" w:type="dxa"/>
+            <w:vAlign w:val="center"/>
+            <w:hideMark/>
+          </w:tcPr>
+          <w:p>
+            <w:pPr>
+              <w:cnfStyle w:val="000000100000" w:firstRow="0" w:lastRow="0" w:firstColumn="0" w:lastColumn="0" w:oddVBand="0" w:evenVBand="0" w:oddHBand="1" w:evenHBand="0" w:firstRowFirstColumn="0" w:firstRowLastColumn="0" w:lastRowFirstColumn="0" w:lastRowLastColumn="0"/>
+              <w:rPr>
+                <w:rFonts w:ascii="Times New Roman" w:hAnsi="Times New Roman" w:cs="Times New Roman"/>
+                <w:sz w:val="24"/>
+                <w:szCs w:val="24"/>
+              </w:rPr>
+            </w:pPr>
+            <w:r>
+              <w:rPr>
+                <w:rFonts w:ascii="Times New Roman" w:hAnsi="Times New Roman" w:cs="Times New Roman"/>
+                <w:sz w:val="24"/>
+                <w:szCs w:val="24"/>
+              </w:rPr>
+              <w:t>USD</w:t>
+            </w:r>
+          </w:p>
+        </w:tc>
+        <w:tc>
+          <w:tcPr>
+            <w:tcW w:w="1870" w:type="dxa"/>
+            <w:vAlign w:val="center"/>
+            <w:hideMark/>
+          </w:tcPr>
+          <w:p>
+            <w:pPr>
+              <w:cnfStyle w:val="000000100000" w:firstRow="0" w:lastRow="0" w:firstColumn="0" w:lastColumn="0" w:oddVBand="0" w:evenVBand="0" w:oddHBand="1" w:evenHBand="0" w:firstRowFirstColumn="0" w:firstRowLastColumn="0" w:lastRowFirstColumn="0" w:lastRowLastColumn="0"/>
+              <w:rPr>
+                <w:rFonts w:ascii="Times New Roman" w:hAnsi="Times New Roman" w:cs="Times New Roman"/>
+                <w:sz w:val="24"/>
+                <w:szCs w:val="24"/>
+              </w:rPr>
+            </w:pPr>
+            <w:r>
+              <w:rPr>
+                <w:rFonts w:ascii="Times New Roman" w:hAnsi="Times New Roman" w:cs="Times New Roman"/>
+                <w:sz w:val="24"/>
+                <w:szCs w:val="24"/>
+              </w:rPr>
+              <w:t>46023</w:t>
+            </w:r>
+          </w:p>
+        </w:tc>
+      </w:tr>
+      <w:tr>
+        <w:trPr>
+          <w:trHeight w:val="309"/>
+        </w:trPr>
+        <w:tc>
+          <w:tcPr>
+            <w:cnfStyle w:val="001000000000" w:firstRow="0" w:lastRow="0" w:firstColumn="1" w:lastColumn="0" w:oddVBand="0" w:evenVBand="0" w:oddHBand="0" w:evenHBand="0" w:firstRowFirstColumn="0" w:firstRowLastColumn="0" w:lastRowFirstColumn="0" w:lastRowLastColumn="0"/>
+            <w:tcW w:w="1681" w:type="dxa"/>
+            <w:vAlign w:val="center"/>
+            <w:hideMark/>
+          </w:tcPr>
+          <w:p>
+            <w:pPr>
+              <w:rPr>
+                <w:rFonts w:ascii="Times New Roman" w:hAnsi="Times New Roman" w:cs="Times New Roman"/>
+                <w:b w:val="0"/>
+                <w:bCs w:val="0"/>
+                <w:sz w:val="24"/>
+                <w:szCs w:val="24"/>
+              </w:rPr>
+            </w:pPr>
+            <w:r>
+              <w:rPr>
+                <w:rFonts w:ascii="Times New Roman" w:hAnsi="Times New Roman" w:cs="Times New Roman"/>
+                <w:b w:val="0"/>
+                <w:bCs w:val="0"/>
+                <w:sz w:val="24"/>
+                <w:szCs w:val="24"/>
+              </w:rPr>
+              <w:t>HUF</w:t>
+            </w:r>
+          </w:p>
+        </w:tc>
+        <w:tc>
+          <w:tcPr>
+            <w:tcW w:w="1681" w:type="dxa"/>
+            <w:vAlign w:val="center"/>
+            <w:hideMark/>
+          </w:tcPr>
+          <w:p>
+            <w:pPr>
+              <w:cnfStyle w:val="000000000000" w:firstRow="0" w:lastRow="0" w:firstColumn="0" w:lastColumn="0" w:oddVBand="0" w:evenVBand="0" w:oddHBand="0" w:evenHBand="0" w:firstRowFirstColumn="0" w:firstRowLastColumn="0" w:lastRowFirstColumn="0" w:lastRowLastColumn="0"/>
+              <w:rPr>
+                <w:rFonts w:ascii="Times New Roman" w:hAnsi="Times New Roman" w:cs="Times New Roman"/>
+                <w:sz w:val="24"/>
+                <w:szCs w:val="24"/>
+              </w:rPr>
+            </w:pPr>
+            <w:r>
+              <w:rPr>
+                <w:rFonts w:ascii="Times New Roman" w:hAnsi="Times New Roman" w:cs="Times New Roman"/>
+                <w:sz w:val="24"/>
+                <w:szCs w:val="24"/>
+              </w:rPr>
+              <w:t>CAD</w:t>
+            </w:r>
+          </w:p>
+        </w:tc>
+        <w:tc>
+          <w:tcPr>
+            <w:tcW w:w="1870" w:type="dxa"/>
+            <w:vAlign w:val="center"/>
+            <w:hideMark/>
+          </w:tcPr>
+          <w:p>
+            <w:pPr>
+              <w:cnfStyle w:val="000000000000" w:firstRow="0" w:lastRow="0" w:firstColumn="0" w:lastColumn="0" w:oddVBand="0" w:evenVBand="0" w:oddHBand="0" w:evenHBand="0" w:firstRowFirstColumn="0" w:firstRowLastColumn="0" w:lastRowFirstColumn="0" w:lastRowLastColumn="0"/>
+              <w:rPr>
+                <w:rFonts w:ascii="Times New Roman" w:hAnsi="Times New Roman" w:cs="Times New Roman"/>
+                <w:sz w:val="24"/>
+                <w:szCs w:val="24"/>
+              </w:rPr>
+            </w:pPr>
+            <w:r>
+              <w:rPr>
+                <w:rFonts w:ascii="Times New Roman" w:hAnsi="Times New Roman" w:cs="Times New Roman"/>
+                <w:sz w:val="24"/>
+                <w:szCs w:val="24"/>
+              </w:rPr>
+              <w:t>0.0036</w:t>
+            </w:r>
+          </w:p>
+        </w:tc>
+      </w:tr>
+      <w:tr>
+        <w:trPr>
+          <w:cnfStyle w:val="000000100000" w:firstRow="0" w:lastRow="0" w:firstColumn="0" w:lastColumn="0" w:oddVBand="0" w:evenVBand="0" w:oddHBand="1" w:evenHBand="0" w:firstRowFirstColumn="0" w:firstRowLastColumn="0" w:lastRowFirstColumn="0" w:lastRowLastColumn="0"/>
+          <w:trHeight w:val="334"/>
+        </w:trPr>
+        <w:tc>
+          <w:tcPr>
+            <w:cnfStyle w:val="001000000000" w:firstRow="0" w:lastRow="0" w:firstColumn="1" w:lastColumn="0" w:oddVBand="0" w:evenVBand="0" w:oddHBand="0" w:evenHBand="0" w:firstRowFirstColumn="0" w:firstRowLastColumn="0" w:lastRowFirstColumn="0" w:lastRowLastColumn="0"/>
+            <w:tcW w:w="1681" w:type="dxa"/>
+            <w:vAlign w:val="center"/>
+            <w:hideMark/>
+          </w:tcPr>
+          <w:p>
+            <w:pPr>
+              <w:rPr>
+                <w:rFonts w:ascii="Times New Roman" w:hAnsi="Times New Roman" w:cs="Times New Roman"/>
+                <w:b w:val="0"/>
+                <w:bCs w:val="0"/>
+                <w:sz w:val="24"/>
+                <w:szCs w:val="24"/>
+              </w:rPr>
+            </w:pPr>
+            <w:r>
+              <w:rPr>
+                <w:rFonts w:ascii="Times New Roman" w:hAnsi="Times New Roman" w:cs="Times New Roman"/>
+                <w:b w:val="0"/>
+                <w:bCs w:val="0"/>
+                <w:sz w:val="24"/>
+                <w:szCs w:val="24"/>
+              </w:rPr>
+              <w:t>HUF</w:t>
+            </w:r>
+          </w:p>
+        </w:tc>
+        <w:tc>
+          <w:tcPr>
+            <w:tcW w:w="1681" w:type="dxa"/>
+            <w:vAlign w:val="center"/>
+            <w:hideMark/>
+          </w:tcPr>
+          <w:p>
+            <w:pPr>
+              <w:cnfStyle w:val="000000100000" w:firstRow="0" w:lastRow="0" w:firstColumn="0" w:lastColumn="0" w:oddVBand="0" w:evenVBand="0" w:oddHBand="1" w:evenHBand="0" w:firstRowFirstColumn="0" w:firstRowLastColumn="0" w:lastRowFirstColumn="0" w:lastRowLastColumn="0"/>
+              <w:rPr>
+                <w:rFonts w:ascii="Times New Roman" w:hAnsi="Times New Roman" w:cs="Times New Roman"/>
+                <w:sz w:val="24"/>
+                <w:szCs w:val="24"/>
+              </w:rPr>
+            </w:pPr>
+            <w:r>
+              <w:rPr>
+                <w:rFonts w:ascii="Times New Roman" w:hAnsi="Times New Roman" w:cs="Times New Roman"/>
+                <w:sz w:val="24"/>
+                <w:szCs w:val="24"/>
+              </w:rPr>
+              <w:t>EUR</w:t>
+            </w:r>
+          </w:p>
+        </w:tc>
+        <w:tc>
+          <w:tcPr>
+            <w:tcW w:w="1870" w:type="dxa"/>
+            <w:vAlign w:val="center"/>
+            <w:hideMark/>
+          </w:tcPr>
+          <w:p>
+            <w:pPr>
+              <w:cnfStyle w:val="000000100000" w:firstRow="0" w:lastRow="0" w:firstColumn="0" w:lastColumn="0" w:oddVBand="0" w:evenVBand="0" w:oddHBand="1" w:evenHBand="0" w:firstRowFirstColumn="0" w:firstRowLastColumn="0" w:lastRowFirstColumn="0" w:lastRowLastColumn="0"/>
+              <w:rPr>
+                <w:rFonts w:ascii="Times New Roman" w:hAnsi="Times New Roman" w:cs="Times New Roman"/>
+                <w:sz w:val="24"/>
+                <w:szCs w:val="24"/>
+              </w:rPr>
+            </w:pPr>
+            <w:r>
+              <w:rPr>
+                <w:rFonts w:ascii="Times New Roman" w:hAnsi="Times New Roman" w:cs="Times New Roman"/>
+                <w:sz w:val="24"/>
+                <w:szCs w:val="24"/>
+              </w:rPr>
+              <w:t>0.0024</w:t>
+            </w:r>
+          </w:p>
+        </w:tc>
+      </w:tr>
+      <w:tr>
+        <w:trPr>
+          <w:trHeight w:val="334"/>
+        </w:trPr>
+        <w:tc>
+          <w:tcPr>
+            <w:cnfStyle w:val="001000000000" w:firstRow="0" w:lastRow="0" w:firstColumn="1" w:lastColumn="0" w:oddVBand="0" w:evenVBand="0" w:oddHBand="0" w:evenHBand="0" w:firstRowFirstColumn="0" w:firstRowLastColumn="0" w:lastRowFirstColumn="0" w:lastRowLastColumn="0"/>
+            <w:tcW w:w="1681" w:type="dxa"/>
+            <w:vAlign w:val="center"/>
+            <w:hideMark/>
+          </w:tcPr>
+          <w:p>
+            <w:pPr>
+              <w:rPr>
+                <w:rFonts w:ascii="Times New Roman" w:hAnsi="Times New Roman" w:cs="Times New Roman"/>
+                <w:b w:val="0"/>
+                <w:bCs w:val="0"/>
+                <w:sz w:val="24"/>
+                <w:szCs w:val="24"/>
+              </w:rPr>
+            </w:pPr>
+            <w:r>
+              <w:rPr>
+                <w:rFonts w:ascii="Times New Roman" w:hAnsi="Times New Roman" w:cs="Times New Roman"/>
+                <w:b w:val="0"/>
+                <w:bCs w:val="0"/>
+                <w:sz w:val="24"/>
+                <w:szCs w:val="24"/>
+              </w:rPr>
+              <w:t>HUF</w:t>
+            </w:r>
+          </w:p>
+        </w:tc>
+        <w:tc>
+          <w:tcPr>
+            <w:tcW w:w="1681" w:type="dxa"/>
+            <w:vAlign w:val="center"/>
+            <w:hideMark/>
+          </w:tcPr>
+          <w:p>
+            <w:pPr>
+              <w:cnfStyle w:val="000000000000" w:firstRow="0" w:lastRow="0" w:firstColumn="0" w:lastColumn="0" w:oddVBand="0" w:evenVBand="0" w:oddHBand="0" w:evenHBand="0" w:firstRowFirstColumn="0" w:firstRowLastColumn="0" w:lastRowFirstColumn="0" w:lastRowLastColumn="0"/>
+              <w:rPr>
+                <w:rFonts w:ascii="Times New Roman" w:hAnsi="Times New Roman" w:cs="Times New Roman"/>
+                <w:sz w:val="24"/>
+                <w:szCs w:val="24"/>
+              </w:rPr>
+            </w:pPr>
+            <w:r>
+              <w:rPr>
+                <w:rFonts w:ascii="Times New Roman" w:hAnsi="Times New Roman" w:cs="Times New Roman"/>
+                <w:sz w:val="24"/>
+                <w:szCs w:val="24"/>
+              </w:rPr>
+              <w:t>GBP</w:t>
+            </w:r>
+          </w:p>
+        </w:tc>
+        <w:tc>
+          <w:tcPr>
+            <w:tcW w:w="1870" w:type="dxa"/>
+            <w:vAlign w:val="center"/>
+            <w:hideMark/>
+          </w:tcPr>
+          <w:p>
+            <w:pPr>
+              <w:cnfStyle w:val="000000000000" w:firstRow="0" w:lastRow="0" w:firstColumn="0" w:lastColumn="0" w:oddVBand="0" w:evenVBand="0" w:oddHBand="0" w:evenHBand="0" w:firstRowFirstColumn="0" w:firstRowLastColumn="0" w:lastRowFirstColumn="0" w:lastRowLastColumn="0"/>
+              <w:rPr>
+                <w:rFonts w:ascii="Times New Roman" w:hAnsi="Times New Roman" w:cs="Times New Roman"/>
+                <w:sz w:val="24"/>
+                <w:szCs w:val="24"/>
+              </w:rPr>
+            </w:pPr>
+            <w:r>
+              <w:rPr>
+                <w:rFonts w:ascii="Times New Roman" w:hAnsi="Times New Roman" w:cs="Times New Roman"/>
+                <w:sz w:val="24"/>
+                <w:szCs w:val="24"/>
+              </w:rPr>
+              <w:t>0.0020</w:t>
+            </w:r>
+          </w:p>
+        </w:tc>
+      </w:tr>
+      <w:tr>
+        <w:trPr>
+          <w:cnfStyle w:val="000000100000" w:firstRow="0" w:lastRow="0" w:firstColumn="0" w:lastColumn="0" w:oddVBand="0" w:evenVBand="0" w:oddHBand="1" w:evenHBand="0" w:firstRowFirstColumn="0" w:firstRowLastColumn="0" w:lastRowFirstColumn="0" w:lastRowLastColumn="0"/>
+          <w:trHeight w:val="334"/>
+        </w:trPr>
+        <w:tc>
+          <w:tcPr>
+            <w:cnfStyle w:val="001000000000" w:firstRow="0" w:lastRow="0" w:firstColumn="1" w:lastColumn="0" w:oddVBand="0" w:evenVBand="0" w:oddHBand="0" w:evenHBand="0" w:firstRowFirstColumn="0" w:firstRowLastColumn="0" w:lastRowFirstColumn="0" w:lastRowLastColumn="0"/>
+            <w:tcW w:w="1681" w:type="dxa"/>
+            <w:vAlign w:val="center"/>
+            <w:hideMark/>
+          </w:tcPr>
+          <w:p>
+            <w:pPr>
+              <w:rPr>
+                <w:rFonts w:ascii="Times New Roman" w:hAnsi="Times New Roman" w:cs="Times New Roman"/>
+                <w:b w:val="0"/>
+                <w:bCs w:val="0"/>
+                <w:sz w:val="24"/>
+                <w:szCs w:val="24"/>
+              </w:rPr>
+            </w:pPr>
+            <w:r>
+              <w:rPr>
+                <w:rFonts w:ascii="Times New Roman" w:hAnsi="Times New Roman" w:cs="Times New Roman"/>
+                <w:b w:val="0"/>
+                <w:bCs w:val="0"/>
+                <w:sz w:val="24"/>
+                <w:szCs w:val="24"/>
+              </w:rPr>
+              <w:t>HUF</w:t>
+            </w:r>
+          </w:p>
+        </w:tc>
+        <w:tc>
+          <w:tcPr>
+            <w:tcW w:w="1681" w:type="dxa"/>
+            <w:vAlign w:val="center"/>
+            <w:hideMark/>
+          </w:tcPr>
+          <w:p>
+            <w:pPr>
+              <w:cnfStyle w:val="000000100000" w:firstRow="0" w:lastRow="0" w:firstColumn="0" w:lastColumn="0" w:oddVBand="0" w:evenVBand="0" w:oddHBand="1" w:evenHBand="0" w:firstRowFirstColumn="0" w:firstRowLastColumn="0" w:lastRowFirstColumn="0" w:lastRowLastColumn="0"/>
+              <w:rPr>
+                <w:rFonts w:ascii="Times New Roman" w:hAnsi="Times New Roman" w:cs="Times New Roman"/>
+                <w:sz w:val="24"/>
+                <w:szCs w:val="24"/>
+              </w:rPr>
+            </w:pPr>
+            <w:r>
+              <w:rPr>
+                <w:rFonts w:ascii="Times New Roman" w:hAnsi="Times New Roman" w:cs="Times New Roman"/>
+                <w:sz w:val="24"/>
+                <w:szCs w:val="24"/>
+              </w:rPr>
+              <w:t>RON</w:t>
+            </w:r>
+          </w:p>
+        </w:tc>
+        <w:tc>
+          <w:tcPr>
+            <w:tcW w:w="1870" w:type="dxa"/>
+            <w:vAlign w:val="center"/>
+            <w:hideMark/>
+          </w:tcPr>
+          <w:p>
+            <w:pPr>
+              <w:cnfStyle w:val="000000100000" w:firstRow="0" w:lastRow="0" w:firstColumn="0" w:lastColumn="0" w:oddVBand="0" w:evenVBand="0" w:oddHBand="1" w:evenHBand="0" w:firstRowFirstColumn="0" w:firstRowLastColumn="0" w:lastRowFirstColumn="0" w:lastRowLastColumn="0"/>
+              <w:rPr>
+                <w:rFonts w:ascii="Times New Roman" w:hAnsi="Times New Roman" w:cs="Times New Roman"/>
+                <w:sz w:val="24"/>
+                <w:szCs w:val="24"/>
+              </w:rPr>
+            </w:pPr>
+            <w:r>
+              <w:rPr>
+                <w:rFonts w:ascii="Times New Roman" w:hAnsi="Times New Roman" w:cs="Times New Roman"/>
+                <w:sz w:val="24"/>
+                <w:szCs w:val="24"/>
+              </w:rPr>
+              <w:t>0.012</w:t>
+            </w:r>
+          </w:p>
+        </w:tc>
+      </w:tr>
+      <w:tr>
+        <w:trPr>
+          <w:trHeight w:val="334"/>
+        </w:trPr>
+        <w:tc>
+          <w:tcPr>
+            <w:cnfStyle w:val="001000000000" w:firstRow="0" w:lastRow="0" w:firstColumn="1" w:lastColumn="0" w:oddVBand="0" w:evenVBand="0" w:oddHBand="0" w:evenHBand="0" w:firstRowFirstColumn="0" w:firstRowLastColumn="0" w:lastRowFirstColumn="0" w:lastRowLastColumn="0"/>
+            <w:tcW w:w="1681" w:type="dxa"/>
+            <w:vAlign w:val="center"/>
+            <w:hideMark/>
+          </w:tcPr>
+          <w:p>
+            <w:pPr>
+              <w:rPr>
+                <w:rFonts w:ascii="Times New Roman" w:hAnsi="Times New Roman" w:cs="Times New Roman"/>
+                <w:b w:val="0"/>
+                <w:bCs w:val="0"/>
+                <w:sz w:val="24"/>
+                <w:szCs w:val="24"/>
+              </w:rPr>
+            </w:pPr>
+            <w:r>
+              <w:rPr>
+                <w:rFonts w:ascii="Times New Roman" w:hAnsi="Times New Roman" w:cs="Times New Roman"/>
+                <w:b w:val="0"/>
+                <w:bCs w:val="0"/>
+                <w:sz w:val="24"/>
+                <w:szCs w:val="24"/>
+              </w:rPr>
+              <w:t>HUF</w:t>
+            </w:r>
+          </w:p>
+        </w:tc>
+        <w:tc>
+          <w:tcPr>
+            <w:tcW w:w="1681" w:type="dxa"/>
+            <w:vAlign w:val="center"/>
+            <w:hideMark/>
+          </w:tcPr>
+          <w:p>
+            <w:pPr>
+              <w:cnfStyle w:val="000000000000" w:firstRow="0" w:lastRow="0" w:firstColumn="0" w:lastColumn="0" w:oddVBand="0" w:evenVBand="0" w:oddHBand="0" w:evenHBand="0" w:firstRowFirstColumn="0" w:firstRowLastColumn="0" w:lastRowFirstColumn="0" w:lastRowLastColumn="0"/>
+              <w:rPr>
+                <w:rFonts w:ascii="Times New Roman" w:hAnsi="Times New Roman" w:cs="Times New Roman"/>
+                <w:sz w:val="24"/>
+                <w:szCs w:val="24"/>
+              </w:rPr>
+            </w:pPr>
+            <w:r>
+              <w:rPr>
+                <w:rFonts w:ascii="Times New Roman" w:hAnsi="Times New Roman" w:cs="Times New Roman"/>
+                <w:sz w:val="24"/>
+                <w:szCs w:val="24"/>
+              </w:rPr>
+              <w:t>USD</w:t>
+            </w:r>
+          </w:p>
+        </w:tc>
+        <w:tc>
+          <w:tcPr>
+            <w:tcW w:w="1870" w:type="dxa"/>
+            <w:vAlign w:val="center"/>
+            <w:hideMark/>
+          </w:tcPr>
+          <w:p>
+            <w:pPr>
+              <w:cnfStyle w:val="000000000000" w:firstRow="0" w:lastRow="0" w:firstColumn="0" w:lastColumn="0" w:oddVBand="0" w:evenVBand="0" w:oddHBand="0" w:evenHBand="0" w:firstRowFirstColumn="0" w:firstRowLastColumn="0" w:lastRowFirstColumn="0" w:lastRowLastColumn="0"/>
+              <w:rPr>
+                <w:rFonts w:ascii="Times New Roman" w:hAnsi="Times New Roman" w:cs="Times New Roman"/>
+                <w:sz w:val="24"/>
+                <w:szCs w:val="24"/>
+              </w:rPr>
+            </w:pPr>
+            <w:r>
+              <w:rPr>
+                <w:rFonts w:ascii="Times New Roman" w:hAnsi="Times New Roman" w:cs="Times New Roman"/>
+                <w:sz w:val="24"/>
+                <w:szCs w:val="24"/>
+              </w:rPr>
+              <w:t>0.0026</w:t>
+            </w:r>
+          </w:p>
+        </w:tc>
+      </w:tr>
+      <w:tr>
+        <w:trPr>
+          <w:cnfStyle w:val="000000100000" w:firstRow="0" w:lastRow="0" w:firstColumn="0" w:lastColumn="0" w:oddVBand="0" w:evenVBand="0" w:oddHBand="1" w:evenHBand="0" w:firstRowFirstColumn="0" w:firstRowLastColumn="0" w:lastRowFirstColumn="0" w:lastRowLastColumn="0"/>
+          <w:trHeight w:val="309"/>
+        </w:trPr>
+        <w:tc>
+          <w:tcPr>
+            <w:cnfStyle w:val="001000000000" w:firstRow="0" w:lastRow="0" w:firstColumn="1" w:lastColumn="0" w:oddVBand="0" w:evenVBand="0" w:oddHBand="0" w:evenHBand="0" w:firstRowFirstColumn="0" w:firstRowLastColumn="0" w:lastRowFirstColumn="0" w:lastRowLastColumn="0"/>
+            <w:tcW w:w="1681" w:type="dxa"/>
+            <w:vAlign w:val="center"/>
+            <w:hideMark/>
+          </w:tcPr>
+          <w:p>
+            <w:pPr>
+              <w:rPr>
+                <w:rFonts w:ascii="Times New Roman" w:hAnsi="Times New Roman" w:cs="Times New Roman"/>
+                <w:b w:val="0"/>
+                <w:bCs w:val="0"/>
+                <w:sz w:val="24"/>
+                <w:szCs w:val="24"/>
+              </w:rPr>
+            </w:pPr>
+            <w:r>
+              <w:rPr>
+                <w:rFonts w:ascii="Times New Roman" w:hAnsi="Times New Roman" w:cs="Times New Roman"/>
+                <w:b w:val="0"/>
+                <w:bCs w:val="0"/>
+                <w:sz w:val="24"/>
+                <w:szCs w:val="24"/>
+              </w:rPr>
+              <w:t>RON</w:t>
+            </w:r>
+          </w:p>
+        </w:tc>
+        <w:tc>
+          <w:tcPr>
+            <w:tcW w:w="1681" w:type="dxa"/>
+            <w:vAlign w:val="center"/>
+            <w:hideMark/>
+          </w:tcPr>
+          <w:p>
+            <w:pPr>
+              <w:cnfStyle w:val="000000100000" w:firstRow="0" w:lastRow="0" w:firstColumn="0" w:lastColumn="0" w:oddVBand="0" w:evenVBand="0" w:oddHBand="1" w:evenHBand="0" w:firstRowFirstColumn="0" w:firstRowLastColumn="0" w:lastRowFirstColumn="0" w:lastRowLastColumn="0"/>
+              <w:rPr>
+                <w:rFonts w:ascii="Times New Roman" w:hAnsi="Times New Roman" w:cs="Times New Roman"/>
+                <w:sz w:val="24"/>
+                <w:szCs w:val="24"/>
+              </w:rPr>
+            </w:pPr>
+            <w:r>
+              <w:rPr>
+                <w:rFonts w:ascii="Times New Roman" w:hAnsi="Times New Roman" w:cs="Times New Roman"/>
+                <w:sz w:val="24"/>
+                <w:szCs w:val="24"/>
+              </w:rPr>
+              <w:t>CAD</w:t>
+            </w:r>
+          </w:p>
+        </w:tc>
+        <w:tc>
+          <w:tcPr>
+            <w:tcW w:w="1870" w:type="dxa"/>
+            <w:vAlign w:val="center"/>
+            <w:hideMark/>
+          </w:tcPr>
+          <w:p>
+            <w:pPr>
+              <w:cnfStyle w:val="000000100000" w:firstRow="0" w:lastRow="0" w:firstColumn="0" w:lastColumn="0" w:oddVBand="0" w:evenVBand="0" w:oddHBand="1" w:evenHBand="0" w:firstRowFirstColumn="0" w:firstRowLastColumn="0" w:lastRowFirstColumn="0" w:lastRowLastColumn="0"/>
+              <w:rPr>
+                <w:rFonts w:ascii="Times New Roman" w:hAnsi="Times New Roman" w:cs="Times New Roman"/>
+                <w:sz w:val="24"/>
+                <w:szCs w:val="24"/>
+              </w:rPr>
+            </w:pPr>
+            <w:r>
+              <w:rPr>
+                <w:rFonts w:ascii="Times New Roman" w:hAnsi="Times New Roman" w:cs="Times New Roman"/>
+                <w:sz w:val="24"/>
+                <w:szCs w:val="24"/>
+              </w:rPr>
+              <w:t>0.30</w:t>
+            </w:r>
+          </w:p>
+        </w:tc>
+      </w:tr>
+      <w:tr>
+        <w:trPr>
+          <w:trHeight w:val="309"/>
+        </w:trPr>
+        <w:tc>
+          <w:tcPr>
+            <w:cnfStyle w:val="001000000000" w:firstRow="0" w:lastRow="0" w:firstColumn="1" w:lastColumn="0" w:oddVBand="0" w:evenVBand="0" w:oddHBand="0" w:evenHBand="0" w:firstRowFirstColumn="0" w:firstRowLastColumn="0" w:lastRowFirstColumn="0" w:lastRowLastColumn="0"/>
+            <w:tcW w:w="1681" w:type="dxa"/>
+            <w:vAlign w:val="center"/>
+            <w:hideMark/>
+          </w:tcPr>
+          <w:p>
+            <w:pPr>
+              <w:rPr>
+                <w:rFonts w:ascii="Times New Roman" w:hAnsi="Times New Roman" w:cs="Times New Roman"/>
+                <w:b w:val="0"/>
+                <w:bCs w:val="0"/>
+                <w:sz w:val="24"/>
+                <w:szCs w:val="24"/>
+              </w:rPr>
+            </w:pPr>
+            <w:r>
+              <w:rPr>
+                <w:rFonts w:ascii="Times New Roman" w:hAnsi="Times New Roman" w:cs="Times New Roman"/>
+                <w:b w:val="0"/>
+                <w:bCs w:val="0"/>
+                <w:sz w:val="24"/>
+                <w:szCs w:val="24"/>
+              </w:rPr>
+              <w:t>RON</w:t>
+            </w:r>
+          </w:p>
+        </w:tc>
+        <w:tc>
+          <w:tcPr>
+            <w:tcW w:w="1681" w:type="dxa"/>
+            <w:vAlign w:val="center"/>
+            <w:hideMark/>
+          </w:tcPr>
+          <w:p>
+            <w:pPr>
+              <w:cnfStyle w:val="000000000000" w:firstRow="0" w:lastRow="0" w:firstColumn="0" w:lastColumn="0" w:oddVBand="0" w:evenVBand="0" w:oddHBand="0" w:evenHBand="0" w:firstRowFirstColumn="0" w:firstRowLastColumn="0" w:lastRowFirstColumn="0" w:lastRowLastColumn="0"/>
+              <w:rPr>
+                <w:rFonts w:ascii="Times New Roman" w:hAnsi="Times New Roman" w:cs="Times New Roman"/>
+                <w:sz w:val="24"/>
+                <w:szCs w:val="24"/>
+              </w:rPr>
+            </w:pPr>
+            <w:r>
+              <w:rPr>
+                <w:rFonts w:ascii="Times New Roman" w:hAnsi="Times New Roman" w:cs="Times New Roman"/>
+                <w:sz w:val="24"/>
+                <w:szCs w:val="24"/>
+              </w:rPr>
+              <w:t>EUR</w:t>
+            </w:r>
+          </w:p>
+        </w:tc>
+        <w:tc>
+          <w:tcPr>
+            <w:tcW w:w="1870" w:type="dxa"/>
+            <w:vAlign w:val="center"/>
+            <w:hideMark/>
+          </w:tcPr>
+          <w:p>
+            <w:pPr>
+              <w:cnfStyle w:val="000000000000" w:firstRow="0" w:lastRow="0" w:firstColumn="0" w:lastColumn="0" w:oddVBand="0" w:evenVBand="0" w:oddHBand="0" w:evenHBand="0" w:firstRowFirstColumn="0" w:firstRowLastColumn="0" w:lastRowFirstColumn="0" w:lastRowLastColumn="0"/>
+              <w:rPr>
+                <w:rFonts w:ascii="Times New Roman" w:hAnsi="Times New Roman" w:cs="Times New Roman"/>
+                <w:sz w:val="24"/>
+                <w:szCs w:val="24"/>
+              </w:rPr>
+            </w:pPr>
+            <w:r>
+              <w:rPr>
+                <w:rFonts w:ascii="Times New Roman" w:hAnsi="Times New Roman" w:cs="Times New Roman"/>
+                <w:sz w:val="24"/>
+                <w:szCs w:val="24"/>
+              </w:rPr>
+              <w:t>0.20</w:t>
+            </w:r>
+          </w:p>
+        </w:tc>
+      </w:tr>
+      <w:tr>
+        <w:trPr>
+          <w:cnfStyle w:val="000000100000" w:firstRow="0" w:lastRow="0" w:firstColumn="0" w:lastColumn="0" w:oddVBand="0" w:evenVBand="0" w:oddHBand="1" w:evenHBand="0" w:firstRowFirstColumn="0" w:firstRowLastColumn="0" w:lastRowFirstColumn="0" w:lastRowLastColumn="0"/>
+          <w:trHeight w:val="309"/>
+        </w:trPr>
+        <w:tc>
+          <w:tcPr>
+            <w:cnfStyle w:val="001000000000" w:firstRow="0" w:lastRow="0" w:firstColumn="1" w:lastColumn="0" w:oddVBand="0" w:evenVBand="0" w:oddHBand="0" w:evenHBand="0" w:firstRowFirstColumn="0" w:firstRowLastColumn="0" w:lastRowFirstColumn="0" w:lastRowLastColumn="0"/>
+            <w:tcW w:w="1681" w:type="dxa"/>
+            <w:vAlign w:val="center"/>
+            <w:hideMark/>
+          </w:tcPr>
+          <w:p>
+            <w:pPr>
+              <w:rPr>
+                <w:rFonts w:ascii="Times New Roman" w:hAnsi="Times New Roman" w:cs="Times New Roman"/>
+                <w:b w:val="0"/>
+                <w:bCs w:val="0"/>
+                <w:sz w:val="24"/>
+                <w:szCs w:val="24"/>
+              </w:rPr>
+            </w:pPr>
+            <w:r>
+              <w:rPr>
+                <w:rFonts w:ascii="Times New Roman" w:hAnsi="Times New Roman" w:cs="Times New Roman"/>
+                <w:b w:val="0"/>
+                <w:bCs w:val="0"/>
+                <w:sz w:val="24"/>
+                <w:szCs w:val="24"/>
+              </w:rPr>
+              <w:t>RON</w:t>
+            </w:r>
+          </w:p>
+        </w:tc>
+        <w:tc>
+          <w:tcPr>
+            <w:tcW w:w="1681" w:type="dxa"/>
+            <w:vAlign w:val="center"/>
+            <w:hideMark/>
+          </w:tcPr>
+          <w:p>
+            <w:pPr>
+              <w:cnfStyle w:val="000000100000" w:firstRow="0" w:lastRow="0" w:firstColumn="0" w:lastColumn="0" w:oddVBand="0" w:evenVBand="0" w:oddHBand="1" w:evenHBand="0" w:firstRowFirstColumn="0" w:firstRowLastColumn="0" w:lastRowFirstColumn="0" w:lastRowLastColumn="0"/>
+              <w:rPr>
+                <w:rFonts w:ascii="Times New Roman" w:hAnsi="Times New Roman" w:cs="Times New Roman"/>
+                <w:sz w:val="24"/>
+                <w:szCs w:val="24"/>
+              </w:rPr>
+            </w:pPr>
+            <w:r>
+              <w:rPr>
+                <w:rFonts w:ascii="Times New Roman" w:hAnsi="Times New Roman" w:cs="Times New Roman"/>
+                <w:sz w:val="24"/>
+                <w:szCs w:val="24"/>
+              </w:rPr>
+              <w:t>GBP</w:t>
+            </w:r>
+          </w:p>
+        </w:tc>
+        <w:tc>
+          <w:tcPr>
+            <w:tcW w:w="1870" w:type="dxa"/>
+            <w:vAlign w:val="center"/>
+            <w:hideMark/>
+          </w:tcPr>
+          <w:p>
+            <w:pPr>
+              <w:cnfStyle w:val="000000100000" w:firstRow="0" w:lastRow="0" w:firstColumn="0" w:lastColumn="0" w:oddVBand="0" w:evenVBand="0" w:oddHBand="1" w:evenHBand="0" w:firstRowFirstColumn="0" w:firstRowLastColumn="0" w:lastRowFirstColumn="0" w:lastRowLastColumn="0"/>
+              <w:rPr>
+                <w:rFonts w:ascii="Times New Roman" w:hAnsi="Times New Roman" w:cs="Times New Roman"/>
+                <w:sz w:val="24"/>
+                <w:szCs w:val="24"/>
+              </w:rPr>
+            </w:pPr>
+            <w:r>
+              <w:rPr>
+                <w:rFonts w:ascii="Times New Roman" w:hAnsi="Times New Roman" w:cs="Times New Roman"/>
+                <w:sz w:val="24"/>
+                <w:szCs w:val="24"/>
+              </w:rPr>
+              <w:t>0.17</w:t>
+            </w:r>
+          </w:p>
+        </w:tc>
+      </w:tr>
+      <w:tr>
+        <w:trPr>
+          <w:trHeight w:val="309"/>
+        </w:trPr>
+        <w:tc>
+          <w:tcPr>
+            <w:cnfStyle w:val="001000000000" w:firstRow="0" w:lastRow="0" w:firstColumn="1" w:lastColumn="0" w:oddVBand="0" w:evenVBand="0" w:oddHBand="0" w:evenHBand="0" w:firstRowFirstColumn="0" w:firstRowLastColumn="0" w:lastRowFirstColumn="0" w:lastRowLastColumn="0"/>
+            <w:tcW w:w="1681" w:type="dxa"/>
+            <w:vAlign w:val="center"/>
+            <w:hideMark/>
+          </w:tcPr>
+          <w:p>
+            <w:pPr>
+              <w:rPr>
+                <w:rFonts w:ascii="Times New Roman" w:hAnsi="Times New Roman" w:cs="Times New Roman"/>
+                <w:b w:val="0"/>
+                <w:bCs w:val="0"/>
+                <w:sz w:val="24"/>
+                <w:szCs w:val="24"/>
+              </w:rPr>
+            </w:pPr>
+            <w:r>
+              <w:rPr>
+                <w:rFonts w:ascii="Times New Roman" w:hAnsi="Times New Roman" w:cs="Times New Roman"/>
+                <w:b w:val="0"/>
+                <w:bCs w:val="0"/>
+                <w:sz w:val="24"/>
+                <w:szCs w:val="24"/>
+              </w:rPr>
+              <w:t>RON</w:t>
+            </w:r>
+          </w:p>
+        </w:tc>
+        <w:tc>
+          <w:tcPr>
+            <w:tcW w:w="1681" w:type="dxa"/>
+            <w:vAlign w:val="center"/>
+            <w:hideMark/>
+          </w:tcPr>
+          <w:p>
+            <w:pPr>
+              <w:cnfStyle w:val="000000000000" w:firstRow="0" w:lastRow="0" w:firstColumn="0" w:lastColumn="0" w:oddVBand="0" w:evenVBand="0" w:oddHBand="0" w:evenHBand="0" w:firstRowFirstColumn="0" w:firstRowLastColumn="0" w:lastRowFirstColumn="0" w:lastRowLastColumn="0"/>
+              <w:rPr>
+                <w:rFonts w:ascii="Times New Roman" w:hAnsi="Times New Roman" w:cs="Times New Roman"/>
+                <w:sz w:val="24"/>
+                <w:szCs w:val="24"/>
+              </w:rPr>
+            </w:pPr>
+            <w:r>
+              <w:rPr>
+                <w:rFonts w:ascii="Times New Roman" w:hAnsi="Times New Roman" w:cs="Times New Roman"/>
+                <w:sz w:val="24"/>
+                <w:szCs w:val="24"/>
+              </w:rPr>
+              <w:t>HUF</w:t>
+            </w:r>
+          </w:p>
+        </w:tc>
+        <w:tc>
+          <w:tcPr>
+            <w:tcW w:w="1870" w:type="dxa"/>
+            <w:vAlign w:val="center"/>
+            <w:hideMark/>
+          </w:tcPr>
+          <w:p>
+            <w:pPr>
+              <w:cnfStyle w:val="000000000000" w:firstRow="0" w:lastRow="0" w:firstColumn="0" w:lastColumn="0" w:oddVBand="0" w:evenVBand="0" w:oddHBand="0" w:evenHBand="0" w:firstRowFirstColumn="0" w:firstRowLastColumn="0" w:lastRowFirstColumn="0" w:lastRowLastColumn="0"/>
+              <w:rPr>
+                <w:rFonts w:ascii="Times New Roman" w:hAnsi="Times New Roman" w:cs="Times New Roman"/>
+                <w:sz w:val="24"/>
+                <w:szCs w:val="24"/>
+              </w:rPr>
+            </w:pPr>
+            <w:r>
+              <w:rPr>
+                <w:rFonts w:ascii="Times New Roman" w:hAnsi="Times New Roman" w:cs="Times New Roman"/>
+                <w:sz w:val="24"/>
+                <w:szCs w:val="24"/>
+              </w:rPr>
+              <w:t>81.75</w:t>
+            </w:r>
+          </w:p>
+        </w:tc>
+      </w:tr>
+      <w:tr>
+        <w:trPr>
+          <w:cnfStyle w:val="000000100000" w:firstRow="0" w:lastRow="0" w:firstColumn="0" w:lastColumn="0" w:oddVBand="0" w:evenVBand="0" w:oddHBand="1" w:evenHBand="0" w:firstRowFirstColumn="0" w:firstRowLastColumn="0" w:lastRowFirstColumn="0" w:lastRowLastColumn="0"/>
+          <w:trHeight w:val="309"/>
+        </w:trPr>
+        <w:tc>
+          <w:tcPr>
+            <w:cnfStyle w:val="001000000000" w:firstRow="0" w:lastRow="0" w:firstColumn="1" w:lastColumn="0" w:oddVBand="0" w:evenVBand="0" w:oddHBand="0" w:evenHBand="0" w:firstRowFirstColumn="0" w:firstRowLastColumn="0" w:lastRowFirstColumn="0" w:lastRowLastColumn="0"/>
+            <w:tcW w:w="1681" w:type="dxa"/>
+            <w:vAlign w:val="center"/>
+            <w:hideMark/>
+          </w:tcPr>
+          <w:p>
+            <w:pPr>
+              <w:rPr>
+                <w:rFonts w:ascii="Times New Roman" w:hAnsi="Times New Roman" w:cs="Times New Roman"/>
+                <w:b w:val="0"/>
+                <w:bCs w:val="0"/>
+                <w:sz w:val="24"/>
+                <w:szCs w:val="24"/>
+              </w:rPr>
+            </w:pPr>
+            <w:r>
+              <w:rPr>
+                <w:rFonts w:ascii="Times New Roman" w:hAnsi="Times New Roman" w:cs="Times New Roman"/>
+                <w:b w:val="0"/>
+                <w:bCs w:val="0"/>
+                <w:sz w:val="24"/>
+                <w:szCs w:val="24"/>
+              </w:rPr>
+              <w:t>RON</w:t>
+            </w:r>
+          </w:p>
+        </w:tc>
+        <w:tc>
+          <w:tcPr>
+            <w:tcW w:w="1681" w:type="dxa"/>
+            <w:vAlign w:val="center"/>
+            <w:hideMark/>
+          </w:tcPr>
+          <w:p>
+            <w:pPr>
+              <w:cnfStyle w:val="000000100000" w:firstRow="0" w:lastRow="0" w:firstColumn="0" w:lastColumn="0" w:oddVBand="0" w:evenVBand="0" w:oddHBand="1" w:evenHBand="0" w:firstRowFirstColumn="0" w:firstRowLastColumn="0" w:lastRowFirstColumn="0" w:lastRowLastColumn="0"/>
+              <w:rPr>
+                <w:rFonts w:ascii="Times New Roman" w:hAnsi="Times New Roman" w:cs="Times New Roman"/>
+                <w:sz w:val="24"/>
+                <w:szCs w:val="24"/>
+              </w:rPr>
+            </w:pPr>
+            <w:r>
+              <w:rPr>
+                <w:rFonts w:ascii="Times New Roman" w:hAnsi="Times New Roman" w:cs="Times New Roman"/>
+                <w:sz w:val="24"/>
+                <w:szCs w:val="24"/>
+              </w:rPr>
+              <w:t>USD</w:t>
+            </w:r>
+          </w:p>
+        </w:tc>
+        <w:tc>
+          <w:tcPr>
+            <w:tcW w:w="1870" w:type="dxa"/>
+            <w:vAlign w:val="center"/>
+            <w:hideMark/>
+          </w:tcPr>
+          <w:p>
+            <w:pPr>
+              <w:cnfStyle w:val="000000100000" w:firstRow="0" w:lastRow="0" w:firstColumn="0" w:lastColumn="0" w:oddVBand="0" w:evenVBand="0" w:oddHBand="1" w:evenHBand="0" w:firstRowFirstColumn="0" w:firstRowLastColumn="0" w:lastRowFirstColumn="0" w:lastRowLastColumn="0"/>
+              <w:rPr>
+                <w:rFonts w:ascii="Times New Roman" w:hAnsi="Times New Roman" w:cs="Times New Roman"/>
+                <w:sz w:val="24"/>
+                <w:szCs w:val="24"/>
+              </w:rPr>
+            </w:pPr>
+            <w:r>
+              <w:rPr>
+                <w:rFonts w:ascii="Times New Roman" w:hAnsi="Times New Roman" w:cs="Times New Roman"/>
+                <w:sz w:val="24"/>
+                <w:szCs w:val="24"/>
+              </w:rPr>
+              <w:t>0.21</w:t>
+            </w:r>
+          </w:p>
+        </w:tc>
+      </w:tr>
+      <w:tr>
+        <w:trPr>
+          <w:trHeight w:val="309"/>
+        </w:trPr>
+        <w:tc>
+          <w:tcPr>
+            <w:cnfStyle w:val="001000000000" w:firstRow="0" w:lastRow="0" w:firstColumn="1" w:lastColumn="0" w:oddVBand="0" w:evenVBand="0" w:oddHBand="0" w:evenHBand="0" w:firstRowFirstColumn="0" w:firstRowLastColumn="0" w:lastRowFirstColumn="0" w:lastRowLastColumn="0"/>
+            <w:tcW w:w="1681" w:type="dxa"/>
+            <w:vAlign w:val="center"/>
+            <w:hideMark/>
+          </w:tcPr>
+          <w:p>
+            <w:pPr>
+              <w:rPr>
+                <w:rFonts w:ascii="Times New Roman" w:hAnsi="Times New Roman" w:cs="Times New Roman"/>
+                <w:b w:val="0"/>
+                <w:bCs w:val="0"/>
+                <w:sz w:val="24"/>
+                <w:szCs w:val="24"/>
+              </w:rPr>
+            </w:pPr>
+            <w:r>
+              <w:rPr>
+                <w:rFonts w:ascii="Times New Roman" w:hAnsi="Times New Roman" w:cs="Times New Roman"/>
+                <w:b w:val="0"/>
+                <w:bCs w:val="0"/>
+                <w:sz w:val="24"/>
+                <w:szCs w:val="24"/>
+              </w:rPr>
+              <w:t>USD</w:t>
+            </w:r>
+          </w:p>
+        </w:tc>
+        <w:tc>
+          <w:tcPr>
+            <w:tcW w:w="1681" w:type="dxa"/>
+            <w:vAlign w:val="center"/>
+            <w:hideMark/>
+          </w:tcPr>
+          <w:p>
+            <w:pPr>
+              <w:cnfStyle w:val="000000000000" w:firstRow="0" w:lastRow="0" w:firstColumn="0" w:lastColumn="0" w:oddVBand="0" w:evenVBand="0" w:oddHBand="0" w:evenHBand="0" w:firstRowFirstColumn="0" w:firstRowLastColumn="0" w:lastRowFirstColumn="0" w:lastRowLastColumn="0"/>
+              <w:rPr>
+                <w:rFonts w:ascii="Times New Roman" w:hAnsi="Times New Roman" w:cs="Times New Roman"/>
+                <w:sz w:val="24"/>
+                <w:szCs w:val="24"/>
+              </w:rPr>
+            </w:pPr>
+            <w:r>
+              <w:rPr>
+                <w:rFonts w:ascii="Times New Roman" w:hAnsi="Times New Roman" w:cs="Times New Roman"/>
+                <w:sz w:val="24"/>
+                <w:szCs w:val="24"/>
+              </w:rPr>
+              <w:t>CAD</w:t>
+            </w:r>
+          </w:p>
+        </w:tc>
+        <w:tc>
+          <w:tcPr>
+            <w:tcW w:w="1870" w:type="dxa"/>
+            <w:vAlign w:val="center"/>
+            <w:hideMark/>
+          </w:tcPr>
+          <w:p>
+            <w:pPr>
+              <w:cnfStyle w:val="000000000000" w:firstRow="0" w:lastRow="0" w:firstColumn="0" w:lastColumn="0" w:oddVBand="0" w:evenVBand="0" w:oddHBand="0" w:evenHBand="0" w:firstRowFirstColumn="0" w:firstRowLastColumn="0" w:lastRowFirstColumn="0" w:lastRowLastColumn="0"/>
+              <w:rPr>
+                <w:rFonts w:ascii="Times New Roman" w:hAnsi="Times New Roman" w:cs="Times New Roman"/>
+                <w:sz w:val="24"/>
+                <w:szCs w:val="24"/>
+              </w:rPr>
+            </w:pPr>
+            <w:r>
+              <w:rPr>
+                <w:rFonts w:ascii="Times New Roman" w:hAnsi="Times New Roman" w:cs="Times New Roman"/>
+                <w:sz w:val="24"/>
+                <w:szCs w:val="24"/>
+              </w:rPr>
+              <w:t>14611</w:t>
+            </w:r>
+          </w:p>
+        </w:tc>
+      </w:tr>
+      <w:tr>
+        <w:trPr>
+          <w:cnfStyle w:val="000000100000" w:firstRow="0" w:lastRow="0" w:firstColumn="0" w:lastColumn="0" w:oddVBand="0" w:evenVBand="0" w:oddHBand="1" w:evenHBand="0" w:firstRowFirstColumn="0" w:firstRowLastColumn="0" w:lastRowFirstColumn="0" w:lastRowLastColumn="0"/>
+          <w:trHeight w:val="334"/>
+        </w:trPr>
+        <w:tc>
+          <w:tcPr>
+            <w:cnfStyle w:val="001000000000" w:firstRow="0" w:lastRow="0" w:firstColumn="1" w:lastColumn="0" w:oddVBand="0" w:evenVBand="0" w:oddHBand="0" w:evenHBand="0" w:firstRowFirstColumn="0" w:firstRowLastColumn="0" w:lastRowFirstColumn="0" w:lastRowLastColumn="0"/>
+            <w:tcW w:w="1681" w:type="dxa"/>
+            <w:vAlign w:val="center"/>
+            <w:hideMark/>
+          </w:tcPr>
+          <w:p>
+            <w:pPr>
+              <w:rPr>
+                <w:rFonts w:ascii="Times New Roman" w:hAnsi="Times New Roman" w:cs="Times New Roman"/>
+                <w:b w:val="0"/>
+                <w:bCs w:val="0"/>
+                <w:sz w:val="24"/>
+                <w:szCs w:val="24"/>
+              </w:rPr>
+            </w:pPr>
+            <w:r>
+              <w:rPr>
+                <w:rFonts w:ascii="Times New Roman" w:hAnsi="Times New Roman" w:cs="Times New Roman"/>
+                <w:b w:val="0"/>
+                <w:bCs w:val="0"/>
+                <w:sz w:val="24"/>
+                <w:szCs w:val="24"/>
+              </w:rPr>
+              <w:t>USD</w:t>
+            </w:r>
+          </w:p>
+        </w:tc>
+        <w:tc>
+          <w:tcPr>
+            <w:tcW w:w="1681" w:type="dxa"/>
+            <w:vAlign w:val="center"/>
+            <w:hideMark/>
+          </w:tcPr>
+          <w:p>
+            <w:pPr>
+              <w:cnfStyle w:val="000000100000" w:firstRow="0" w:lastRow="0" w:firstColumn="0" w:lastColumn="0" w:oddVBand="0" w:evenVBand="0" w:oddHBand="1" w:evenHBand="0" w:firstRowFirstColumn="0" w:firstRowLastColumn="0" w:lastRowFirstColumn="0" w:lastRowLastColumn="0"/>
+              <w:rPr>
+                <w:rFonts w:ascii="Times New Roman" w:hAnsi="Times New Roman" w:cs="Times New Roman"/>
+                <w:sz w:val="24"/>
+                <w:szCs w:val="24"/>
+              </w:rPr>
+            </w:pPr>
+            <w:r>
+              <w:rPr>
+                <w:rFonts w:ascii="Times New Roman" w:hAnsi="Times New Roman" w:cs="Times New Roman"/>
+                <w:sz w:val="24"/>
+                <w:szCs w:val="24"/>
+              </w:rPr>
+              <w:t>EUR</w:t>
+            </w:r>
+          </w:p>
+        </w:tc>
+        <w:tc>
+          <w:tcPr>
+            <w:tcW w:w="1870" w:type="dxa"/>
+            <w:vAlign w:val="center"/>
+            <w:hideMark/>
+          </w:tcPr>
+          <w:p>
+            <w:pPr>
+              <w:cnfStyle w:val="000000100000" w:firstRow="0" w:lastRow="0" w:firstColumn="0" w:lastColumn="0" w:oddVBand="0" w:evenVBand="0" w:oddHBand="1" w:evenHBand="0" w:firstRowFirstColumn="0" w:firstRowLastColumn="0" w:lastRowFirstColumn="0" w:lastRowLastColumn="0"/>
+              <w:rPr>
+                <w:rFonts w:ascii="Times New Roman" w:hAnsi="Times New Roman" w:cs="Times New Roman"/>
+                <w:sz w:val="24"/>
+                <w:szCs w:val="24"/>
+              </w:rPr>
+            </w:pPr>
+            <w:r>
+              <w:rPr>
+                <w:rFonts w:ascii="Times New Roman" w:hAnsi="Times New Roman" w:cs="Times New Roman"/>
+                <w:sz w:val="24"/>
+                <w:szCs w:val="24"/>
+              </w:rPr>
+              <w:t>0.95</w:t>
+            </w:r>
+          </w:p>
+        </w:tc>
+      </w:tr>
+      <w:tr>
+        <w:trPr>
+          <w:trHeight w:val="334"/>
+        </w:trPr>
+        <w:tc>
+          <w:tcPr>
+            <w:cnfStyle w:val="001000000000" w:firstRow="0" w:lastRow="0" w:firstColumn="1" w:lastColumn="0" w:oddVBand="0" w:evenVBand="0" w:oddHBand="0" w:evenHBand="0" w:firstRowFirstColumn="0" w:firstRowLastColumn="0" w:lastRowFirstColumn="0" w:lastRowLastColumn="0"/>
+            <w:tcW w:w="1681" w:type="dxa"/>
+            <w:vAlign w:val="center"/>
+            <w:hideMark/>
+          </w:tcPr>
+          <w:p>
+            <w:pPr>
+              <w:rPr>
+                <w:rFonts w:ascii="Times New Roman" w:hAnsi="Times New Roman" w:cs="Times New Roman"/>
+                <w:b w:val="0"/>
+                <w:bCs w:val="0"/>
+                <w:sz w:val="24"/>
+                <w:szCs w:val="24"/>
+              </w:rPr>
+            </w:pPr>
+            <w:r>
+              <w:rPr>
+                <w:rFonts w:ascii="Times New Roman" w:hAnsi="Times New Roman" w:cs="Times New Roman"/>
+                <w:b w:val="0"/>
+                <w:bCs w:val="0"/>
+                <w:sz w:val="24"/>
+                <w:szCs w:val="24"/>
+              </w:rPr>
+              <w:t>USD</w:t>
+            </w:r>
+          </w:p>
+        </w:tc>
+        <w:tc>
+          <w:tcPr>
+            <w:tcW w:w="1681" w:type="dxa"/>
+            <w:vAlign w:val="center"/>
+            <w:hideMark/>
+          </w:tcPr>
+          <w:p>
+            <w:pPr>
+              <w:cnfStyle w:val="000000000000" w:firstRow="0" w:lastRow="0" w:firstColumn="0" w:lastColumn="0" w:oddVBand="0" w:evenVBand="0" w:oddHBand="0" w:evenHBand="0" w:firstRowFirstColumn="0" w:firstRowLastColumn="0" w:lastRowFirstColumn="0" w:lastRowLastColumn="0"/>
+              <w:rPr>
+                <w:rFonts w:ascii="Times New Roman" w:hAnsi="Times New Roman" w:cs="Times New Roman"/>
+                <w:sz w:val="24"/>
+                <w:szCs w:val="24"/>
+              </w:rPr>
+            </w:pPr>
+            <w:r>
+              <w:rPr>
+                <w:rFonts w:ascii="Times New Roman" w:hAnsi="Times New Roman" w:cs="Times New Roman"/>
+                <w:sz w:val="24"/>
+                <w:szCs w:val="24"/>
+              </w:rPr>
+              <w:t>GBP</w:t>
+            </w:r>
+          </w:p>
+        </w:tc>
+        <w:tc>
+          <w:tcPr>
+            <w:tcW w:w="1870" w:type="dxa"/>
+            <w:vAlign w:val="center"/>
+            <w:hideMark/>
+          </w:tcPr>
+          <w:p>
+            <w:pPr>
+              <w:cnfStyle w:val="000000000000" w:firstRow="0" w:lastRow="0" w:firstColumn="0" w:lastColumn="0" w:oddVBand="0" w:evenVBand="0" w:oddHBand="0" w:evenHBand="0" w:firstRowFirstColumn="0" w:firstRowLastColumn="0" w:lastRowFirstColumn="0" w:lastRowLastColumn="0"/>
+              <w:rPr>
+                <w:rFonts w:ascii="Times New Roman" w:hAnsi="Times New Roman" w:cs="Times New Roman"/>
+                <w:sz w:val="24"/>
+                <w:szCs w:val="24"/>
+              </w:rPr>
+            </w:pPr>
+            <w:r>
+              <w:rPr>
+                <w:rFonts w:ascii="Times New Roman" w:hAnsi="Times New Roman" w:cs="Times New Roman"/>
+                <w:sz w:val="24"/>
+                <w:szCs w:val="24"/>
+              </w:rPr>
+              <w:t>0.79</w:t>
+            </w:r>
+          </w:p>
+        </w:tc>
+      </w:tr>
+      <w:tr>
+        <w:trPr>
+          <w:cnfStyle w:val="000000100000" w:firstRow="0" w:lastRow="0" w:firstColumn="0" w:lastColumn="0" w:oddVBand="0" w:evenVBand="0" w:oddHBand="1" w:evenHBand="0" w:firstRowFirstColumn="0" w:firstRowLastColumn="0" w:lastRowFirstColumn="0" w:lastRowLastColumn="0"/>
+          <w:trHeight w:val="334"/>
+        </w:trPr>
+        <w:tc>
+          <w:tcPr>
+            <w:cnfStyle w:val="001000000000" w:firstRow="0" w:lastRow="0" w:firstColumn="1" w:lastColumn="0" w:oddVBand="0" w:evenVBand="0" w:oddHBand="0" w:evenHBand="0" w:firstRowFirstColumn="0" w:firstRowLastColumn="0" w:lastRowFirstColumn="0" w:lastRowLastColumn="0"/>
+            <w:tcW w:w="1681" w:type="dxa"/>
+            <w:vAlign w:val="center"/>
+            <w:hideMark/>
+          </w:tcPr>
+          <w:p>
+            <w:pPr>
+              <w:rPr>
+                <w:rFonts w:ascii="Times New Roman" w:hAnsi="Times New Roman" w:cs="Times New Roman"/>
+                <w:b w:val="0"/>
+                <w:bCs w:val="0"/>
+                <w:sz w:val="24"/>
+                <w:szCs w:val="24"/>
+              </w:rPr>
+            </w:pPr>
+            <w:r>
+              <w:rPr>
+                <w:rFonts w:ascii="Times New Roman" w:hAnsi="Times New Roman" w:cs="Times New Roman"/>
+                <w:b w:val="0"/>
+                <w:bCs w:val="0"/>
+                <w:sz w:val="24"/>
+                <w:szCs w:val="24"/>
+              </w:rPr>
+              <w:t>USD</w:t>
+            </w:r>
+          </w:p>
+        </w:tc>
+        <w:tc>
+          <w:tcPr>
+            <w:tcW w:w="1681" w:type="dxa"/>
+            <w:vAlign w:val="center"/>
+            <w:hideMark/>
+          </w:tcPr>
+          <w:p>
+            <w:pPr>
+              <w:cnfStyle w:val="000000100000" w:firstRow="0" w:lastRow="0" w:firstColumn="0" w:lastColumn="0" w:oddVBand="0" w:evenVBand="0" w:oddHBand="1" w:evenHBand="0" w:firstRowFirstColumn="0" w:firstRowLastColumn="0" w:lastRowFirstColumn="0" w:lastRowLastColumn="0"/>
+              <w:rPr>
+                <w:rFonts w:ascii="Times New Roman" w:hAnsi="Times New Roman" w:cs="Times New Roman"/>
+                <w:sz w:val="24"/>
+                <w:szCs w:val="24"/>
+              </w:rPr>
+            </w:pPr>
+            <w:r>
+              <w:rPr>
+                <w:rFonts w:ascii="Times New Roman" w:hAnsi="Times New Roman" w:cs="Times New Roman"/>
+                <w:sz w:val="24"/>
+                <w:szCs w:val="24"/>
+              </w:rPr>
+              <w:t>HUF</w:t>
+            </w:r>
+          </w:p>
+        </w:tc>
+        <w:tc>
+          <w:tcPr>
+            <w:tcW w:w="1870" w:type="dxa"/>
+            <w:vAlign w:val="center"/>
+            <w:hideMark/>
+          </w:tcPr>
+          <w:p>
+            <w:pPr>
+              <w:cnfStyle w:val="000000100000" w:firstRow="0" w:lastRow="0" w:firstColumn="0" w:lastColumn="0" w:oddVBand="0" w:evenVBand="0" w:oddHBand="1" w:evenHBand="0" w:firstRowFirstColumn="0" w:firstRowLastColumn="0" w:lastRowFirstColumn="0" w:lastRowLastColumn="0"/>
+              <w:rPr>
+                <w:rFonts w:ascii="Times New Roman" w:hAnsi="Times New Roman" w:cs="Times New Roman"/>
+                <w:sz w:val="24"/>
+                <w:szCs w:val="24"/>
+              </w:rPr>
+            </w:pPr>
+            <w:r>
+              <w:rPr>
+                <w:rFonts w:ascii="Times New Roman" w:hAnsi="Times New Roman" w:cs="Times New Roman"/>
+                <w:sz w:val="24"/>
+                <w:szCs w:val="24"/>
+              </w:rPr>
+              <w:t>385.14</w:t>
+            </w:r>
+          </w:p>
+        </w:tc>
+      </w:tr>
+      <w:tr>
+        <w:trPr>
+          <w:trHeight w:val="334"/>
+        </w:trPr>
+        <w:tc>
+          <w:tcPr>
+            <w:cnfStyle w:val="001000000000" w:firstRow="0" w:lastRow="0" w:firstColumn="1" w:lastColumn="0" w:oddVBand="0" w:evenVBand="0" w:oddHBand="0" w:evenHBand="0" w:firstRowFirstColumn="0" w:firstRowLastColumn="0" w:lastRowFirstColumn="0" w:lastRowLastColumn="0"/>
+            <w:tcW w:w="1681" w:type="dxa"/>
+            <w:vAlign w:val="center"/>
+            <w:hideMark/>
+          </w:tcPr>
+          <w:p>
+            <w:pPr>
+              <w:rPr>
+                <w:rFonts w:ascii="Times New Roman" w:hAnsi="Times New Roman" w:cs="Times New Roman"/>
+                <w:b w:val="0"/>
+                <w:bCs w:val="0"/>
+                <w:sz w:val="24"/>
+                <w:szCs w:val="24"/>
+              </w:rPr>
+            </w:pPr>
+            <w:r>
+              <w:rPr>
+                <w:rFonts w:ascii="Times New Roman" w:hAnsi="Times New Roman" w:cs="Times New Roman"/>
+                <w:b w:val="0"/>
+                <w:bCs w:val="0"/>
+                <w:sz w:val="24"/>
+                <w:szCs w:val="24"/>
+              </w:rPr>
+              <w:t>USD</w:t>
+            </w:r>
+          </w:p>
+        </w:tc>
+        <w:tc>
+          <w:tcPr>
+            <w:tcW w:w="1681" w:type="dxa"/>
+            <w:vAlign w:val="center"/>
+            <w:hideMark/>
+          </w:tcPr>
+          <w:p>
+            <w:pPr>
+              <w:cnfStyle w:val="000000000000" w:firstRow="0" w:lastRow="0" w:firstColumn="0" w:lastColumn="0" w:oddVBand="0" w:evenVBand="0" w:oddHBand="0" w:evenHBand="0" w:firstRowFirstColumn="0" w:firstRowLastColumn="0" w:lastRowFirstColumn="0" w:lastRowLastColumn="0"/>
+              <w:rPr>
+                <w:rFonts w:ascii="Times New Roman" w:hAnsi="Times New Roman" w:cs="Times New Roman"/>
+                <w:sz w:val="24"/>
+                <w:szCs w:val="24"/>
+              </w:rPr>
+            </w:pPr>
+            <w:r>
+              <w:rPr>
+                <w:rFonts w:ascii="Times New Roman" w:hAnsi="Times New Roman" w:cs="Times New Roman"/>
+                <w:sz w:val="24"/>
+                <w:szCs w:val="24"/>
+              </w:rPr>
+              <w:t>RON</w:t>
+            </w:r>
+          </w:p>
+        </w:tc>
+        <w:tc>
+          <w:tcPr>
+            <w:tcW w:w="1870" w:type="dxa"/>
+            <w:vAlign w:val="center"/>
+            <w:hideMark/>
+          </w:tcPr>
+          <w:p>
+            <w:pPr>
+              <w:cnfStyle w:val="000000000000" w:firstRow="0" w:lastRow="0" w:firstColumn="0" w:lastColumn="0" w:oddVBand="0" w:evenVBand="0" w:oddHBand="0" w:evenHBand="0" w:firstRowFirstColumn="0" w:firstRowLastColumn="0" w:lastRowFirstColumn="0" w:lastRowLastColumn="0"/>
+              <w:rPr>
+                <w:rFonts w:ascii="Times New Roman" w:hAnsi="Times New Roman" w:cs="Times New Roman"/>
+                <w:sz w:val="24"/>
+                <w:szCs w:val="24"/>
+              </w:rPr>
+            </w:pPr>
+            <w:r>
+              <w:rPr>
+                <w:rFonts w:ascii="Times New Roman" w:hAnsi="Times New Roman" w:cs="Times New Roman"/>
+                <w:sz w:val="24"/>
+                <w:szCs w:val="24"/>
+              </w:rPr>
+              <w:t>26024</w:t>
+            </w:r>
+          </w:p>
+        </w:tc>
+      </w:tr>
+    </w:tbl>
+    <w:p>
+      <w:pPr>
+        <w:spacing w:before="100" w:beforeAutospacing="1" w:after="100" w:afterAutospacing="1" w:line="240" w:lineRule="auto"/>
+        <w:rPr>
+          <w:rFonts w:ascii="Times New Roman" w:eastAsia="Times New Roman" w:hAnsi="Times New Roman" w:cs="Times New Roman"/>
+          <w:sz w:val="24"/>
+          <w:szCs w:val="24"/>
+        </w:rPr>
+      </w:pPr>
+    </w:p>
+    <w:p>
+      <w:pPr>
+        <w:spacing w:after="0" w:line="240" w:lineRule="auto"/>
+        <w:rPr>
+          <w:rFonts w:ascii="Times New Roman" w:eastAsia="Times New Roman" w:hAnsi="Times New Roman" w:cs="Times New Roman"/>
+          <w:vanish/>
+          <w:sz w:val="24"/>
+          <w:szCs w:val="24"/>
+        </w:rPr>
+      </w:pPr>
+    </w:p>
+    <w:p>
+      <w:pPr>
+        <w:pStyle w:val="ListParagraph"/>
+        <w:spacing w:line="360" w:lineRule="auto"/>
+        <w:jc w:val="both"/>
+        <w:rPr>
+          <w:rFonts w:ascii="Times New Roman" w:hAnsi="Times New Roman" w:cs="Times New Roman"/>
+          <w:sz w:val="24"/>
+          <w:szCs w:val="24"/>
+        </w:rPr>
+      </w:pPr>
     </w:p>
     <w:p>
       <w:pPr>
@@ -2685,7 +5420,6 @@
           <w:sz w:val="24"/>
           <w:szCs w:val="24"/>
         </w:rPr>
-        <w:lastRenderedPageBreak/>
         <w:t>Formularul de conversie are display flex, cu elemente dispuse pe verticală, lățimea maximă de 300px, bordură albastră cu grosime de 2px, spațiu interior de 15px, colțurile formularului fiind rotunjite cu radius de 10px și fundal de culoarea #f9f9f9.</w:t>
       </w:r>
     </w:p>
@@ -2710,6 +5444,7 @@
           <w:sz w:val="24"/>
           <w:szCs w:val="24"/>
         </w:rPr>
+        <w:lastRenderedPageBreak/>
         <w:t>Spațiul dintre etichetă și câmpul din formular este de 5px</w:t>
       </w:r>
       <w:r>
@@ -4423,12 +7158,10 @@
   <w:docDefaults>
     <w:rPrDefault>
       <w:rPr>
-        <w:rFonts w:asciiTheme="minorHAnsi" w:eastAsiaTheme="minorHAnsi" w:hAnsiTheme="minorHAnsi" w:cstheme="minorBidi"/>
-        <w:kern w:val="2"/>
+        <w:rFonts w:asciiTheme="minorHAnsi" w:eastAsiaTheme="minorEastAsia" w:hAnsiTheme="minorHAnsi" w:cstheme="minorBidi"/>
         <w:sz w:val="22"/>
         <w:szCs w:val="22"/>
         <w:lang w:val="en-US" w:eastAsia="en-US" w:bidi="ar-SA"/>
-        <w14:ligatures w14:val="standardContextual"/>
       </w:rPr>
     </w:rPrDefault>
     <w:pPrDefault>
@@ -4818,9 +7551,7 @@
   <w:style w:type="paragraph" w:default="1" w:styleId="Normal">
     <w:name w:val="Normal"/>
     <w:qFormat/>
-    <w:rPr>
-      <w:lang w:val="ro-RO"/>
-    </w:rPr>
+    <w:rsid w:val="009B3FF1"/>
   </w:style>
   <w:style w:type="paragraph" w:styleId="Heading1">
     <w:name w:val="heading 1"/>
@@ -4829,18 +7560,18 @@
     <w:link w:val="Heading1Char"/>
     <w:uiPriority w:val="9"/>
     <w:qFormat/>
-    <w:rsid w:val="00FB6CDC"/>
+    <w:rsid w:val="009B3FF1"/>
     <w:pPr>
       <w:keepNext/>
       <w:keepLines/>
-      <w:spacing w:before="360" w:after="80"/>
+      <w:spacing w:before="240" w:after="0"/>
       <w:outlineLvl w:val="0"/>
     </w:pPr>
     <w:rPr>
       <w:rFonts w:asciiTheme="majorHAnsi" w:eastAsiaTheme="majorEastAsia" w:hAnsiTheme="majorHAnsi" w:cstheme="majorBidi"/>
       <w:color w:val="0F4761" w:themeColor="accent1" w:themeShade="BF"/>
-      <w:sz w:val="40"/>
-      <w:szCs w:val="40"/>
+      <w:sz w:val="32"/>
+      <w:szCs w:val="32"/>
     </w:rPr>
   </w:style>
   <w:style w:type="paragraph" w:styleId="Heading2">
@@ -4851,18 +7582,18 @@
     <w:uiPriority w:val="9"/>
     <w:unhideWhenUsed/>
     <w:qFormat/>
-    <w:rsid w:val="00FB6CDC"/>
+    <w:rsid w:val="009B3FF1"/>
     <w:pPr>
       <w:keepNext/>
       <w:keepLines/>
-      <w:spacing w:before="160" w:after="80"/>
+      <w:spacing w:before="40" w:after="0"/>
       <w:outlineLvl w:val="1"/>
     </w:pPr>
     <w:rPr>
       <w:rFonts w:asciiTheme="majorHAnsi" w:eastAsiaTheme="majorEastAsia" w:hAnsiTheme="majorHAnsi" w:cstheme="majorBidi"/>
       <w:color w:val="0F4761" w:themeColor="accent1" w:themeShade="BF"/>
-      <w:sz w:val="32"/>
-      <w:szCs w:val="32"/>
+      <w:sz w:val="28"/>
+      <w:szCs w:val="28"/>
     </w:rPr>
   </w:style>
   <w:style w:type="paragraph" w:styleId="Heading3">
@@ -4871,21 +7602,20 @@
     <w:next w:val="Normal"/>
     <w:link w:val="Heading3Char"/>
     <w:uiPriority w:val="9"/>
-    <w:semiHidden/>
     <w:unhideWhenUsed/>
     <w:qFormat/>
-    <w:rsid w:val="00FB6CDC"/>
+    <w:rsid w:val="009B3FF1"/>
     <w:pPr>
       <w:keepNext/>
       <w:keepLines/>
-      <w:spacing w:before="160" w:after="80"/>
+      <w:spacing w:before="40" w:after="0"/>
       <w:outlineLvl w:val="2"/>
     </w:pPr>
     <w:rPr>
-      <w:rFonts w:eastAsiaTheme="majorEastAsia" w:cstheme="majorBidi"/>
-      <w:color w:val="0F4761" w:themeColor="accent1" w:themeShade="BF"/>
-      <w:sz w:val="28"/>
-      <w:szCs w:val="28"/>
+      <w:rFonts w:asciiTheme="majorHAnsi" w:eastAsiaTheme="majorEastAsia" w:hAnsiTheme="majorHAnsi" w:cstheme="majorBidi"/>
+      <w:color w:val="0A2F41" w:themeColor="accent1" w:themeShade="80"/>
+      <w:sz w:val="24"/>
+      <w:szCs w:val="24"/>
     </w:rPr>
   </w:style>
   <w:style w:type="paragraph" w:styleId="Heading4">
@@ -4897,18 +7627,16 @@
     <w:semiHidden/>
     <w:unhideWhenUsed/>
     <w:qFormat/>
-    <w:rsid w:val="00FB6CDC"/>
+    <w:rsid w:val="009B3FF1"/>
     <w:pPr>
       <w:keepNext/>
       <w:keepLines/>
-      <w:spacing w:before="80" w:after="40"/>
+      <w:spacing w:before="40" w:after="0"/>
       <w:outlineLvl w:val="3"/>
     </w:pPr>
     <w:rPr>
-      <w:rFonts w:eastAsiaTheme="majorEastAsia" w:cstheme="majorBidi"/>
       <w:i/>
       <w:iCs/>
-      <w:color w:val="0F4761" w:themeColor="accent1" w:themeShade="BF"/>
     </w:rPr>
   </w:style>
   <w:style w:type="paragraph" w:styleId="Heading5">
@@ -4920,15 +7648,14 @@
     <w:semiHidden/>
     <w:unhideWhenUsed/>
     <w:qFormat/>
-    <w:rsid w:val="00FB6CDC"/>
+    <w:rsid w:val="009B3FF1"/>
     <w:pPr>
       <w:keepNext/>
       <w:keepLines/>
-      <w:spacing w:before="80" w:after="40"/>
+      <w:spacing w:before="40" w:after="0"/>
       <w:outlineLvl w:val="4"/>
     </w:pPr>
     <w:rPr>
-      <w:rFonts w:eastAsiaTheme="majorEastAsia" w:cstheme="majorBidi"/>
       <w:color w:val="0F4761" w:themeColor="accent1" w:themeShade="BF"/>
     </w:rPr>
   </w:style>
@@ -4941,7 +7668,7 @@
     <w:semiHidden/>
     <w:unhideWhenUsed/>
     <w:qFormat/>
-    <w:rsid w:val="00FB6CDC"/>
+    <w:rsid w:val="009B3FF1"/>
     <w:pPr>
       <w:keepNext/>
       <w:keepLines/>
@@ -4949,10 +7676,7 @@
       <w:outlineLvl w:val="5"/>
     </w:pPr>
     <w:rPr>
-      <w:rFonts w:eastAsiaTheme="majorEastAsia" w:cstheme="majorBidi"/>
-      <w:i/>
-      <w:iCs/>
-      <w:color w:val="595959" w:themeColor="text1" w:themeTint="A6"/>
+      <w:color w:val="0A2F41" w:themeColor="accent1" w:themeShade="80"/>
     </w:rPr>
   </w:style>
   <w:style w:type="paragraph" w:styleId="Heading7">
@@ -4964,7 +7688,7 @@
     <w:semiHidden/>
     <w:unhideWhenUsed/>
     <w:qFormat/>
-    <w:rsid w:val="00FB6CDC"/>
+    <w:rsid w:val="009B3FF1"/>
     <w:pPr>
       <w:keepNext/>
       <w:keepLines/>
@@ -4972,8 +7696,10 @@
       <w:outlineLvl w:val="6"/>
     </w:pPr>
     <w:rPr>
-      <w:rFonts w:eastAsiaTheme="majorEastAsia" w:cstheme="majorBidi"/>
-      <w:color w:val="595959" w:themeColor="text1" w:themeTint="A6"/>
+      <w:rFonts w:asciiTheme="majorHAnsi" w:eastAsiaTheme="majorEastAsia" w:hAnsiTheme="majorHAnsi" w:cstheme="majorBidi"/>
+      <w:i/>
+      <w:iCs/>
+      <w:color w:val="0A2F41" w:themeColor="accent1" w:themeShade="80"/>
     </w:rPr>
   </w:style>
   <w:style w:type="paragraph" w:styleId="Heading8">
@@ -4985,18 +7711,17 @@
     <w:semiHidden/>
     <w:unhideWhenUsed/>
     <w:qFormat/>
-    <w:rsid w:val="00FB6CDC"/>
+    <w:rsid w:val="009B3FF1"/>
     <w:pPr>
       <w:keepNext/>
       <w:keepLines/>
-      <w:spacing w:after="0"/>
+      <w:spacing w:before="40" w:after="0"/>
       <w:outlineLvl w:val="7"/>
     </w:pPr>
     <w:rPr>
-      <w:rFonts w:eastAsiaTheme="majorEastAsia" w:cstheme="majorBidi"/>
-      <w:i/>
-      <w:iCs/>
-      <w:color w:val="272727" w:themeColor="text1" w:themeTint="D8"/>
+      <w:color w:val="262626" w:themeColor="text1" w:themeTint="D9"/>
+      <w:sz w:val="21"/>
+      <w:szCs w:val="21"/>
     </w:rPr>
   </w:style>
   <w:style w:type="paragraph" w:styleId="Heading9">
@@ -5008,16 +7733,20 @@
     <w:semiHidden/>
     <w:unhideWhenUsed/>
     <w:qFormat/>
-    <w:rsid w:val="00FB6CDC"/>
+    <w:rsid w:val="009B3FF1"/>
     <w:pPr>
       <w:keepNext/>
       <w:keepLines/>
-      <w:spacing w:after="0"/>
+      <w:spacing w:before="40" w:after="0"/>
       <w:outlineLvl w:val="8"/>
     </w:pPr>
     <w:rPr>
-      <w:rFonts w:eastAsiaTheme="majorEastAsia" w:cstheme="majorBidi"/>
-      <w:color w:val="272727" w:themeColor="text1" w:themeTint="D8"/>
+      <w:rFonts w:asciiTheme="majorHAnsi" w:eastAsiaTheme="majorEastAsia" w:hAnsiTheme="majorHAnsi" w:cstheme="majorBidi"/>
+      <w:i/>
+      <w:iCs/>
+      <w:color w:val="262626" w:themeColor="text1" w:themeTint="D9"/>
+      <w:sz w:val="21"/>
+      <w:szCs w:val="21"/>
     </w:rPr>
   </w:style>
   <w:style w:type="character" w:default="1" w:styleId="DefaultParagraphFont">
@@ -5052,12 +7781,12 @@
     <w:basedOn w:val="DefaultParagraphFont"/>
     <w:link w:val="Heading1"/>
     <w:uiPriority w:val="9"/>
-    <w:rsid w:val="00FB6CDC"/>
+    <w:rsid w:val="009B3FF1"/>
     <w:rPr>
       <w:rFonts w:asciiTheme="majorHAnsi" w:eastAsiaTheme="majorEastAsia" w:hAnsiTheme="majorHAnsi" w:cstheme="majorBidi"/>
       <w:color w:val="0F4761" w:themeColor="accent1" w:themeShade="BF"/>
-      <w:sz w:val="40"/>
-      <w:szCs w:val="40"/>
+      <w:sz w:val="32"/>
+      <w:szCs w:val="32"/>
     </w:rPr>
   </w:style>
   <w:style w:type="character" w:customStyle="1" w:styleId="Heading2Char">
@@ -5065,12 +7794,12 @@
     <w:basedOn w:val="DefaultParagraphFont"/>
     <w:link w:val="Heading2"/>
     <w:uiPriority w:val="9"/>
-    <w:rsid w:val="00FB6CDC"/>
+    <w:rsid w:val="009B3FF1"/>
     <w:rPr>
       <w:rFonts w:asciiTheme="majorHAnsi" w:eastAsiaTheme="majorEastAsia" w:hAnsiTheme="majorHAnsi" w:cstheme="majorBidi"/>
       <w:color w:val="0F4761" w:themeColor="accent1" w:themeShade="BF"/>
-      <w:sz w:val="32"/>
-      <w:szCs w:val="32"/>
+      <w:sz w:val="28"/>
+      <w:szCs w:val="28"/>
     </w:rPr>
   </w:style>
   <w:style w:type="character" w:customStyle="1" w:styleId="Heading3Char">
@@ -5078,13 +7807,12 @@
     <w:basedOn w:val="DefaultParagraphFont"/>
     <w:link w:val="Heading3"/>
     <w:uiPriority w:val="9"/>
-    <w:semiHidden/>
-    <w:rsid w:val="00FB6CDC"/>
+    <w:rsid w:val="009B3FF1"/>
     <w:rPr>
-      <w:rFonts w:eastAsiaTheme="majorEastAsia" w:cstheme="majorBidi"/>
-      <w:color w:val="0F4761" w:themeColor="accent1" w:themeShade="BF"/>
-      <w:sz w:val="28"/>
-      <w:szCs w:val="28"/>
+      <w:rFonts w:asciiTheme="majorHAnsi" w:eastAsiaTheme="majorEastAsia" w:hAnsiTheme="majorHAnsi" w:cstheme="majorBidi"/>
+      <w:color w:val="0A2F41" w:themeColor="accent1" w:themeShade="80"/>
+      <w:sz w:val="24"/>
+      <w:szCs w:val="24"/>
     </w:rPr>
   </w:style>
   <w:style w:type="character" w:customStyle="1" w:styleId="Heading4Char">
@@ -5093,12 +7821,10 @@
     <w:link w:val="Heading4"/>
     <w:uiPriority w:val="9"/>
     <w:semiHidden/>
-    <w:rsid w:val="00FB6CDC"/>
+    <w:rsid w:val="009B3FF1"/>
     <w:rPr>
-      <w:rFonts w:eastAsiaTheme="majorEastAsia" w:cstheme="majorBidi"/>
       <w:i/>
       <w:iCs/>
-      <w:color w:val="0F4761" w:themeColor="accent1" w:themeShade="BF"/>
     </w:rPr>
   </w:style>
   <w:style w:type="character" w:customStyle="1" w:styleId="Heading5Char">
@@ -5107,9 +7833,8 @@
     <w:link w:val="Heading5"/>
     <w:uiPriority w:val="9"/>
     <w:semiHidden/>
-    <w:rsid w:val="00FB6CDC"/>
+    <w:rsid w:val="009B3FF1"/>
     <w:rPr>
-      <w:rFonts w:eastAsiaTheme="majorEastAsia" w:cstheme="majorBidi"/>
       <w:color w:val="0F4761" w:themeColor="accent1" w:themeShade="BF"/>
     </w:rPr>
   </w:style>
@@ -5119,12 +7844,9 @@
     <w:link w:val="Heading6"/>
     <w:uiPriority w:val="9"/>
     <w:semiHidden/>
-    <w:rsid w:val="00FB6CDC"/>
+    <w:rsid w:val="009B3FF1"/>
     <w:rPr>
-      <w:rFonts w:eastAsiaTheme="majorEastAsia" w:cstheme="majorBidi"/>
-      <w:i/>
-      <w:iCs/>
-      <w:color w:val="595959" w:themeColor="text1" w:themeTint="A6"/>
+      <w:color w:val="0A2F41" w:themeColor="accent1" w:themeShade="80"/>
     </w:rPr>
   </w:style>
   <w:style w:type="character" w:customStyle="1" w:styleId="Heading7Char">
@@ -5133,10 +7855,12 @@
     <w:link w:val="Heading7"/>
     <w:uiPriority w:val="9"/>
     <w:semiHidden/>
-    <w:rsid w:val="00FB6CDC"/>
+    <w:rsid w:val="009B3FF1"/>
     <w:rPr>
-      <w:rFonts w:eastAsiaTheme="majorEastAsia" w:cstheme="majorBidi"/>
-      <w:color w:val="595959" w:themeColor="text1" w:themeTint="A6"/>
+      <w:rFonts w:asciiTheme="majorHAnsi" w:eastAsiaTheme="majorEastAsia" w:hAnsiTheme="majorHAnsi" w:cstheme="majorBidi"/>
+      <w:i/>
+      <w:iCs/>
+      <w:color w:val="0A2F41" w:themeColor="accent1" w:themeShade="80"/>
     </w:rPr>
   </w:style>
   <w:style w:type="character" w:customStyle="1" w:styleId="Heading8Char">
@@ -5145,12 +7869,11 @@
     <w:link w:val="Heading8"/>
     <w:uiPriority w:val="9"/>
     <w:semiHidden/>
-    <w:rsid w:val="00FB6CDC"/>
+    <w:rsid w:val="009B3FF1"/>
     <w:rPr>
-      <w:rFonts w:eastAsiaTheme="majorEastAsia" w:cstheme="majorBidi"/>
-      <w:i/>
-      <w:iCs/>
-      <w:color w:val="272727" w:themeColor="text1" w:themeTint="D8"/>
+      <w:color w:val="262626" w:themeColor="text1" w:themeTint="D9"/>
+      <w:sz w:val="21"/>
+      <w:szCs w:val="21"/>
     </w:rPr>
   </w:style>
   <w:style w:type="character" w:customStyle="1" w:styleId="Heading9Char">
@@ -5159,10 +7882,14 @@
     <w:link w:val="Heading9"/>
     <w:uiPriority w:val="9"/>
     <w:semiHidden/>
-    <w:rsid w:val="00FB6CDC"/>
+    <w:rsid w:val="009B3FF1"/>
     <w:rPr>
-      <w:rFonts w:eastAsiaTheme="majorEastAsia" w:cstheme="majorBidi"/>
-      <w:color w:val="272727" w:themeColor="text1" w:themeTint="D8"/>
+      <w:rFonts w:asciiTheme="majorHAnsi" w:eastAsiaTheme="majorEastAsia" w:hAnsiTheme="majorHAnsi" w:cstheme="majorBidi"/>
+      <w:i/>
+      <w:iCs/>
+      <w:color w:val="262626" w:themeColor="text1" w:themeTint="D9"/>
+      <w:sz w:val="21"/>
+      <w:szCs w:val="21"/>
     </w:rPr>
   </w:style>
   <w:style w:type="paragraph" w:styleId="Title">
@@ -5172,15 +7899,14 @@
     <w:link w:val="TitleChar"/>
     <w:uiPriority w:val="10"/>
     <w:qFormat/>
-    <w:rsid w:val="00FB6CDC"/>
+    <w:rsid w:val="009B3FF1"/>
     <w:pPr>
-      <w:spacing w:after="80" w:line="240" w:lineRule="auto"/>
+      <w:spacing w:after="0" w:line="240" w:lineRule="auto"/>
       <w:contextualSpacing/>
     </w:pPr>
     <w:rPr>
       <w:rFonts w:asciiTheme="majorHAnsi" w:eastAsiaTheme="majorEastAsia" w:hAnsiTheme="majorHAnsi" w:cstheme="majorBidi"/>
       <w:spacing w:val="-10"/>
-      <w:kern w:val="28"/>
       <w:sz w:val="56"/>
       <w:szCs w:val="56"/>
     </w:rPr>
@@ -5190,11 +7916,10 @@
     <w:basedOn w:val="DefaultParagraphFont"/>
     <w:link w:val="Title"/>
     <w:uiPriority w:val="10"/>
-    <w:rsid w:val="00FB6CDC"/>
+    <w:rsid w:val="009B3FF1"/>
     <w:rPr>
       <w:rFonts w:asciiTheme="majorHAnsi" w:eastAsiaTheme="majorEastAsia" w:hAnsiTheme="majorHAnsi" w:cstheme="majorBidi"/>
       <w:spacing w:val="-10"/>
-      <w:kern w:val="28"/>
       <w:sz w:val="56"/>
       <w:szCs w:val="56"/>
     </w:rPr>
@@ -5206,18 +7931,15 @@
     <w:link w:val="SubtitleChar"/>
     <w:uiPriority w:val="11"/>
     <w:qFormat/>
-    <w:rsid w:val="00FB6CDC"/>
+    <w:rsid w:val="009B3FF1"/>
     <w:pPr>
       <w:numPr>
         <w:ilvl w:val="1"/>
       </w:numPr>
     </w:pPr>
     <w:rPr>
-      <w:rFonts w:eastAsiaTheme="majorEastAsia" w:cstheme="majorBidi"/>
-      <w:color w:val="595959" w:themeColor="text1" w:themeTint="A6"/>
+      <w:color w:val="5A5A5A" w:themeColor="text1" w:themeTint="A5"/>
       <w:spacing w:val="15"/>
-      <w:sz w:val="28"/>
-      <w:szCs w:val="28"/>
     </w:rPr>
   </w:style>
   <w:style w:type="character" w:customStyle="1" w:styleId="SubtitleChar">
@@ -5225,13 +7947,10 @@
     <w:basedOn w:val="DefaultParagraphFont"/>
     <w:link w:val="Subtitle"/>
     <w:uiPriority w:val="11"/>
-    <w:rsid w:val="00FB6CDC"/>
+    <w:rsid w:val="009B3FF1"/>
     <w:rPr>
-      <w:rFonts w:eastAsiaTheme="majorEastAsia" w:cstheme="majorBidi"/>
-      <w:color w:val="595959" w:themeColor="text1" w:themeTint="A6"/>
+      <w:color w:val="5A5A5A" w:themeColor="text1" w:themeTint="A5"/>
       <w:spacing w:val="15"/>
-      <w:sz w:val="28"/>
-      <w:szCs w:val="28"/>
     </w:rPr>
   </w:style>
   <w:style w:type="paragraph" w:styleId="Quote">
@@ -5241,10 +7960,10 @@
     <w:link w:val="QuoteChar"/>
     <w:uiPriority w:val="29"/>
     <w:qFormat/>
-    <w:rsid w:val="00FB6CDC"/>
+    <w:rsid w:val="009B3FF1"/>
     <w:pPr>
-      <w:spacing w:before="160"/>
-      <w:jc w:val="center"/>
+      <w:spacing w:before="200"/>
+      <w:ind w:left="864" w:right="864"/>
     </w:pPr>
     <w:rPr>
       <w:i/>
@@ -5257,7 +7976,7 @@
     <w:basedOn w:val="DefaultParagraphFont"/>
     <w:link w:val="Quote"/>
     <w:uiPriority w:val="29"/>
-    <w:rsid w:val="00FB6CDC"/>
+    <w:rsid w:val="009B3FF1"/>
     <w:rPr>
       <w:i/>
       <w:iCs/>
@@ -5269,7 +7988,7 @@
     <w:basedOn w:val="Normal"/>
     <w:uiPriority w:val="34"/>
     <w:qFormat/>
-    <w:rsid w:val="00FB6CDC"/>
+    <w:rsid w:val="009B3FF1"/>
     <w:pPr>
       <w:ind w:left="720"/>
       <w:contextualSpacing/>
@@ -5280,11 +7999,11 @@
     <w:basedOn w:val="DefaultParagraphFont"/>
     <w:uiPriority w:val="21"/>
     <w:qFormat/>
-    <w:rsid w:val="00FB6CDC"/>
+    <w:rsid w:val="009B3FF1"/>
     <w:rPr>
       <w:i/>
       <w:iCs/>
-      <w:color w:val="0F4761" w:themeColor="accent1" w:themeShade="BF"/>
+      <w:color w:val="156082" w:themeColor="accent1"/>
     </w:rPr>
   </w:style>
   <w:style w:type="paragraph" w:styleId="IntenseQuote">
@@ -5294,11 +8013,11 @@
     <w:link w:val="IntenseQuoteChar"/>
     <w:uiPriority w:val="30"/>
     <w:qFormat/>
-    <w:rsid w:val="00FB6CDC"/>
+    <w:rsid w:val="009B3FF1"/>
     <w:pPr>
       <w:pBdr>
-        <w:top w:val="single" w:sz="4" w:space="10" w:color="0F4761" w:themeColor="accent1" w:themeShade="BF"/>
-        <w:bottom w:val="single" w:sz="4" w:space="10" w:color="0F4761" w:themeColor="accent1" w:themeShade="BF"/>
+        <w:top w:val="single" w:sz="4" w:space="10" w:color="156082" w:themeColor="accent1"/>
+        <w:bottom w:val="single" w:sz="4" w:space="10" w:color="156082" w:themeColor="accent1"/>
       </w:pBdr>
       <w:spacing w:before="360" w:after="360"/>
       <w:ind w:left="864" w:right="864"/>
@@ -5307,7 +8026,7 @@
     <w:rPr>
       <w:i/>
       <w:iCs/>
-      <w:color w:val="0F4761" w:themeColor="accent1" w:themeShade="BF"/>
+      <w:color w:val="156082" w:themeColor="accent1"/>
     </w:rPr>
   </w:style>
   <w:style w:type="character" w:customStyle="1" w:styleId="IntenseQuoteChar">
@@ -5315,11 +8034,11 @@
     <w:basedOn w:val="DefaultParagraphFont"/>
     <w:link w:val="IntenseQuote"/>
     <w:uiPriority w:val="30"/>
-    <w:rsid w:val="00FB6CDC"/>
+    <w:rsid w:val="009B3FF1"/>
     <w:rPr>
       <w:i/>
       <w:iCs/>
-      <w:color w:val="0F4761" w:themeColor="accent1" w:themeShade="BF"/>
+      <w:color w:val="156082" w:themeColor="accent1"/>
     </w:rPr>
   </w:style>
   <w:style w:type="character" w:styleId="IntenseReference">
@@ -5327,12 +8046,12 @@
     <w:basedOn w:val="DefaultParagraphFont"/>
     <w:uiPriority w:val="32"/>
     <w:qFormat/>
-    <w:rsid w:val="00FB6CDC"/>
+    <w:rsid w:val="009B3FF1"/>
     <w:rPr>
       <w:b/>
       <w:bCs/>
       <w:smallCaps/>
-      <w:color w:val="0F4761" w:themeColor="accent1" w:themeShade="BF"/>
+      <w:color w:val="156082" w:themeColor="accent1"/>
       <w:spacing w:val="5"/>
     </w:rPr>
   </w:style>
@@ -5345,10 +8064,8 @@
     </w:pPr>
     <w:rPr>
       <w:rFonts w:ascii="Times New Roman" w:eastAsia="Times New Roman" w:hAnsi="Times New Roman" w:cs="Times New Roman"/>
-      <w:kern w:val="0"/>
       <w:sz w:val="24"/>
       <w:szCs w:val="24"/>
-      <w14:ligatures w14:val="none"/>
     </w:rPr>
   </w:style>
   <w:style w:type="paragraph" w:styleId="NormalWeb">
@@ -5363,10 +8080,8 @@
     </w:pPr>
     <w:rPr>
       <w:rFonts w:ascii="Times New Roman" w:eastAsia="Times New Roman" w:hAnsi="Times New Roman" w:cs="Times New Roman"/>
-      <w:kern w:val="0"/>
       <w:sz w:val="24"/>
       <w:szCs w:val="24"/>
-      <w14:ligatures w14:val="none"/>
     </w:rPr>
   </w:style>
   <w:style w:type="paragraph" w:styleId="TOCHeading">
@@ -5376,17 +8091,10 @@
     <w:uiPriority w:val="39"/>
     <w:unhideWhenUsed/>
     <w:qFormat/>
-    <w:rsid w:val="0016615C"/>
+    <w:rsid w:val="009B3FF1"/>
     <w:pPr>
-      <w:spacing w:before="240" w:after="0"/>
       <w:outlineLvl w:val="9"/>
     </w:pPr>
-    <w:rPr>
-      <w:kern w:val="0"/>
-      <w:sz w:val="32"/>
-      <w:szCs w:val="32"/>
-      <w14:ligatures w14:val="none"/>
-    </w:rPr>
   </w:style>
   <w:style w:type="paragraph" w:styleId="TOC2">
     <w:name w:val="toc 2"/>
@@ -5401,9 +8109,7 @@
       <w:ind w:left="220"/>
     </w:pPr>
     <w:rPr>
-      <w:rFonts w:eastAsiaTheme="minorEastAsia" w:cs="Times New Roman"/>
-      <w:kern w:val="0"/>
-      <w14:ligatures w14:val="none"/>
+      <w:rFonts w:cs="Times New Roman"/>
     </w:rPr>
   </w:style>
   <w:style w:type="paragraph" w:styleId="TOC1">
@@ -5418,9 +8124,7 @@
       <w:spacing w:after="100"/>
     </w:pPr>
     <w:rPr>
-      <w:rFonts w:eastAsiaTheme="minorEastAsia" w:cs="Times New Roman"/>
-      <w:kern w:val="0"/>
-      <w14:ligatures w14:val="none"/>
+      <w:rFonts w:cs="Times New Roman"/>
     </w:rPr>
   </w:style>
   <w:style w:type="paragraph" w:styleId="TOC3">
@@ -5436,9 +8140,7 @@
       <w:ind w:left="440"/>
     </w:pPr>
     <w:rPr>
-      <w:rFonts w:eastAsiaTheme="minorEastAsia" w:cs="Times New Roman"/>
-      <w:kern w:val="0"/>
-      <w14:ligatures w14:val="none"/>
+      <w:rFonts w:cs="Times New Roman"/>
     </w:rPr>
   </w:style>
   <w:style w:type="character" w:styleId="Hyperlink">
@@ -5451,6 +8153,419 @@
       <w:color w:val="467886" w:themeColor="hyperlink"/>
       <w:u w:val="single"/>
     </w:rPr>
+  </w:style>
+  <w:style w:type="character" w:styleId="Strong">
+    <w:name w:val="Strong"/>
+    <w:basedOn w:val="DefaultParagraphFont"/>
+    <w:uiPriority w:val="22"/>
+    <w:qFormat/>
+    <w:rsid w:val="009B3FF1"/>
+    <w:rPr>
+      <w:b/>
+      <w:bCs/>
+      <w:color w:val="auto"/>
+    </w:rPr>
+  </w:style>
+  <w:style w:type="table" w:styleId="PlainTable1">
+    <w:name w:val="Plain Table 1"/>
+    <w:basedOn w:val="TableNormal"/>
+    <w:uiPriority w:val="41"/>
+    <w:rsid w:val="002C2CDB"/>
+    <w:pPr>
+      <w:spacing w:after="0" w:line="240" w:lineRule="auto"/>
+    </w:pPr>
+    <w:tblPr>
+      <w:tblStyleRowBandSize w:val="1"/>
+      <w:tblStyleColBandSize w:val="1"/>
+      <w:tblBorders>
+        <w:top w:val="single" w:sz="4" w:space="0" w:color="BFBFBF" w:themeColor="background1" w:themeShade="BF"/>
+        <w:left w:val="single" w:sz="4" w:space="0" w:color="BFBFBF" w:themeColor="background1" w:themeShade="BF"/>
+        <w:bottom w:val="single" w:sz="4" w:space="0" w:color="BFBFBF" w:themeColor="background1" w:themeShade="BF"/>
+        <w:right w:val="single" w:sz="4" w:space="0" w:color="BFBFBF" w:themeColor="background1" w:themeShade="BF"/>
+        <w:insideH w:val="single" w:sz="4" w:space="0" w:color="BFBFBF" w:themeColor="background1" w:themeShade="BF"/>
+        <w:insideV w:val="single" w:sz="4" w:space="0" w:color="BFBFBF" w:themeColor="background1" w:themeShade="BF"/>
+      </w:tblBorders>
+    </w:tblPr>
+    <w:tblStylePr w:type="firstRow">
+      <w:rPr>
+        <w:b/>
+        <w:bCs/>
+      </w:rPr>
+    </w:tblStylePr>
+    <w:tblStylePr w:type="lastRow">
+      <w:rPr>
+        <w:b/>
+        <w:bCs/>
+      </w:rPr>
+      <w:tblPr/>
+      <w:tcPr>
+        <w:tcBorders>
+          <w:top w:val="double" w:sz="4" w:space="0" w:color="BFBFBF" w:themeColor="background1" w:themeShade="BF"/>
+        </w:tcBorders>
+      </w:tcPr>
+    </w:tblStylePr>
+    <w:tblStylePr w:type="firstCol">
+      <w:rPr>
+        <w:b/>
+        <w:bCs/>
+      </w:rPr>
+    </w:tblStylePr>
+    <w:tblStylePr w:type="lastCol">
+      <w:rPr>
+        <w:b/>
+        <w:bCs/>
+      </w:rPr>
+    </w:tblStylePr>
+    <w:tblStylePr w:type="band1Vert">
+      <w:tblPr/>
+      <w:tcPr>
+        <w:shd w:val="clear" w:color="auto" w:fill="F2F2F2" w:themeFill="background1" w:themeFillShade="F2"/>
+      </w:tcPr>
+    </w:tblStylePr>
+    <w:tblStylePr w:type="band1Horz">
+      <w:tblPr/>
+      <w:tcPr>
+        <w:shd w:val="clear" w:color="auto" w:fill="F2F2F2" w:themeFill="background1" w:themeFillShade="F2"/>
+      </w:tcPr>
+    </w:tblStylePr>
+  </w:style>
+  <w:style w:type="character" w:styleId="Emphasis">
+    <w:name w:val="Emphasis"/>
+    <w:basedOn w:val="DefaultParagraphFont"/>
+    <w:uiPriority w:val="20"/>
+    <w:qFormat/>
+    <w:rsid w:val="009B3FF1"/>
+    <w:rPr>
+      <w:i/>
+      <w:iCs/>
+      <w:color w:val="auto"/>
+    </w:rPr>
+  </w:style>
+  <w:style w:type="paragraph" w:styleId="NoSpacing">
+    <w:name w:val="No Spacing"/>
+    <w:uiPriority w:val="1"/>
+    <w:qFormat/>
+    <w:rsid w:val="009B3FF1"/>
+    <w:pPr>
+      <w:spacing w:after="0" w:line="240" w:lineRule="auto"/>
+    </w:pPr>
+  </w:style>
+  <w:style w:type="character" w:styleId="SubtleEmphasis">
+    <w:name w:val="Subtle Emphasis"/>
+    <w:basedOn w:val="DefaultParagraphFont"/>
+    <w:uiPriority w:val="19"/>
+    <w:qFormat/>
+    <w:rsid w:val="009B3FF1"/>
+    <w:rPr>
+      <w:i/>
+      <w:iCs/>
+      <w:color w:val="404040" w:themeColor="text1" w:themeTint="BF"/>
+    </w:rPr>
+  </w:style>
+  <w:style w:type="character" w:styleId="SubtleReference">
+    <w:name w:val="Subtle Reference"/>
+    <w:basedOn w:val="DefaultParagraphFont"/>
+    <w:uiPriority w:val="31"/>
+    <w:qFormat/>
+    <w:rsid w:val="009B3FF1"/>
+    <w:rPr>
+      <w:smallCaps/>
+      <w:color w:val="404040" w:themeColor="text1" w:themeTint="BF"/>
+    </w:rPr>
+  </w:style>
+  <w:style w:type="character" w:styleId="BookTitle">
+    <w:name w:val="Book Title"/>
+    <w:basedOn w:val="DefaultParagraphFont"/>
+    <w:uiPriority w:val="33"/>
+    <w:qFormat/>
+    <w:rsid w:val="009B3FF1"/>
+    <w:rPr>
+      <w:b/>
+      <w:bCs/>
+      <w:i/>
+      <w:iCs/>
+      <w:spacing w:val="5"/>
+    </w:rPr>
+  </w:style>
+  <w:style w:type="paragraph" w:styleId="Caption">
+    <w:name w:val="caption"/>
+    <w:basedOn w:val="Normal"/>
+    <w:next w:val="Normal"/>
+    <w:uiPriority w:val="35"/>
+    <w:semiHidden/>
+    <w:unhideWhenUsed/>
+    <w:qFormat/>
+    <w:rsid w:val="009B3FF1"/>
+    <w:pPr>
+      <w:spacing w:after="200" w:line="240" w:lineRule="auto"/>
+    </w:pPr>
+    <w:rPr>
+      <w:i/>
+      <w:iCs/>
+      <w:color w:val="0E2841" w:themeColor="text2"/>
+      <w:sz w:val="18"/>
+      <w:szCs w:val="18"/>
+    </w:rPr>
+  </w:style>
+  <w:style w:type="table" w:styleId="TableGridLight">
+    <w:name w:val="Grid Table Light"/>
+    <w:basedOn w:val="TableNormal"/>
+    <w:uiPriority w:val="40"/>
+    <w:rsid w:val="009B3FF1"/>
+    <w:pPr>
+      <w:spacing w:after="0" w:line="240" w:lineRule="auto"/>
+    </w:pPr>
+    <w:tblPr>
+      <w:tblBorders>
+        <w:top w:val="single" w:sz="4" w:space="0" w:color="BFBFBF" w:themeColor="background1" w:themeShade="BF"/>
+        <w:left w:val="single" w:sz="4" w:space="0" w:color="BFBFBF" w:themeColor="background1" w:themeShade="BF"/>
+        <w:bottom w:val="single" w:sz="4" w:space="0" w:color="BFBFBF" w:themeColor="background1" w:themeShade="BF"/>
+        <w:right w:val="single" w:sz="4" w:space="0" w:color="BFBFBF" w:themeColor="background1" w:themeShade="BF"/>
+        <w:insideH w:val="single" w:sz="4" w:space="0" w:color="BFBFBF" w:themeColor="background1" w:themeShade="BF"/>
+        <w:insideV w:val="single" w:sz="4" w:space="0" w:color="BFBFBF" w:themeColor="background1" w:themeShade="BF"/>
+      </w:tblBorders>
+    </w:tblPr>
+  </w:style>
+  <w:style w:type="table" w:styleId="TableGrid">
+    <w:name w:val="Table Grid"/>
+    <w:basedOn w:val="TableNormal"/>
+    <w:uiPriority w:val="39"/>
+    <w:rsid w:val="009B3FF1"/>
+    <w:pPr>
+      <w:spacing w:after="0" w:line="240" w:lineRule="auto"/>
+    </w:pPr>
+    <w:tblPr>
+      <w:tblBorders>
+        <w:top w:val="single" w:sz="4" w:space="0" w:color="auto"/>
+        <w:left w:val="single" w:sz="4" w:space="0" w:color="auto"/>
+        <w:bottom w:val="single" w:sz="4" w:space="0" w:color="auto"/>
+        <w:right w:val="single" w:sz="4" w:space="0" w:color="auto"/>
+        <w:insideH w:val="single" w:sz="4" w:space="0" w:color="auto"/>
+        <w:insideV w:val="single" w:sz="4" w:space="0" w:color="auto"/>
+      </w:tblBorders>
+    </w:tblPr>
+  </w:style>
+  <w:style w:type="table" w:styleId="PlainTable2">
+    <w:name w:val="Plain Table 2"/>
+    <w:basedOn w:val="TableNormal"/>
+    <w:uiPriority w:val="42"/>
+    <w:rsid w:val="009B3FF1"/>
+    <w:pPr>
+      <w:spacing w:after="0" w:line="240" w:lineRule="auto"/>
+    </w:pPr>
+    <w:tblPr>
+      <w:tblStyleRowBandSize w:val="1"/>
+      <w:tblStyleColBandSize w:val="1"/>
+      <w:tblBorders>
+        <w:top w:val="single" w:sz="4" w:space="0" w:color="7F7F7F" w:themeColor="text1" w:themeTint="80"/>
+        <w:bottom w:val="single" w:sz="4" w:space="0" w:color="7F7F7F" w:themeColor="text1" w:themeTint="80"/>
+      </w:tblBorders>
+    </w:tblPr>
+    <w:tblStylePr w:type="firstRow">
+      <w:rPr>
+        <w:b/>
+        <w:bCs/>
+      </w:rPr>
+      <w:tblPr/>
+      <w:tcPr>
+        <w:tcBorders>
+          <w:bottom w:val="single" w:sz="4" w:space="0" w:color="7F7F7F" w:themeColor="text1" w:themeTint="80"/>
+        </w:tcBorders>
+      </w:tcPr>
+    </w:tblStylePr>
+    <w:tblStylePr w:type="lastRow">
+      <w:rPr>
+        <w:b/>
+        <w:bCs/>
+      </w:rPr>
+      <w:tblPr/>
+      <w:tcPr>
+        <w:tcBorders>
+          <w:top w:val="single" w:sz="4" w:space="0" w:color="7F7F7F" w:themeColor="text1" w:themeTint="80"/>
+        </w:tcBorders>
+      </w:tcPr>
+    </w:tblStylePr>
+    <w:tblStylePr w:type="firstCol">
+      <w:rPr>
+        <w:b/>
+        <w:bCs/>
+      </w:rPr>
+    </w:tblStylePr>
+    <w:tblStylePr w:type="lastCol">
+      <w:rPr>
+        <w:b/>
+        <w:bCs/>
+      </w:rPr>
+    </w:tblStylePr>
+    <w:tblStylePr w:type="band1Vert">
+      <w:tblPr/>
+      <w:tcPr>
+        <w:tcBorders>
+          <w:left w:val="single" w:sz="4" w:space="0" w:color="7F7F7F" w:themeColor="text1" w:themeTint="80"/>
+          <w:right w:val="single" w:sz="4" w:space="0" w:color="7F7F7F" w:themeColor="text1" w:themeTint="80"/>
+        </w:tcBorders>
+      </w:tcPr>
+    </w:tblStylePr>
+    <w:tblStylePr w:type="band2Vert">
+      <w:tblPr/>
+      <w:tcPr>
+        <w:tcBorders>
+          <w:left w:val="single" w:sz="4" w:space="0" w:color="7F7F7F" w:themeColor="text1" w:themeTint="80"/>
+          <w:right w:val="single" w:sz="4" w:space="0" w:color="7F7F7F" w:themeColor="text1" w:themeTint="80"/>
+        </w:tcBorders>
+      </w:tcPr>
+    </w:tblStylePr>
+    <w:tblStylePr w:type="band1Horz">
+      <w:tblPr/>
+      <w:tcPr>
+        <w:tcBorders>
+          <w:top w:val="single" w:sz="4" w:space="0" w:color="7F7F7F" w:themeColor="text1" w:themeTint="80"/>
+          <w:bottom w:val="single" w:sz="4" w:space="0" w:color="7F7F7F" w:themeColor="text1" w:themeTint="80"/>
+        </w:tcBorders>
+      </w:tcPr>
+    </w:tblStylePr>
+  </w:style>
+  <w:style w:type="table" w:styleId="PlainTable3">
+    <w:name w:val="Plain Table 3"/>
+    <w:basedOn w:val="TableNormal"/>
+    <w:uiPriority w:val="43"/>
+    <w:rsid w:val="009B3FF1"/>
+    <w:pPr>
+      <w:spacing w:after="0" w:line="240" w:lineRule="auto"/>
+    </w:pPr>
+    <w:tblPr>
+      <w:tblStyleRowBandSize w:val="1"/>
+      <w:tblStyleColBandSize w:val="1"/>
+    </w:tblPr>
+    <w:tblStylePr w:type="firstRow">
+      <w:rPr>
+        <w:b/>
+        <w:bCs/>
+        <w:caps/>
+      </w:rPr>
+      <w:tblPr/>
+      <w:tcPr>
+        <w:tcBorders>
+          <w:bottom w:val="single" w:sz="4" w:space="0" w:color="7F7F7F" w:themeColor="text1" w:themeTint="80"/>
+        </w:tcBorders>
+      </w:tcPr>
+    </w:tblStylePr>
+    <w:tblStylePr w:type="lastRow">
+      <w:rPr>
+        <w:b/>
+        <w:bCs/>
+        <w:caps/>
+      </w:rPr>
+      <w:tblPr/>
+      <w:tcPr>
+        <w:tcBorders>
+          <w:top w:val="nil"/>
+        </w:tcBorders>
+      </w:tcPr>
+    </w:tblStylePr>
+    <w:tblStylePr w:type="firstCol">
+      <w:rPr>
+        <w:b/>
+        <w:bCs/>
+        <w:caps/>
+      </w:rPr>
+      <w:tblPr/>
+      <w:tcPr>
+        <w:tcBorders>
+          <w:right w:val="single" w:sz="4" w:space="0" w:color="7F7F7F" w:themeColor="text1" w:themeTint="80"/>
+        </w:tcBorders>
+      </w:tcPr>
+    </w:tblStylePr>
+    <w:tblStylePr w:type="lastCol">
+      <w:rPr>
+        <w:b/>
+        <w:bCs/>
+        <w:caps/>
+      </w:rPr>
+      <w:tblPr/>
+      <w:tcPr>
+        <w:tcBorders>
+          <w:left w:val="nil"/>
+        </w:tcBorders>
+      </w:tcPr>
+    </w:tblStylePr>
+    <w:tblStylePr w:type="band1Vert">
+      <w:tblPr/>
+      <w:tcPr>
+        <w:shd w:val="clear" w:color="auto" w:fill="F2F2F2" w:themeFill="background1" w:themeFillShade="F2"/>
+      </w:tcPr>
+    </w:tblStylePr>
+    <w:tblStylePr w:type="band1Horz">
+      <w:tblPr/>
+      <w:tcPr>
+        <w:shd w:val="clear" w:color="auto" w:fill="F2F2F2" w:themeFill="background1" w:themeFillShade="F2"/>
+      </w:tcPr>
+    </w:tblStylePr>
+    <w:tblStylePr w:type="neCell">
+      <w:tblPr/>
+      <w:tcPr>
+        <w:tcBorders>
+          <w:left w:val="nil"/>
+        </w:tcBorders>
+      </w:tcPr>
+    </w:tblStylePr>
+    <w:tblStylePr w:type="nwCell">
+      <w:tblPr/>
+      <w:tcPr>
+        <w:tcBorders>
+          <w:right w:val="nil"/>
+        </w:tcBorders>
+      </w:tcPr>
+    </w:tblStylePr>
+  </w:style>
+  <w:style w:type="table" w:styleId="PlainTable4">
+    <w:name w:val="Plain Table 4"/>
+    <w:basedOn w:val="TableNormal"/>
+    <w:uiPriority w:val="44"/>
+    <w:rsid w:val="009B3FF1"/>
+    <w:pPr>
+      <w:spacing w:after="0" w:line="240" w:lineRule="auto"/>
+    </w:pPr>
+    <w:tblPr>
+      <w:tblStyleRowBandSize w:val="1"/>
+      <w:tblStyleColBandSize w:val="1"/>
+    </w:tblPr>
+    <w:tblStylePr w:type="firstRow">
+      <w:rPr>
+        <w:b/>
+        <w:bCs/>
+      </w:rPr>
+    </w:tblStylePr>
+    <w:tblStylePr w:type="lastRow">
+      <w:rPr>
+        <w:b/>
+        <w:bCs/>
+      </w:rPr>
+    </w:tblStylePr>
+    <w:tblStylePr w:type="firstCol">
+      <w:rPr>
+        <w:b/>
+        <w:bCs/>
+      </w:rPr>
+    </w:tblStylePr>
+    <w:tblStylePr w:type="lastCol">
+      <w:rPr>
+        <w:b/>
+        <w:bCs/>
+      </w:rPr>
+    </w:tblStylePr>
+    <w:tblStylePr w:type="band1Vert">
+      <w:tblPr/>
+      <w:tcPr>
+        <w:shd w:val="clear" w:color="auto" w:fill="F2F2F2" w:themeFill="background1" w:themeFillShade="F2"/>
+      </w:tcPr>
+    </w:tblStylePr>
+    <w:tblStylePr w:type="band1Horz">
+      <w:tblPr/>
+      <w:tcPr>
+        <w:shd w:val="clear" w:color="auto" w:fill="F2F2F2" w:themeFill="background1" w:themeFillShade="F2"/>
+      </w:tcPr>
+    </w:tblStylePr>
   </w:style>
 </w:styles>
 </file>

</xml_diff>

<commit_message>
most tests run, found bugs
</commit_message>
<xml_diff>
--- a/docs/Specificatii.docx
+++ b/docs/Specificatii.docx
@@ -2130,77 +2130,13 @@
           <w:szCs w:val="24"/>
         </w:rPr>
       </w:pPr>
-      <w:proofErr w:type="spellStart"/>
       <w:r>
         <w:rPr>
           <w:rFonts w:ascii="Times New Roman" w:hAnsi="Times New Roman" w:cs="Times New Roman"/>
           <w:sz w:val="24"/>
           <w:szCs w:val="24"/>
         </w:rPr>
-        <w:t>Aplicația</w:t>
-      </w:r>
-      <w:proofErr w:type="spellEnd"/>
-      <w:r>
-        <w:rPr>
-          <w:rFonts w:ascii="Times New Roman" w:hAnsi="Times New Roman" w:cs="Times New Roman"/>
-          <w:sz w:val="24"/>
-          <w:szCs w:val="24"/>
-        </w:rPr>
-        <w:t xml:space="preserve"> </w:t>
-      </w:r>
-      <w:proofErr w:type="spellStart"/>
-      <w:r>
-        <w:rPr>
-          <w:rFonts w:ascii="Times New Roman" w:hAnsi="Times New Roman" w:cs="Times New Roman"/>
-          <w:sz w:val="24"/>
-          <w:szCs w:val="24"/>
-        </w:rPr>
-        <w:t>oferă</w:t>
-      </w:r>
-      <w:proofErr w:type="spellEnd"/>
-      <w:r>
-        <w:rPr>
-          <w:rFonts w:ascii="Times New Roman" w:hAnsi="Times New Roman" w:cs="Times New Roman"/>
-          <w:sz w:val="24"/>
-          <w:szCs w:val="24"/>
-        </w:rPr>
-        <w:t xml:space="preserve"> </w:t>
-      </w:r>
-      <w:proofErr w:type="spellStart"/>
-      <w:r>
-        <w:rPr>
-          <w:rFonts w:ascii="Times New Roman" w:hAnsi="Times New Roman" w:cs="Times New Roman"/>
-          <w:sz w:val="24"/>
-          <w:szCs w:val="24"/>
-        </w:rPr>
-        <w:t>posibilitatea</w:t>
-      </w:r>
-      <w:proofErr w:type="spellEnd"/>
-      <w:r>
-        <w:rPr>
-          <w:rFonts w:ascii="Times New Roman" w:hAnsi="Times New Roman" w:cs="Times New Roman"/>
-          <w:sz w:val="24"/>
-          <w:szCs w:val="24"/>
-        </w:rPr>
-        <w:t xml:space="preserve"> </w:t>
-      </w:r>
-      <w:proofErr w:type="spellStart"/>
-      <w:r>
-        <w:rPr>
-          <w:rFonts w:ascii="Times New Roman" w:hAnsi="Times New Roman" w:cs="Times New Roman"/>
-          <w:sz w:val="24"/>
-          <w:szCs w:val="24"/>
-        </w:rPr>
-        <w:t>convertirii</w:t>
-      </w:r>
-      <w:proofErr w:type="spellEnd"/>
-      <w:r>
-        <w:rPr>
-          <w:rFonts w:ascii="Times New Roman" w:hAnsi="Times New Roman" w:cs="Times New Roman"/>
-          <w:sz w:val="24"/>
-          <w:szCs w:val="24"/>
-        </w:rPr>
-        <w:t xml:space="preserve"> din și în următoarele șase valute: RON, EUR, USD, CAD, GBP, HUF</w:t>
+        <w:t>Aplicația oferă posibilitatea convertirii din și în următoarele șase valute: RON, EUR, USD, CAD, GBP, HUF</w:t>
       </w:r>
     </w:p>
     <w:p>
@@ -2232,297 +2168,550 @@
           <w:sz w:val="24"/>
           <w:szCs w:val="24"/>
         </w:rPr>
-        <w:t xml:space="preserve"> documentate in urmatorul tabel:</w:t>
+        <w:t xml:space="preserve"> documentate in urmatorul </w:t>
+      </w:r>
+      <w:r>
+        <w:rPr>
+          <w:rFonts w:ascii="Times New Roman" w:hAnsi="Times New Roman" w:cs="Times New Roman"/>
+          <w:sz w:val="24"/>
+          <w:szCs w:val="24"/>
+        </w:rPr>
+        <w:t>table (coloanele sunt sursa, randurile tinta)</w:t>
+      </w:r>
+      <w:r>
+        <w:rPr>
+          <w:rFonts w:ascii="Times New Roman" w:hAnsi="Times New Roman" w:cs="Times New Roman"/>
+          <w:sz w:val="24"/>
+          <w:szCs w:val="24"/>
+        </w:rPr>
+        <w:t>:</w:t>
       </w:r>
     </w:p>
     <w:p>
       <w:pPr>
+        <w:pStyle w:val="ListParagraph"/>
+        <w:spacing w:line="360" w:lineRule="auto"/>
+        <w:jc w:val="both"/>
+        <w:rPr>
+          <w:rFonts w:ascii="Times New Roman" w:hAnsi="Times New Roman" w:cs="Times New Roman"/>
+          <w:sz w:val="24"/>
+          <w:szCs w:val="24"/>
+        </w:rPr>
+      </w:pPr>
+    </w:p>
+    <w:p>
+      <w:pPr>
         <w:pStyle w:val="Heading3"/>
       </w:pPr>
     </w:p>
     <w:tbl>
       <w:tblPr>
-        <w:tblStyle w:val="PlainTable1"/>
-        <w:tblW w:w="5232" w:type="dxa"/>
-        <w:tblInd w:w="1471" w:type="dxa"/>
+        <w:tblStyle w:val="PlainTable3"/>
+        <w:tblW w:w="9501" w:type="dxa"/>
         <w:tblLook w:val="04A0" w:firstRow="1" w:lastRow="0" w:firstColumn="1" w:lastColumn="0" w:noHBand="0" w:noVBand="1"/>
       </w:tblPr>
       <w:tblGrid>
-        <w:gridCol w:w="1681"/>
-        <w:gridCol w:w="1681"/>
-        <w:gridCol w:w="1870"/>
+        <w:gridCol w:w="1137"/>
+        <w:gridCol w:w="1234"/>
+        <w:gridCol w:w="1426"/>
+        <w:gridCol w:w="1426"/>
+        <w:gridCol w:w="1426"/>
+        <w:gridCol w:w="1426"/>
+        <w:gridCol w:w="1426"/>
       </w:tblGrid>
       <w:tr>
         <w:trPr>
           <w:cnfStyle w:val="100000000000" w:firstRow="1" w:lastRow="0" w:firstColumn="0" w:lastColumn="0" w:oddVBand="0" w:evenVBand="0" w:oddHBand="0" w:evenHBand="0" w:firstRowFirstColumn="0" w:firstRowLastColumn="0" w:lastRowFirstColumn="0" w:lastRowLastColumn="0"/>
-          <w:trHeight w:val="867"/>
+          <w:trHeight w:val="318"/>
         </w:trPr>
         <w:tc>
           <w:tcPr>
-            <w:cnfStyle w:val="001000000000" w:firstRow="0" w:lastRow="0" w:firstColumn="1" w:lastColumn="0" w:oddVBand="0" w:evenVBand="0" w:oddHBand="0" w:evenHBand="0" w:firstRowFirstColumn="0" w:firstRowLastColumn="0" w:lastRowFirstColumn="0" w:lastRowLastColumn="0"/>
-            <w:tcW w:w="1681" w:type="dxa"/>
+            <w:cnfStyle w:val="001000000100" w:firstRow="0" w:lastRow="0" w:firstColumn="1" w:lastColumn="0" w:oddVBand="0" w:evenVBand="0" w:oddHBand="0" w:evenHBand="0" w:firstRowFirstColumn="1" w:firstRowLastColumn="0" w:lastRowFirstColumn="0" w:lastRowLastColumn="0"/>
+            <w:tcW w:w="0" w:type="auto"/>
             <w:hideMark/>
           </w:tcPr>
           <w:p>
             <w:pPr>
               <w:rPr>
-                <w:rFonts w:ascii="Times New Roman" w:hAnsi="Times New Roman" w:cs="Times New Roman"/>
-                <w:b w:val="0"/>
-                <w:bCs w:val="0"/>
-                <w:sz w:val="24"/>
-                <w:szCs w:val="24"/>
+                <w:rFonts w:ascii="Liberation Sans" w:eastAsia="Times New Roman" w:hAnsi="Liberation Sans" w:cs="Liberation Sans"/>
+                <w:sz w:val="20"/>
+                <w:szCs w:val="20"/>
               </w:rPr>
             </w:pPr>
-            <w:proofErr w:type="spellStart"/>
-            <w:r>
-              <w:rPr>
-                <w:rFonts w:ascii="Times New Roman" w:hAnsi="Times New Roman" w:cs="Times New Roman"/>
-                <w:b w:val="0"/>
-                <w:bCs w:val="0"/>
-                <w:sz w:val="24"/>
-                <w:szCs w:val="24"/>
-              </w:rPr>
-              <w:t>Sursa</w:t>
-            </w:r>
-            <w:proofErr w:type="spellEnd"/>
           </w:p>
         </w:tc>
         <w:tc>
           <w:tcPr>
-            <w:tcW w:w="1681" w:type="dxa"/>
+            <w:tcW w:w="0" w:type="auto"/>
             <w:hideMark/>
           </w:tcPr>
           <w:p>
             <w:pPr>
               <w:cnfStyle w:val="100000000000" w:firstRow="1" w:lastRow="0" w:firstColumn="0" w:lastColumn="0" w:oddVBand="0" w:evenVBand="0" w:oddHBand="0" w:evenHBand="0" w:firstRowFirstColumn="0" w:firstRowLastColumn="0" w:lastRowFirstColumn="0" w:lastRowLastColumn="0"/>
               <w:rPr>
-                <w:rFonts w:ascii="Times New Roman" w:hAnsi="Times New Roman" w:cs="Times New Roman"/>
-                <w:b w:val="0"/>
-                <w:bCs w:val="0"/>
-                <w:sz w:val="24"/>
-                <w:szCs w:val="24"/>
+                <w:rFonts w:ascii="Liberation Sans" w:eastAsia="Times New Roman" w:hAnsi="Liberation Sans" w:cs="Liberation Sans"/>
+                <w:sz w:val="20"/>
+                <w:szCs w:val="20"/>
               </w:rPr>
             </w:pPr>
-            <w:proofErr w:type="spellStart"/>
-            <w:r>
-              <w:rPr>
-                <w:rFonts w:ascii="Times New Roman" w:hAnsi="Times New Roman" w:cs="Times New Roman"/>
-                <w:b w:val="0"/>
-                <w:bCs w:val="0"/>
-                <w:sz w:val="24"/>
-                <w:szCs w:val="24"/>
-              </w:rPr>
-              <w:t>Tinta</w:t>
-            </w:r>
-            <w:proofErr w:type="spellEnd"/>
+            <w:r>
+              <w:rPr>
+                <w:rFonts w:ascii="Liberation Sans" w:eastAsia="Times New Roman" w:hAnsi="Liberation Sans" w:cs="Liberation Sans"/>
+                <w:sz w:val="20"/>
+                <w:szCs w:val="20"/>
+              </w:rPr>
+              <w:t>RON</w:t>
+            </w:r>
           </w:p>
         </w:tc>
         <w:tc>
           <w:tcPr>
-            <w:tcW w:w="1870" w:type="dxa"/>
+            <w:tcW w:w="0" w:type="auto"/>
             <w:hideMark/>
           </w:tcPr>
           <w:p>
             <w:pPr>
               <w:cnfStyle w:val="100000000000" w:firstRow="1" w:lastRow="0" w:firstColumn="0" w:lastColumn="0" w:oddVBand="0" w:evenVBand="0" w:oddHBand="0" w:evenHBand="0" w:firstRowFirstColumn="0" w:firstRowLastColumn="0" w:lastRowFirstColumn="0" w:lastRowLastColumn="0"/>
               <w:rPr>
-                <w:rFonts w:ascii="Times New Roman" w:hAnsi="Times New Roman" w:cs="Times New Roman"/>
-                <w:b w:val="0"/>
-                <w:bCs w:val="0"/>
-                <w:sz w:val="24"/>
-                <w:szCs w:val="24"/>
+                <w:rFonts w:ascii="Liberation Sans" w:eastAsia="Times New Roman" w:hAnsi="Liberation Sans" w:cs="Liberation Sans"/>
+                <w:sz w:val="20"/>
+                <w:szCs w:val="20"/>
               </w:rPr>
             </w:pPr>
             <w:r>
               <w:rPr>
-                <w:rFonts w:ascii="Times New Roman" w:hAnsi="Times New Roman" w:cs="Times New Roman"/>
-                <w:b w:val="0"/>
-                <w:bCs w:val="0"/>
-                <w:sz w:val="24"/>
-                <w:szCs w:val="24"/>
-              </w:rPr>
-              <w:t xml:space="preserve">Rata de </w:t>
-            </w:r>
-            <w:proofErr w:type="spellStart"/>
-            <w:r>
-              <w:rPr>
-                <w:rFonts w:ascii="Times New Roman" w:hAnsi="Times New Roman" w:cs="Times New Roman"/>
-                <w:b w:val="0"/>
-                <w:bCs w:val="0"/>
-                <w:sz w:val="24"/>
-                <w:szCs w:val="24"/>
-              </w:rPr>
-              <w:t>conversie</w:t>
-            </w:r>
-            <w:proofErr w:type="spellEnd"/>
+                <w:rFonts w:ascii="Liberation Sans" w:eastAsia="Times New Roman" w:hAnsi="Liberation Sans" w:cs="Liberation Sans"/>
+                <w:sz w:val="20"/>
+                <w:szCs w:val="20"/>
+              </w:rPr>
+              <w:t>EUR</w:t>
+            </w:r>
+          </w:p>
+        </w:tc>
+        <w:tc>
+          <w:tcPr>
+            <w:tcW w:w="0" w:type="auto"/>
+            <w:hideMark/>
+          </w:tcPr>
+          <w:p>
+            <w:pPr>
+              <w:cnfStyle w:val="100000000000" w:firstRow="1" w:lastRow="0" w:firstColumn="0" w:lastColumn="0" w:oddVBand="0" w:evenVBand="0" w:oddHBand="0" w:evenHBand="0" w:firstRowFirstColumn="0" w:firstRowLastColumn="0" w:lastRowFirstColumn="0" w:lastRowLastColumn="0"/>
+              <w:rPr>
+                <w:rFonts w:ascii="Liberation Sans" w:eastAsia="Times New Roman" w:hAnsi="Liberation Sans" w:cs="Liberation Sans"/>
+                <w:sz w:val="20"/>
+                <w:szCs w:val="20"/>
+              </w:rPr>
+            </w:pPr>
+            <w:r>
+              <w:rPr>
+                <w:rFonts w:ascii="Liberation Sans" w:eastAsia="Times New Roman" w:hAnsi="Liberation Sans" w:cs="Liberation Sans"/>
+                <w:sz w:val="20"/>
+                <w:szCs w:val="20"/>
+              </w:rPr>
+              <w:t>USD</w:t>
+            </w:r>
+          </w:p>
+        </w:tc>
+        <w:tc>
+          <w:tcPr>
+            <w:tcW w:w="0" w:type="auto"/>
+            <w:hideMark/>
+          </w:tcPr>
+          <w:p>
+            <w:pPr>
+              <w:cnfStyle w:val="100000000000" w:firstRow="1" w:lastRow="0" w:firstColumn="0" w:lastColumn="0" w:oddVBand="0" w:evenVBand="0" w:oddHBand="0" w:evenHBand="0" w:firstRowFirstColumn="0" w:firstRowLastColumn="0" w:lastRowFirstColumn="0" w:lastRowLastColumn="0"/>
+              <w:rPr>
+                <w:rFonts w:ascii="Liberation Sans" w:eastAsia="Times New Roman" w:hAnsi="Liberation Sans" w:cs="Liberation Sans"/>
+                <w:sz w:val="20"/>
+                <w:szCs w:val="20"/>
+              </w:rPr>
+            </w:pPr>
+            <w:r>
+              <w:rPr>
+                <w:rFonts w:ascii="Liberation Sans" w:eastAsia="Times New Roman" w:hAnsi="Liberation Sans" w:cs="Liberation Sans"/>
+                <w:sz w:val="20"/>
+                <w:szCs w:val="20"/>
+              </w:rPr>
+              <w:t>CAD</w:t>
+            </w:r>
+          </w:p>
+        </w:tc>
+        <w:tc>
+          <w:tcPr>
+            <w:tcW w:w="0" w:type="auto"/>
+            <w:hideMark/>
+          </w:tcPr>
+          <w:p>
+            <w:pPr>
+              <w:cnfStyle w:val="100000000000" w:firstRow="1" w:lastRow="0" w:firstColumn="0" w:lastColumn="0" w:oddVBand="0" w:evenVBand="0" w:oddHBand="0" w:evenHBand="0" w:firstRowFirstColumn="0" w:firstRowLastColumn="0" w:lastRowFirstColumn="0" w:lastRowLastColumn="0"/>
+              <w:rPr>
+                <w:rFonts w:ascii="Liberation Sans" w:eastAsia="Times New Roman" w:hAnsi="Liberation Sans" w:cs="Liberation Sans"/>
+                <w:sz w:val="20"/>
+                <w:szCs w:val="20"/>
+              </w:rPr>
+            </w:pPr>
+            <w:r>
+              <w:rPr>
+                <w:rFonts w:ascii="Liberation Sans" w:eastAsia="Times New Roman" w:hAnsi="Liberation Sans" w:cs="Liberation Sans"/>
+                <w:sz w:val="20"/>
+                <w:szCs w:val="20"/>
+              </w:rPr>
+              <w:t>GBP</w:t>
+            </w:r>
+          </w:p>
+        </w:tc>
+        <w:tc>
+          <w:tcPr>
+            <w:tcW w:w="0" w:type="auto"/>
+            <w:hideMark/>
+          </w:tcPr>
+          <w:p>
+            <w:pPr>
+              <w:cnfStyle w:val="100000000000" w:firstRow="1" w:lastRow="0" w:firstColumn="0" w:lastColumn="0" w:oddVBand="0" w:evenVBand="0" w:oddHBand="0" w:evenHBand="0" w:firstRowFirstColumn="0" w:firstRowLastColumn="0" w:lastRowFirstColumn="0" w:lastRowLastColumn="0"/>
+              <w:rPr>
+                <w:rFonts w:ascii="Liberation Sans" w:eastAsia="Times New Roman" w:hAnsi="Liberation Sans" w:cs="Liberation Sans"/>
+                <w:sz w:val="20"/>
+                <w:szCs w:val="20"/>
+              </w:rPr>
+            </w:pPr>
+            <w:r>
+              <w:rPr>
+                <w:rFonts w:ascii="Liberation Sans" w:eastAsia="Times New Roman" w:hAnsi="Liberation Sans" w:cs="Liberation Sans"/>
+                <w:sz w:val="20"/>
+                <w:szCs w:val="20"/>
+              </w:rPr>
+              <w:t>HUF</w:t>
+            </w:r>
           </w:p>
         </w:tc>
       </w:tr>
       <w:tr>
         <w:trPr>
           <w:cnfStyle w:val="000000100000" w:firstRow="0" w:lastRow="0" w:firstColumn="0" w:lastColumn="0" w:oddVBand="0" w:evenVBand="0" w:oddHBand="1" w:evenHBand="0" w:firstRowFirstColumn="0" w:firstRowLastColumn="0" w:lastRowFirstColumn="0" w:lastRowLastColumn="0"/>
-          <w:trHeight w:val="309"/>
+          <w:trHeight w:val="318"/>
         </w:trPr>
         <w:tc>
           <w:tcPr>
             <w:cnfStyle w:val="001000000000" w:firstRow="0" w:lastRow="0" w:firstColumn="1" w:lastColumn="0" w:oddVBand="0" w:evenVBand="0" w:oddHBand="0" w:evenHBand="0" w:firstRowFirstColumn="0" w:firstRowLastColumn="0" w:lastRowFirstColumn="0" w:lastRowLastColumn="0"/>
-            <w:tcW w:w="1681" w:type="dxa"/>
-            <w:vAlign w:val="center"/>
+            <w:tcW w:w="0" w:type="auto"/>
             <w:hideMark/>
           </w:tcPr>
           <w:p>
             <w:pPr>
               <w:rPr>
-                <w:rFonts w:ascii="Times New Roman" w:hAnsi="Times New Roman" w:cs="Times New Roman"/>
-                <w:b w:val="0"/>
-                <w:bCs w:val="0"/>
-                <w:sz w:val="24"/>
-                <w:szCs w:val="24"/>
+                <w:rFonts w:ascii="Liberation Sans" w:eastAsia="Times New Roman" w:hAnsi="Liberation Sans" w:cs="Liberation Sans"/>
+                <w:sz w:val="20"/>
+                <w:szCs w:val="20"/>
               </w:rPr>
             </w:pPr>
             <w:r>
               <w:rPr>
-                <w:rFonts w:ascii="Times New Roman" w:hAnsi="Times New Roman" w:cs="Times New Roman"/>
-                <w:b w:val="0"/>
-                <w:bCs w:val="0"/>
-                <w:sz w:val="24"/>
-                <w:szCs w:val="24"/>
-              </w:rPr>
-              <w:t>CAD</w:t>
+                <w:rFonts w:ascii="Liberation Sans" w:eastAsia="Times New Roman" w:hAnsi="Liberation Sans" w:cs="Liberation Sans"/>
+                <w:sz w:val="20"/>
+                <w:szCs w:val="20"/>
+              </w:rPr>
+              <w:t>RON</w:t>
             </w:r>
           </w:p>
         </w:tc>
         <w:tc>
           <w:tcPr>
-            <w:tcW w:w="1681" w:type="dxa"/>
-            <w:vAlign w:val="center"/>
+            <w:tcW w:w="0" w:type="auto"/>
             <w:hideMark/>
           </w:tcPr>
           <w:p>
             <w:pPr>
               <w:cnfStyle w:val="000000100000" w:firstRow="0" w:lastRow="0" w:firstColumn="0" w:lastColumn="0" w:oddVBand="0" w:evenVBand="0" w:oddHBand="1" w:evenHBand="0" w:firstRowFirstColumn="0" w:firstRowLastColumn="0" w:lastRowFirstColumn="0" w:lastRowLastColumn="0"/>
               <w:rPr>
-                <w:rFonts w:ascii="Times New Roman" w:hAnsi="Times New Roman" w:cs="Times New Roman"/>
-                <w:sz w:val="24"/>
-                <w:szCs w:val="24"/>
+                <w:rFonts w:ascii="Liberation Sans" w:eastAsia="Times New Roman" w:hAnsi="Liberation Sans" w:cs="Liberation Sans"/>
+                <w:sz w:val="20"/>
+                <w:szCs w:val="20"/>
               </w:rPr>
             </w:pPr>
-            <w:r>
-              <w:rPr>
-                <w:rFonts w:ascii="Times New Roman" w:hAnsi="Times New Roman" w:cs="Times New Roman"/>
-                <w:sz w:val="24"/>
-                <w:szCs w:val="24"/>
-              </w:rPr>
-              <w:t>EUR</w:t>
-            </w:r>
           </w:p>
         </w:tc>
         <w:tc>
           <w:tcPr>
-            <w:tcW w:w="1870" w:type="dxa"/>
-            <w:vAlign w:val="center"/>
+            <w:tcW w:w="0" w:type="auto"/>
             <w:hideMark/>
           </w:tcPr>
           <w:p>
             <w:pPr>
               <w:cnfStyle w:val="000000100000" w:firstRow="0" w:lastRow="0" w:firstColumn="0" w:lastColumn="0" w:oddVBand="0" w:evenVBand="0" w:oddHBand="1" w:evenHBand="0" w:firstRowFirstColumn="0" w:firstRowLastColumn="0" w:lastRowFirstColumn="0" w:lastRowLastColumn="0"/>
               <w:rPr>
-                <w:rFonts w:ascii="Times New Roman" w:hAnsi="Times New Roman" w:cs="Times New Roman"/>
-                <w:sz w:val="24"/>
-                <w:szCs w:val="24"/>
+                <w:rFonts w:ascii="Liberation Sans" w:eastAsia="Times New Roman" w:hAnsi="Liberation Sans" w:cs="Liberation Sans"/>
+                <w:sz w:val="20"/>
+                <w:szCs w:val="20"/>
               </w:rPr>
             </w:pPr>
             <w:r>
               <w:rPr>
-                <w:rFonts w:ascii="Times New Roman" w:hAnsi="Times New Roman" w:cs="Times New Roman"/>
-                <w:sz w:val="24"/>
-                <w:szCs w:val="24"/>
-              </w:rPr>
-              <w:t>0.68</w:t>
+                <w:rFonts w:ascii="Liberation Sans" w:eastAsia="Times New Roman" w:hAnsi="Liberation Sans" w:cs="Liberation Sans"/>
+                <w:sz w:val="20"/>
+                <w:szCs w:val="20"/>
+              </w:rPr>
+              <w:t>0.2</w:t>
+            </w:r>
+          </w:p>
+        </w:tc>
+        <w:tc>
+          <w:tcPr>
+            <w:tcW w:w="0" w:type="auto"/>
+            <w:hideMark/>
+          </w:tcPr>
+          <w:p>
+            <w:pPr>
+              <w:cnfStyle w:val="000000100000" w:firstRow="0" w:lastRow="0" w:firstColumn="0" w:lastColumn="0" w:oddVBand="0" w:evenVBand="0" w:oddHBand="1" w:evenHBand="0" w:firstRowFirstColumn="0" w:firstRowLastColumn="0" w:lastRowFirstColumn="0" w:lastRowLastColumn="0"/>
+              <w:rPr>
+                <w:rFonts w:ascii="Liberation Sans" w:eastAsia="Times New Roman" w:hAnsi="Liberation Sans" w:cs="Liberation Sans"/>
+                <w:sz w:val="20"/>
+                <w:szCs w:val="20"/>
+              </w:rPr>
+            </w:pPr>
+            <w:r>
+              <w:rPr>
+                <w:rFonts w:ascii="Liberation Sans" w:eastAsia="Times New Roman" w:hAnsi="Liberation Sans" w:cs="Liberation Sans"/>
+                <w:sz w:val="20"/>
+                <w:szCs w:val="20"/>
+              </w:rPr>
+              <w:t>0.21</w:t>
+            </w:r>
+          </w:p>
+        </w:tc>
+        <w:tc>
+          <w:tcPr>
+            <w:tcW w:w="0" w:type="auto"/>
+            <w:hideMark/>
+          </w:tcPr>
+          <w:p>
+            <w:pPr>
+              <w:cnfStyle w:val="000000100000" w:firstRow="0" w:lastRow="0" w:firstColumn="0" w:lastColumn="0" w:oddVBand="0" w:evenVBand="0" w:oddHBand="1" w:evenHBand="0" w:firstRowFirstColumn="0" w:firstRowLastColumn="0" w:lastRowFirstColumn="0" w:lastRowLastColumn="0"/>
+              <w:rPr>
+                <w:rFonts w:ascii="Liberation Sans" w:eastAsia="Times New Roman" w:hAnsi="Liberation Sans" w:cs="Liberation Sans"/>
+                <w:sz w:val="20"/>
+                <w:szCs w:val="20"/>
+              </w:rPr>
+            </w:pPr>
+            <w:r>
+              <w:rPr>
+                <w:rFonts w:ascii="Liberation Sans" w:eastAsia="Times New Roman" w:hAnsi="Liberation Sans" w:cs="Liberation Sans"/>
+                <w:sz w:val="20"/>
+                <w:szCs w:val="20"/>
+              </w:rPr>
+              <w:t>0.3</w:t>
+            </w:r>
+          </w:p>
+        </w:tc>
+        <w:tc>
+          <w:tcPr>
+            <w:tcW w:w="0" w:type="auto"/>
+            <w:hideMark/>
+          </w:tcPr>
+          <w:p>
+            <w:pPr>
+              <w:cnfStyle w:val="000000100000" w:firstRow="0" w:lastRow="0" w:firstColumn="0" w:lastColumn="0" w:oddVBand="0" w:evenVBand="0" w:oddHBand="1" w:evenHBand="0" w:firstRowFirstColumn="0" w:firstRowLastColumn="0" w:lastRowFirstColumn="0" w:lastRowLastColumn="0"/>
+              <w:rPr>
+                <w:rFonts w:ascii="Liberation Sans" w:eastAsia="Times New Roman" w:hAnsi="Liberation Sans" w:cs="Liberation Sans"/>
+                <w:sz w:val="20"/>
+                <w:szCs w:val="20"/>
+              </w:rPr>
+            </w:pPr>
+            <w:r>
+              <w:rPr>
+                <w:rFonts w:ascii="Liberation Sans" w:eastAsia="Times New Roman" w:hAnsi="Liberation Sans" w:cs="Liberation Sans"/>
+                <w:sz w:val="20"/>
+                <w:szCs w:val="20"/>
+              </w:rPr>
+              <w:t>0.17</w:t>
+            </w:r>
+          </w:p>
+        </w:tc>
+        <w:tc>
+          <w:tcPr>
+            <w:tcW w:w="0" w:type="auto"/>
+            <w:hideMark/>
+          </w:tcPr>
+          <w:p>
+            <w:pPr>
+              <w:cnfStyle w:val="000000100000" w:firstRow="0" w:lastRow="0" w:firstColumn="0" w:lastColumn="0" w:oddVBand="0" w:evenVBand="0" w:oddHBand="1" w:evenHBand="0" w:firstRowFirstColumn="0" w:firstRowLastColumn="0" w:lastRowFirstColumn="0" w:lastRowLastColumn="0"/>
+              <w:rPr>
+                <w:rFonts w:ascii="Liberation Sans" w:eastAsia="Times New Roman" w:hAnsi="Liberation Sans" w:cs="Liberation Sans"/>
+                <w:sz w:val="20"/>
+                <w:szCs w:val="20"/>
+              </w:rPr>
+            </w:pPr>
+            <w:r>
+              <w:rPr>
+                <w:rFonts w:ascii="Liberation Sans" w:eastAsia="Times New Roman" w:hAnsi="Liberation Sans" w:cs="Liberation Sans"/>
+                <w:sz w:val="20"/>
+                <w:szCs w:val="20"/>
+              </w:rPr>
+              <w:t>0.012</w:t>
             </w:r>
           </w:p>
         </w:tc>
       </w:tr>
       <w:tr>
         <w:trPr>
-          <w:trHeight w:val="334"/>
+          <w:trHeight w:val="318"/>
         </w:trPr>
         <w:tc>
           <w:tcPr>
             <w:cnfStyle w:val="001000000000" w:firstRow="0" w:lastRow="0" w:firstColumn="1" w:lastColumn="0" w:oddVBand="0" w:evenVBand="0" w:oddHBand="0" w:evenHBand="0" w:firstRowFirstColumn="0" w:firstRowLastColumn="0" w:lastRowFirstColumn="0" w:lastRowLastColumn="0"/>
-            <w:tcW w:w="1681" w:type="dxa"/>
-            <w:vAlign w:val="center"/>
+            <w:tcW w:w="0" w:type="auto"/>
             <w:hideMark/>
           </w:tcPr>
           <w:p>
             <w:pPr>
               <w:rPr>
-                <w:rFonts w:ascii="Times New Roman" w:hAnsi="Times New Roman" w:cs="Times New Roman"/>
-                <w:b w:val="0"/>
-                <w:bCs w:val="0"/>
-                <w:sz w:val="24"/>
-                <w:szCs w:val="24"/>
+                <w:rFonts w:ascii="Liberation Sans" w:eastAsia="Times New Roman" w:hAnsi="Liberation Sans" w:cs="Liberation Sans"/>
+                <w:sz w:val="20"/>
+                <w:szCs w:val="20"/>
               </w:rPr>
             </w:pPr>
             <w:r>
               <w:rPr>
-                <w:rFonts w:ascii="Times New Roman" w:hAnsi="Times New Roman" w:cs="Times New Roman"/>
-                <w:b w:val="0"/>
-                <w:bCs w:val="0"/>
-                <w:sz w:val="24"/>
-                <w:szCs w:val="24"/>
-              </w:rPr>
-              <w:t>CAD</w:t>
+                <w:rFonts w:ascii="Liberation Sans" w:eastAsia="Times New Roman" w:hAnsi="Liberation Sans" w:cs="Liberation Sans"/>
+                <w:sz w:val="20"/>
+                <w:szCs w:val="20"/>
+              </w:rPr>
+              <w:t>EUR</w:t>
             </w:r>
           </w:p>
         </w:tc>
         <w:tc>
           <w:tcPr>
-            <w:tcW w:w="1681" w:type="dxa"/>
-            <w:vAlign w:val="center"/>
+            <w:tcW w:w="0" w:type="auto"/>
             <w:hideMark/>
           </w:tcPr>
           <w:p>
             <w:pPr>
               <w:cnfStyle w:val="000000000000" w:firstRow="0" w:lastRow="0" w:firstColumn="0" w:lastColumn="0" w:oddVBand="0" w:evenVBand="0" w:oddHBand="0" w:evenHBand="0" w:firstRowFirstColumn="0" w:firstRowLastColumn="0" w:lastRowFirstColumn="0" w:lastRowLastColumn="0"/>
               <w:rPr>
-                <w:rFonts w:ascii="Times New Roman" w:hAnsi="Times New Roman" w:cs="Times New Roman"/>
-                <w:sz w:val="24"/>
-                <w:szCs w:val="24"/>
+                <w:rFonts w:ascii="Liberation Sans" w:eastAsia="Times New Roman" w:hAnsi="Liberation Sans" w:cs="Liberation Sans"/>
+                <w:sz w:val="20"/>
+                <w:szCs w:val="20"/>
               </w:rPr>
             </w:pPr>
             <w:r>
               <w:rPr>
-                <w:rFonts w:ascii="Times New Roman" w:hAnsi="Times New Roman" w:cs="Times New Roman"/>
-                <w:sz w:val="24"/>
-                <w:szCs w:val="24"/>
-              </w:rPr>
-              <w:t>GBP</w:t>
+                <w:rFonts w:ascii="Liberation Sans" w:eastAsia="Times New Roman" w:hAnsi="Liberation Sans" w:cs="Liberation Sans"/>
+                <w:sz w:val="20"/>
+                <w:szCs w:val="20"/>
+              </w:rPr>
+              <w:t>4.98</w:t>
             </w:r>
           </w:p>
         </w:tc>
         <w:tc>
           <w:tcPr>
-            <w:tcW w:w="1870" w:type="dxa"/>
-            <w:vAlign w:val="center"/>
+            <w:tcW w:w="0" w:type="auto"/>
             <w:hideMark/>
           </w:tcPr>
           <w:p>
             <w:pPr>
               <w:cnfStyle w:val="000000000000" w:firstRow="0" w:lastRow="0" w:firstColumn="0" w:lastColumn="0" w:oddVBand="0" w:evenVBand="0" w:oddHBand="0" w:evenHBand="0" w:firstRowFirstColumn="0" w:firstRowLastColumn="0" w:lastRowFirstColumn="0" w:lastRowLastColumn="0"/>
               <w:rPr>
-                <w:rFonts w:ascii="Times New Roman" w:hAnsi="Times New Roman" w:cs="Times New Roman"/>
-                <w:sz w:val="24"/>
-                <w:szCs w:val="24"/>
+                <w:rFonts w:ascii="Liberation Sans" w:eastAsia="Times New Roman" w:hAnsi="Liberation Sans" w:cs="Liberation Sans"/>
+                <w:sz w:val="20"/>
+                <w:szCs w:val="20"/>
               </w:rPr>
             </w:pPr>
-            <w:r>
-              <w:rPr>
-                <w:rFonts w:ascii="Times New Roman" w:hAnsi="Times New Roman" w:cs="Times New Roman"/>
-                <w:sz w:val="24"/>
-                <w:szCs w:val="24"/>
-              </w:rPr>
-              <w:t>0.56</w:t>
+          </w:p>
+        </w:tc>
+        <w:tc>
+          <w:tcPr>
+            <w:tcW w:w="0" w:type="auto"/>
+            <w:hideMark/>
+          </w:tcPr>
+          <w:p>
+            <w:pPr>
+              <w:cnfStyle w:val="000000000000" w:firstRow="0" w:lastRow="0" w:firstColumn="0" w:lastColumn="0" w:oddVBand="0" w:evenVBand="0" w:oddHBand="0" w:evenHBand="0" w:firstRowFirstColumn="0" w:firstRowLastColumn="0" w:lastRowFirstColumn="0" w:lastRowLastColumn="0"/>
+              <w:rPr>
+                <w:rFonts w:ascii="Liberation Sans" w:eastAsia="Times New Roman" w:hAnsi="Liberation Sans" w:cs="Liberation Sans"/>
+                <w:sz w:val="20"/>
+                <w:szCs w:val="20"/>
+              </w:rPr>
+            </w:pPr>
+            <w:r>
+              <w:rPr>
+                <w:rFonts w:ascii="Liberation Sans" w:eastAsia="Times New Roman" w:hAnsi="Liberation Sans" w:cs="Liberation Sans"/>
+                <w:sz w:val="20"/>
+                <w:szCs w:val="20"/>
+              </w:rPr>
+              <w:t>1.06</w:t>
+            </w:r>
+          </w:p>
+        </w:tc>
+        <w:tc>
+          <w:tcPr>
+            <w:tcW w:w="0" w:type="auto"/>
+            <w:hideMark/>
+          </w:tcPr>
+          <w:p>
+            <w:pPr>
+              <w:cnfStyle w:val="000000000000" w:firstRow="0" w:lastRow="0" w:firstColumn="0" w:lastColumn="0" w:oddVBand="0" w:evenVBand="0" w:oddHBand="0" w:evenHBand="0" w:firstRowFirstColumn="0" w:firstRowLastColumn="0" w:lastRowFirstColumn="0" w:lastRowLastColumn="0"/>
+              <w:rPr>
+                <w:rFonts w:ascii="Liberation Sans" w:eastAsia="Times New Roman" w:hAnsi="Liberation Sans" w:cs="Liberation Sans"/>
+                <w:sz w:val="20"/>
+                <w:szCs w:val="20"/>
+              </w:rPr>
+            </w:pPr>
+            <w:r>
+              <w:rPr>
+                <w:rFonts w:ascii="Liberation Sans" w:eastAsia="Times New Roman" w:hAnsi="Liberation Sans" w:cs="Liberation Sans"/>
+                <w:sz w:val="20"/>
+                <w:szCs w:val="20"/>
+              </w:rPr>
+              <w:t>1.48</w:t>
+            </w:r>
+          </w:p>
+        </w:tc>
+        <w:tc>
+          <w:tcPr>
+            <w:tcW w:w="0" w:type="auto"/>
+            <w:hideMark/>
+          </w:tcPr>
+          <w:p>
+            <w:pPr>
+              <w:cnfStyle w:val="000000000000" w:firstRow="0" w:lastRow="0" w:firstColumn="0" w:lastColumn="0" w:oddVBand="0" w:evenVBand="0" w:oddHBand="0" w:evenHBand="0" w:firstRowFirstColumn="0" w:firstRowLastColumn="0" w:lastRowFirstColumn="0" w:lastRowLastColumn="0"/>
+              <w:rPr>
+                <w:rFonts w:ascii="Liberation Sans" w:eastAsia="Times New Roman" w:hAnsi="Liberation Sans" w:cs="Liberation Sans"/>
+                <w:sz w:val="20"/>
+                <w:szCs w:val="20"/>
+              </w:rPr>
+            </w:pPr>
+            <w:r>
+              <w:rPr>
+                <w:rFonts w:ascii="Liberation Sans" w:eastAsia="Times New Roman" w:hAnsi="Liberation Sans" w:cs="Liberation Sans"/>
+                <w:sz w:val="20"/>
+                <w:szCs w:val="20"/>
+              </w:rPr>
+              <w:t>0.84</w:t>
+            </w:r>
+          </w:p>
+        </w:tc>
+        <w:tc>
+          <w:tcPr>
+            <w:tcW w:w="0" w:type="auto"/>
+            <w:hideMark/>
+          </w:tcPr>
+          <w:p>
+            <w:pPr>
+              <w:cnfStyle w:val="000000000000" w:firstRow="0" w:lastRow="0" w:firstColumn="0" w:lastColumn="0" w:oddVBand="0" w:evenVBand="0" w:oddHBand="0" w:evenHBand="0" w:firstRowFirstColumn="0" w:firstRowLastColumn="0" w:lastRowFirstColumn="0" w:lastRowLastColumn="0"/>
+              <w:rPr>
+                <w:rFonts w:ascii="Liberation Sans" w:eastAsia="Times New Roman" w:hAnsi="Liberation Sans" w:cs="Liberation Sans"/>
+                <w:sz w:val="20"/>
+                <w:szCs w:val="20"/>
+              </w:rPr>
+            </w:pPr>
+            <w:r>
+              <w:rPr>
+                <w:rFonts w:ascii="Liberation Sans" w:eastAsia="Times New Roman" w:hAnsi="Liberation Sans" w:cs="Liberation Sans"/>
+                <w:sz w:val="20"/>
+                <w:szCs w:val="20"/>
+              </w:rPr>
+              <w:t>0.0024</w:t>
             </w:r>
           </w:p>
         </w:tc>
@@ -2530,116 +2719,192 @@
       <w:tr>
         <w:trPr>
           <w:cnfStyle w:val="000000100000" w:firstRow="0" w:lastRow="0" w:firstColumn="0" w:lastColumn="0" w:oddVBand="0" w:evenVBand="0" w:oddHBand="1" w:evenHBand="0" w:firstRowFirstColumn="0" w:firstRowLastColumn="0" w:lastRowFirstColumn="0" w:lastRowLastColumn="0"/>
-          <w:trHeight w:val="334"/>
+          <w:trHeight w:val="318"/>
         </w:trPr>
         <w:tc>
           <w:tcPr>
             <w:cnfStyle w:val="001000000000" w:firstRow="0" w:lastRow="0" w:firstColumn="1" w:lastColumn="0" w:oddVBand="0" w:evenVBand="0" w:oddHBand="0" w:evenHBand="0" w:firstRowFirstColumn="0" w:firstRowLastColumn="0" w:lastRowFirstColumn="0" w:lastRowLastColumn="0"/>
-            <w:tcW w:w="1681" w:type="dxa"/>
-            <w:vAlign w:val="center"/>
+            <w:tcW w:w="0" w:type="auto"/>
             <w:hideMark/>
           </w:tcPr>
           <w:p>
             <w:pPr>
               <w:rPr>
-                <w:rFonts w:ascii="Times New Roman" w:hAnsi="Times New Roman" w:cs="Times New Roman"/>
-                <w:b w:val="0"/>
-                <w:bCs w:val="0"/>
-                <w:sz w:val="24"/>
-                <w:szCs w:val="24"/>
+                <w:rFonts w:ascii="Liberation Sans" w:eastAsia="Times New Roman" w:hAnsi="Liberation Sans" w:cs="Liberation Sans"/>
+                <w:sz w:val="20"/>
+                <w:szCs w:val="20"/>
               </w:rPr>
             </w:pPr>
             <w:r>
               <w:rPr>
-                <w:rFonts w:ascii="Times New Roman" w:hAnsi="Times New Roman" w:cs="Times New Roman"/>
-                <w:b w:val="0"/>
-                <w:bCs w:val="0"/>
-                <w:sz w:val="24"/>
-                <w:szCs w:val="24"/>
-              </w:rPr>
-              <w:t>CAD</w:t>
+                <w:rFonts w:ascii="Liberation Sans" w:eastAsia="Times New Roman" w:hAnsi="Liberation Sans" w:cs="Liberation Sans"/>
+                <w:sz w:val="20"/>
+                <w:szCs w:val="20"/>
+              </w:rPr>
+              <w:t>USD</w:t>
             </w:r>
           </w:p>
         </w:tc>
         <w:tc>
           <w:tcPr>
-            <w:tcW w:w="1681" w:type="dxa"/>
-            <w:vAlign w:val="center"/>
+            <w:tcW w:w="0" w:type="auto"/>
             <w:hideMark/>
           </w:tcPr>
           <w:p>
             <w:pPr>
               <w:cnfStyle w:val="000000100000" w:firstRow="0" w:lastRow="0" w:firstColumn="0" w:lastColumn="0" w:oddVBand="0" w:evenVBand="0" w:oddHBand="1" w:evenHBand="0" w:firstRowFirstColumn="0" w:firstRowLastColumn="0" w:lastRowFirstColumn="0" w:lastRowLastColumn="0"/>
               <w:rPr>
-                <w:rFonts w:ascii="Times New Roman" w:hAnsi="Times New Roman" w:cs="Times New Roman"/>
-                <w:sz w:val="24"/>
-                <w:szCs w:val="24"/>
+                <w:rFonts w:ascii="Liberation Sans" w:eastAsia="Times New Roman" w:hAnsi="Liberation Sans" w:cs="Liberation Sans"/>
+                <w:sz w:val="20"/>
+                <w:szCs w:val="20"/>
               </w:rPr>
             </w:pPr>
             <w:r>
               <w:rPr>
-                <w:rFonts w:ascii="Times New Roman" w:hAnsi="Times New Roman" w:cs="Times New Roman"/>
-                <w:sz w:val="24"/>
-                <w:szCs w:val="24"/>
-              </w:rPr>
-              <w:t>HUF</w:t>
+                <w:rFonts w:ascii="Liberation Sans" w:eastAsia="Times New Roman" w:hAnsi="Liberation Sans" w:cs="Liberation Sans"/>
+                <w:sz w:val="20"/>
+                <w:szCs w:val="20"/>
+              </w:rPr>
+              <w:t>4.71</w:t>
             </w:r>
           </w:p>
         </w:tc>
         <w:tc>
           <w:tcPr>
-            <w:tcW w:w="1870" w:type="dxa"/>
-            <w:vAlign w:val="center"/>
+            <w:tcW w:w="0" w:type="auto"/>
             <w:hideMark/>
           </w:tcPr>
           <w:p>
             <w:pPr>
               <w:cnfStyle w:val="000000100000" w:firstRow="0" w:lastRow="0" w:firstColumn="0" w:lastColumn="0" w:oddVBand="0" w:evenVBand="0" w:oddHBand="1" w:evenHBand="0" w:firstRowFirstColumn="0" w:firstRowLastColumn="0" w:lastRowFirstColumn="0" w:lastRowLastColumn="0"/>
               <w:rPr>
-                <w:rFonts w:ascii="Times New Roman" w:hAnsi="Times New Roman" w:cs="Times New Roman"/>
-                <w:sz w:val="24"/>
-                <w:szCs w:val="24"/>
+                <w:rFonts w:ascii="Liberation Sans" w:eastAsia="Times New Roman" w:hAnsi="Liberation Sans" w:cs="Liberation Sans"/>
+                <w:sz w:val="20"/>
+                <w:szCs w:val="20"/>
               </w:rPr>
             </w:pPr>
             <w:r>
               <w:rPr>
-                <w:rFonts w:ascii="Times New Roman" w:hAnsi="Times New Roman" w:cs="Times New Roman"/>
-                <w:sz w:val="24"/>
-                <w:szCs w:val="24"/>
-              </w:rPr>
-              <w:t>274.69</w:t>
+                <w:rFonts w:ascii="Liberation Sans" w:eastAsia="Times New Roman" w:hAnsi="Liberation Sans" w:cs="Liberation Sans"/>
+                <w:sz w:val="20"/>
+                <w:szCs w:val="20"/>
+              </w:rPr>
+              <w:t>0.95</w:t>
+            </w:r>
+          </w:p>
+        </w:tc>
+        <w:tc>
+          <w:tcPr>
+            <w:tcW w:w="0" w:type="auto"/>
+            <w:hideMark/>
+          </w:tcPr>
+          <w:p>
+            <w:pPr>
+              <w:cnfStyle w:val="000000100000" w:firstRow="0" w:lastRow="0" w:firstColumn="0" w:lastColumn="0" w:oddVBand="0" w:evenVBand="0" w:oddHBand="1" w:evenHBand="0" w:firstRowFirstColumn="0" w:firstRowLastColumn="0" w:lastRowFirstColumn="0" w:lastRowLastColumn="0"/>
+              <w:rPr>
+                <w:rFonts w:ascii="Liberation Sans" w:eastAsia="Times New Roman" w:hAnsi="Liberation Sans" w:cs="Liberation Sans"/>
+                <w:sz w:val="20"/>
+                <w:szCs w:val="20"/>
+              </w:rPr>
+            </w:pPr>
+          </w:p>
+        </w:tc>
+        <w:tc>
+          <w:tcPr>
+            <w:tcW w:w="0" w:type="auto"/>
+            <w:hideMark/>
+          </w:tcPr>
+          <w:p>
+            <w:pPr>
+              <w:cnfStyle w:val="000000100000" w:firstRow="0" w:lastRow="0" w:firstColumn="0" w:lastColumn="0" w:oddVBand="0" w:evenVBand="0" w:oddHBand="1" w:evenHBand="0" w:firstRowFirstColumn="0" w:firstRowLastColumn="0" w:lastRowFirstColumn="0" w:lastRowLastColumn="0"/>
+              <w:rPr>
+                <w:rFonts w:ascii="Liberation Sans" w:eastAsia="Times New Roman" w:hAnsi="Liberation Sans" w:cs="Liberation Sans"/>
+                <w:sz w:val="20"/>
+                <w:szCs w:val="20"/>
+              </w:rPr>
+            </w:pPr>
+            <w:r>
+              <w:rPr>
+                <w:rFonts w:ascii="Liberation Sans" w:eastAsia="Times New Roman" w:hAnsi="Liberation Sans" w:cs="Liberation Sans"/>
+                <w:sz w:val="20"/>
+                <w:szCs w:val="20"/>
+              </w:rPr>
+              <w:t>1.4</w:t>
+            </w:r>
+          </w:p>
+        </w:tc>
+        <w:tc>
+          <w:tcPr>
+            <w:tcW w:w="0" w:type="auto"/>
+            <w:hideMark/>
+          </w:tcPr>
+          <w:p>
+            <w:pPr>
+              <w:cnfStyle w:val="000000100000" w:firstRow="0" w:lastRow="0" w:firstColumn="0" w:lastColumn="0" w:oddVBand="0" w:evenVBand="0" w:oddHBand="1" w:evenHBand="0" w:firstRowFirstColumn="0" w:firstRowLastColumn="0" w:lastRowFirstColumn="0" w:lastRowLastColumn="0"/>
+              <w:rPr>
+                <w:rFonts w:ascii="Liberation Sans" w:eastAsia="Times New Roman" w:hAnsi="Liberation Sans" w:cs="Liberation Sans"/>
+                <w:sz w:val="20"/>
+                <w:szCs w:val="20"/>
+              </w:rPr>
+            </w:pPr>
+            <w:r>
+              <w:rPr>
+                <w:rFonts w:ascii="Liberation Sans" w:eastAsia="Times New Roman" w:hAnsi="Liberation Sans" w:cs="Liberation Sans"/>
+                <w:sz w:val="20"/>
+                <w:szCs w:val="20"/>
+              </w:rPr>
+              <w:t>0.79</w:t>
+            </w:r>
+          </w:p>
+        </w:tc>
+        <w:tc>
+          <w:tcPr>
+            <w:tcW w:w="0" w:type="auto"/>
+            <w:hideMark/>
+          </w:tcPr>
+          <w:p>
+            <w:pPr>
+              <w:cnfStyle w:val="000000100000" w:firstRow="0" w:lastRow="0" w:firstColumn="0" w:lastColumn="0" w:oddVBand="0" w:evenVBand="0" w:oddHBand="1" w:evenHBand="0" w:firstRowFirstColumn="0" w:firstRowLastColumn="0" w:lastRowFirstColumn="0" w:lastRowLastColumn="0"/>
+              <w:rPr>
+                <w:rFonts w:ascii="Liberation Sans" w:eastAsia="Times New Roman" w:hAnsi="Liberation Sans" w:cs="Liberation Sans"/>
+                <w:sz w:val="20"/>
+                <w:szCs w:val="20"/>
+              </w:rPr>
+            </w:pPr>
+            <w:r>
+              <w:rPr>
+                <w:rFonts w:ascii="Liberation Sans" w:eastAsia="Times New Roman" w:hAnsi="Liberation Sans" w:cs="Liberation Sans"/>
+                <w:sz w:val="20"/>
+                <w:szCs w:val="20"/>
+              </w:rPr>
+              <w:t>0.0026</w:t>
             </w:r>
           </w:p>
         </w:tc>
       </w:tr>
       <w:tr>
         <w:trPr>
-          <w:trHeight w:val="334"/>
+          <w:trHeight w:val="318"/>
         </w:trPr>
         <w:tc>
           <w:tcPr>
             <w:cnfStyle w:val="001000000000" w:firstRow="0" w:lastRow="0" w:firstColumn="1" w:lastColumn="0" w:oddVBand="0" w:evenVBand="0" w:oddHBand="0" w:evenHBand="0" w:firstRowFirstColumn="0" w:firstRowLastColumn="0" w:lastRowFirstColumn="0" w:lastRowLastColumn="0"/>
-            <w:tcW w:w="1681" w:type="dxa"/>
-            <w:vAlign w:val="center"/>
+            <w:tcW w:w="0" w:type="auto"/>
             <w:hideMark/>
           </w:tcPr>
           <w:p>
             <w:pPr>
               <w:rPr>
-                <w:rFonts w:ascii="Times New Roman" w:hAnsi="Times New Roman" w:cs="Times New Roman"/>
-                <w:b w:val="0"/>
-                <w:bCs w:val="0"/>
-                <w:sz w:val="24"/>
-                <w:szCs w:val="24"/>
+                <w:rFonts w:ascii="Liberation Sans" w:eastAsia="Times New Roman" w:hAnsi="Liberation Sans" w:cs="Liberation Sans"/>
+                <w:sz w:val="20"/>
+                <w:szCs w:val="20"/>
               </w:rPr>
             </w:pPr>
             <w:r>
               <w:rPr>
-                <w:rFonts w:ascii="Times New Roman" w:hAnsi="Times New Roman" w:cs="Times New Roman"/>
-                <w:b w:val="0"/>
-                <w:bCs w:val="0"/>
-                <w:sz w:val="24"/>
-                <w:szCs w:val="24"/>
+                <w:rFonts w:ascii="Liberation Sans" w:eastAsia="Times New Roman" w:hAnsi="Liberation Sans" w:cs="Liberation Sans"/>
+                <w:sz w:val="20"/>
+                <w:szCs w:val="20"/>
               </w:rPr>
               <w:t>CAD</w:t>
             </w:r>
@@ -2647,51 +2912,145 @@
         </w:tc>
         <w:tc>
           <w:tcPr>
-            <w:tcW w:w="1681" w:type="dxa"/>
-            <w:vAlign w:val="center"/>
+            <w:tcW w:w="0" w:type="auto"/>
             <w:hideMark/>
           </w:tcPr>
           <w:p>
             <w:pPr>
               <w:cnfStyle w:val="000000000000" w:firstRow="0" w:lastRow="0" w:firstColumn="0" w:lastColumn="0" w:oddVBand="0" w:evenVBand="0" w:oddHBand="0" w:evenHBand="0" w:firstRowFirstColumn="0" w:firstRowLastColumn="0" w:lastRowFirstColumn="0" w:lastRowLastColumn="0"/>
               <w:rPr>
-                <w:rFonts w:ascii="Times New Roman" w:hAnsi="Times New Roman" w:cs="Times New Roman"/>
-                <w:sz w:val="24"/>
-                <w:szCs w:val="24"/>
+                <w:rFonts w:ascii="Liberation Sans" w:eastAsia="Times New Roman" w:hAnsi="Liberation Sans" w:cs="Liberation Sans"/>
+                <w:sz w:val="20"/>
+                <w:szCs w:val="20"/>
               </w:rPr>
             </w:pPr>
             <w:r>
               <w:rPr>
-                <w:rFonts w:ascii="Times New Roman" w:hAnsi="Times New Roman" w:cs="Times New Roman"/>
-                <w:sz w:val="24"/>
-                <w:szCs w:val="24"/>
-              </w:rPr>
-              <w:t>RON</w:t>
+                <w:rFonts w:ascii="Liberation Sans" w:eastAsia="Times New Roman" w:hAnsi="Liberation Sans" w:cs="Liberation Sans"/>
+                <w:sz w:val="20"/>
+                <w:szCs w:val="20"/>
+              </w:rPr>
+              <w:t>3.36</w:t>
             </w:r>
           </w:p>
         </w:tc>
         <w:tc>
           <w:tcPr>
-            <w:tcW w:w="1870" w:type="dxa"/>
-            <w:vAlign w:val="center"/>
+            <w:tcW w:w="0" w:type="auto"/>
             <w:hideMark/>
           </w:tcPr>
           <w:p>
             <w:pPr>
               <w:cnfStyle w:val="000000000000" w:firstRow="0" w:lastRow="0" w:firstColumn="0" w:lastColumn="0" w:oddVBand="0" w:evenVBand="0" w:oddHBand="0" w:evenHBand="0" w:firstRowFirstColumn="0" w:firstRowLastColumn="0" w:lastRowFirstColumn="0" w:lastRowLastColumn="0"/>
               <w:rPr>
-                <w:rFonts w:ascii="Times New Roman" w:hAnsi="Times New Roman" w:cs="Times New Roman"/>
-                <w:sz w:val="24"/>
-                <w:szCs w:val="24"/>
+                <w:rFonts w:ascii="Liberation Sans" w:eastAsia="Times New Roman" w:hAnsi="Liberation Sans" w:cs="Liberation Sans"/>
+                <w:sz w:val="20"/>
+                <w:szCs w:val="20"/>
               </w:rPr>
             </w:pPr>
             <w:r>
               <w:rPr>
-                <w:rFonts w:ascii="Times New Roman" w:hAnsi="Times New Roman" w:cs="Times New Roman"/>
-                <w:sz w:val="24"/>
-                <w:szCs w:val="24"/>
-              </w:rPr>
-              <w:t>13210</w:t>
+                <w:rFonts w:ascii="Liberation Sans" w:eastAsia="Times New Roman" w:hAnsi="Liberation Sans" w:cs="Liberation Sans"/>
+                <w:sz w:val="20"/>
+                <w:szCs w:val="20"/>
+              </w:rPr>
+              <w:t>0.68</w:t>
+            </w:r>
+          </w:p>
+        </w:tc>
+        <w:tc>
+          <w:tcPr>
+            <w:tcW w:w="0" w:type="auto"/>
+            <w:hideMark/>
+          </w:tcPr>
+          <w:p>
+            <w:pPr>
+              <w:cnfStyle w:val="000000000000" w:firstRow="0" w:lastRow="0" w:firstColumn="0" w:lastColumn="0" w:oddVBand="0" w:evenVBand="0" w:oddHBand="0" w:evenHBand="0" w:firstRowFirstColumn="0" w:firstRowLastColumn="0" w:lastRowFirstColumn="0" w:lastRowLastColumn="0"/>
+              <w:rPr>
+                <w:rFonts w:ascii="Liberation Sans" w:eastAsia="Times New Roman" w:hAnsi="Liberation Sans" w:cs="Liberation Sans"/>
+                <w:sz w:val="20"/>
+                <w:szCs w:val="20"/>
+              </w:rPr>
+            </w:pPr>
+            <w:r>
+              <w:rPr>
+                <w:rFonts w:ascii="Liberation Sans" w:eastAsia="Times New Roman" w:hAnsi="Liberation Sans" w:cs="Liberation Sans"/>
+                <w:sz w:val="20"/>
+                <w:szCs w:val="20"/>
+              </w:rPr>
+              <w:t>0.71</w:t>
+            </w:r>
+          </w:p>
+        </w:tc>
+        <w:tc>
+          <w:tcPr>
+            <w:tcW w:w="0" w:type="auto"/>
+            <w:hideMark/>
+          </w:tcPr>
+          <w:p>
+            <w:pPr>
+              <w:cnfStyle w:val="000000000000" w:firstRow="0" w:lastRow="0" w:firstColumn="0" w:lastColumn="0" w:oddVBand="0" w:evenVBand="0" w:oddHBand="0" w:evenHBand="0" w:firstRowFirstColumn="0" w:firstRowLastColumn="0" w:lastRowFirstColumn="0" w:lastRowLastColumn="0"/>
+              <w:rPr>
+                <w:rFonts w:ascii="Liberation Sans" w:eastAsia="Times New Roman" w:hAnsi="Liberation Sans" w:cs="Liberation Sans"/>
+                <w:sz w:val="20"/>
+                <w:szCs w:val="20"/>
+              </w:rPr>
+            </w:pPr>
+          </w:p>
+        </w:tc>
+        <w:tc>
+          <w:tcPr>
+            <w:tcW w:w="0" w:type="auto"/>
+            <w:hideMark/>
+          </w:tcPr>
+          <w:p>
+            <w:pPr>
+              <w:cnfStyle w:val="000000000000" w:firstRow="0" w:lastRow="0" w:firstColumn="0" w:lastColumn="0" w:oddVBand="0" w:evenVBand="0" w:oddHBand="0" w:evenHBand="0" w:firstRowFirstColumn="0" w:firstRowLastColumn="0" w:lastRowFirstColumn="0" w:lastRowLastColumn="0"/>
+              <w:rPr>
+                <w:rFonts w:ascii="Liberation Sans" w:eastAsia="Times New Roman" w:hAnsi="Liberation Sans" w:cs="Liberation Sans"/>
+                <w:sz w:val="20"/>
+                <w:szCs w:val="20"/>
+              </w:rPr>
+            </w:pPr>
+            <w:r>
+              <w:rPr>
+                <w:rFonts w:ascii="Liberation Sans" w:eastAsia="Times New Roman" w:hAnsi="Liberation Sans" w:cs="Liberation Sans"/>
+                <w:sz w:val="20"/>
+                <w:szCs w:val="20"/>
+              </w:rPr>
+              <w:t>0.56</w:t>
+            </w:r>
+          </w:p>
+        </w:tc>
+        <w:tc>
+          <w:tcPr>
+            <w:tcW w:w="0" w:type="auto"/>
+            <w:hideMark/>
+          </w:tcPr>
+          <w:p>
+            <w:pPr>
+              <w:cnfStyle w:val="000000000000" w:firstRow="0" w:lastRow="0" w:firstColumn="0" w:lastColumn="0" w:oddVBand="0" w:evenVBand="0" w:oddHBand="0" w:evenHBand="0" w:firstRowFirstColumn="0" w:firstRowLastColumn="0" w:lastRowFirstColumn="0" w:lastRowLastColumn="0"/>
+              <w:rPr>
+                <w:rFonts w:ascii="Liberation Sans" w:eastAsia="Times New Roman" w:hAnsi="Liberation Sans" w:cs="Liberation Sans"/>
+                <w:sz w:val="20"/>
+                <w:szCs w:val="20"/>
+              </w:rPr>
+            </w:pPr>
+            <w:r>
+              <w:rPr>
+                <w:rFonts w:ascii="Liberation Sans" w:eastAsia="Times New Roman" w:hAnsi="Liberation Sans" w:cs="Liberation Sans"/>
+                <w:sz w:val="20"/>
+                <w:szCs w:val="20"/>
+              </w:rPr>
+              <w:t>0</w:t>
+            </w:r>
+            <w:r>
+              <w:rPr>
+                <w:rFonts w:ascii="Liberation Sans" w:eastAsia="Times New Roman" w:hAnsi="Liberation Sans" w:cs="Liberation Sans"/>
+                <w:sz w:val="20"/>
+                <w:szCs w:val="20"/>
+              </w:rPr>
+              <w:t>.0036</w:t>
             </w:r>
           </w:p>
         </w:tc>
@@ -2699,2197 +3058,330 @@
       <w:tr>
         <w:trPr>
           <w:cnfStyle w:val="000000100000" w:firstRow="0" w:lastRow="0" w:firstColumn="0" w:lastColumn="0" w:oddVBand="0" w:evenVBand="0" w:oddHBand="1" w:evenHBand="0" w:firstRowFirstColumn="0" w:firstRowLastColumn="0" w:lastRowFirstColumn="0" w:lastRowLastColumn="0"/>
-          <w:trHeight w:val="334"/>
+          <w:trHeight w:val="318"/>
         </w:trPr>
         <w:tc>
           <w:tcPr>
             <w:cnfStyle w:val="001000000000" w:firstRow="0" w:lastRow="0" w:firstColumn="1" w:lastColumn="0" w:oddVBand="0" w:evenVBand="0" w:oddHBand="0" w:evenHBand="0" w:firstRowFirstColumn="0" w:firstRowLastColumn="0" w:lastRowFirstColumn="0" w:lastRowLastColumn="0"/>
-            <w:tcW w:w="1681" w:type="dxa"/>
-            <w:vAlign w:val="center"/>
+            <w:tcW w:w="0" w:type="auto"/>
             <w:hideMark/>
           </w:tcPr>
           <w:p>
             <w:pPr>
               <w:rPr>
-                <w:rFonts w:ascii="Times New Roman" w:hAnsi="Times New Roman" w:cs="Times New Roman"/>
-                <w:b w:val="0"/>
-                <w:bCs w:val="0"/>
-                <w:sz w:val="24"/>
-                <w:szCs w:val="24"/>
+                <w:rFonts w:ascii="Liberation Sans" w:eastAsia="Times New Roman" w:hAnsi="Liberation Sans" w:cs="Liberation Sans"/>
+                <w:sz w:val="20"/>
+                <w:szCs w:val="20"/>
               </w:rPr>
             </w:pPr>
             <w:r>
               <w:rPr>
-                <w:rFonts w:ascii="Times New Roman" w:hAnsi="Times New Roman" w:cs="Times New Roman"/>
-                <w:b w:val="0"/>
-                <w:bCs w:val="0"/>
-                <w:sz w:val="24"/>
-                <w:szCs w:val="24"/>
-              </w:rPr>
-              <w:t>CAD</w:t>
+                <w:rFonts w:ascii="Liberation Sans" w:eastAsia="Times New Roman" w:hAnsi="Liberation Sans" w:cs="Liberation Sans"/>
+                <w:sz w:val="20"/>
+                <w:szCs w:val="20"/>
+              </w:rPr>
+              <w:t>GBP</w:t>
             </w:r>
           </w:p>
         </w:tc>
         <w:tc>
           <w:tcPr>
-            <w:tcW w:w="1681" w:type="dxa"/>
-            <w:vAlign w:val="center"/>
+            <w:tcW w:w="0" w:type="auto"/>
             <w:hideMark/>
           </w:tcPr>
           <w:p>
             <w:pPr>
               <w:cnfStyle w:val="000000100000" w:firstRow="0" w:lastRow="0" w:firstColumn="0" w:lastColumn="0" w:oddVBand="0" w:evenVBand="0" w:oddHBand="1" w:evenHBand="0" w:firstRowFirstColumn="0" w:firstRowLastColumn="0" w:lastRowFirstColumn="0" w:lastRowLastColumn="0"/>
               <w:rPr>
-                <w:rFonts w:ascii="Times New Roman" w:hAnsi="Times New Roman" w:cs="Times New Roman"/>
-                <w:sz w:val="24"/>
-                <w:szCs w:val="24"/>
+                <w:rFonts w:ascii="Liberation Sans" w:eastAsia="Times New Roman" w:hAnsi="Liberation Sans" w:cs="Liberation Sans"/>
+                <w:sz w:val="20"/>
+                <w:szCs w:val="20"/>
               </w:rPr>
             </w:pPr>
             <w:r>
               <w:rPr>
-                <w:rFonts w:ascii="Times New Roman" w:hAnsi="Times New Roman" w:cs="Times New Roman"/>
-                <w:sz w:val="24"/>
-                <w:szCs w:val="24"/>
-              </w:rPr>
-              <w:t>USD</w:t>
+                <w:rFonts w:ascii="Liberation Sans" w:eastAsia="Times New Roman" w:hAnsi="Liberation Sans" w:cs="Liberation Sans"/>
+                <w:sz w:val="20"/>
+                <w:szCs w:val="20"/>
+              </w:rPr>
+              <w:t>5.95</w:t>
             </w:r>
           </w:p>
         </w:tc>
         <w:tc>
           <w:tcPr>
-            <w:tcW w:w="1870" w:type="dxa"/>
-            <w:vAlign w:val="center"/>
+            <w:tcW w:w="0" w:type="auto"/>
             <w:hideMark/>
           </w:tcPr>
           <w:p>
             <w:pPr>
               <w:cnfStyle w:val="000000100000" w:firstRow="0" w:lastRow="0" w:firstColumn="0" w:lastColumn="0" w:oddVBand="0" w:evenVBand="0" w:oddHBand="1" w:evenHBand="0" w:firstRowFirstColumn="0" w:firstRowLastColumn="0" w:lastRowFirstColumn="0" w:lastRowLastColumn="0"/>
               <w:rPr>
-                <w:rFonts w:ascii="Times New Roman" w:hAnsi="Times New Roman" w:cs="Times New Roman"/>
-                <w:sz w:val="24"/>
-                <w:szCs w:val="24"/>
+                <w:rFonts w:ascii="Liberation Sans" w:eastAsia="Times New Roman" w:hAnsi="Liberation Sans" w:cs="Liberation Sans"/>
+                <w:sz w:val="20"/>
+                <w:szCs w:val="20"/>
               </w:rPr>
             </w:pPr>
             <w:r>
               <w:rPr>
-                <w:rFonts w:ascii="Times New Roman" w:hAnsi="Times New Roman" w:cs="Times New Roman"/>
-                <w:sz w:val="24"/>
-                <w:szCs w:val="24"/>
-              </w:rPr>
-              <w:t>0.71</w:t>
+                <w:rFonts w:ascii="Liberation Sans" w:eastAsia="Times New Roman" w:hAnsi="Liberation Sans" w:cs="Liberation Sans"/>
+                <w:sz w:val="20"/>
+                <w:szCs w:val="20"/>
+              </w:rPr>
+              <w:t>1.2</w:t>
+            </w:r>
+          </w:p>
+        </w:tc>
+        <w:tc>
+          <w:tcPr>
+            <w:tcW w:w="0" w:type="auto"/>
+            <w:hideMark/>
+          </w:tcPr>
+          <w:p>
+            <w:pPr>
+              <w:cnfStyle w:val="000000100000" w:firstRow="0" w:lastRow="0" w:firstColumn="0" w:lastColumn="0" w:oddVBand="0" w:evenVBand="0" w:oddHBand="1" w:evenHBand="0" w:firstRowFirstColumn="0" w:firstRowLastColumn="0" w:lastRowFirstColumn="0" w:lastRowLastColumn="0"/>
+              <w:rPr>
+                <w:rFonts w:ascii="Liberation Sans" w:eastAsia="Times New Roman" w:hAnsi="Liberation Sans" w:cs="Liberation Sans"/>
+                <w:sz w:val="20"/>
+                <w:szCs w:val="20"/>
+              </w:rPr>
+            </w:pPr>
+            <w:r>
+              <w:rPr>
+                <w:rFonts w:ascii="Liberation Sans" w:eastAsia="Times New Roman" w:hAnsi="Liberation Sans" w:cs="Liberation Sans"/>
+                <w:sz w:val="20"/>
+                <w:szCs w:val="20"/>
+              </w:rPr>
+              <w:t>1.26</w:t>
+            </w:r>
+          </w:p>
+        </w:tc>
+        <w:tc>
+          <w:tcPr>
+            <w:tcW w:w="0" w:type="auto"/>
+            <w:hideMark/>
+          </w:tcPr>
+          <w:p>
+            <w:pPr>
+              <w:cnfStyle w:val="000000100000" w:firstRow="0" w:lastRow="0" w:firstColumn="0" w:lastColumn="0" w:oddVBand="0" w:evenVBand="0" w:oddHBand="1" w:evenHBand="0" w:firstRowFirstColumn="0" w:firstRowLastColumn="0" w:lastRowFirstColumn="0" w:lastRowLastColumn="0"/>
+              <w:rPr>
+                <w:rFonts w:ascii="Liberation Sans" w:eastAsia="Times New Roman" w:hAnsi="Liberation Sans" w:cs="Liberation Sans"/>
+                <w:sz w:val="20"/>
+                <w:szCs w:val="20"/>
+              </w:rPr>
+            </w:pPr>
+            <w:r>
+              <w:rPr>
+                <w:rFonts w:ascii="Liberation Sans" w:eastAsia="Times New Roman" w:hAnsi="Liberation Sans" w:cs="Liberation Sans"/>
+                <w:sz w:val="20"/>
+                <w:szCs w:val="20"/>
+              </w:rPr>
+              <w:t>1.77</w:t>
+            </w:r>
+          </w:p>
+        </w:tc>
+        <w:tc>
+          <w:tcPr>
+            <w:tcW w:w="0" w:type="auto"/>
+            <w:hideMark/>
+          </w:tcPr>
+          <w:p>
+            <w:pPr>
+              <w:cnfStyle w:val="000000100000" w:firstRow="0" w:lastRow="0" w:firstColumn="0" w:lastColumn="0" w:oddVBand="0" w:evenVBand="0" w:oddHBand="1" w:evenHBand="0" w:firstRowFirstColumn="0" w:firstRowLastColumn="0" w:lastRowFirstColumn="0" w:lastRowLastColumn="0"/>
+              <w:rPr>
+                <w:rFonts w:ascii="Liberation Sans" w:eastAsia="Times New Roman" w:hAnsi="Liberation Sans" w:cs="Liberation Sans"/>
+                <w:sz w:val="20"/>
+                <w:szCs w:val="20"/>
+              </w:rPr>
+            </w:pPr>
+          </w:p>
+        </w:tc>
+        <w:tc>
+          <w:tcPr>
+            <w:tcW w:w="0" w:type="auto"/>
+          </w:tcPr>
+          <w:p>
+            <w:pPr>
+              <w:cnfStyle w:val="000000100000" w:firstRow="0" w:lastRow="0" w:firstColumn="0" w:lastColumn="0" w:oddVBand="0" w:evenVBand="0" w:oddHBand="1" w:evenHBand="0" w:firstRowFirstColumn="0" w:firstRowLastColumn="0" w:lastRowFirstColumn="0" w:lastRowLastColumn="0"/>
+              <w:rPr>
+                <w:rFonts w:ascii="Liberation Sans" w:eastAsia="Times New Roman" w:hAnsi="Liberation Sans" w:cs="Liberation Sans"/>
+                <w:sz w:val="20"/>
+                <w:szCs w:val="20"/>
+              </w:rPr>
+            </w:pPr>
+            <w:r>
+              <w:rPr>
+                <w:rFonts w:ascii="Liberation Sans" w:eastAsia="Times New Roman" w:hAnsi="Liberation Sans" w:cs="Liberation Sans"/>
+                <w:sz w:val="20"/>
+                <w:szCs w:val="20"/>
+              </w:rPr>
+              <w:t>0.002</w:t>
             </w:r>
           </w:p>
         </w:tc>
       </w:tr>
       <w:tr>
         <w:trPr>
-          <w:trHeight w:val="309"/>
+          <w:trHeight w:val="318"/>
         </w:trPr>
         <w:tc>
           <w:tcPr>
             <w:cnfStyle w:val="001000000000" w:firstRow="0" w:lastRow="0" w:firstColumn="1" w:lastColumn="0" w:oddVBand="0" w:evenVBand="0" w:oddHBand="0" w:evenHBand="0" w:firstRowFirstColumn="0" w:firstRowLastColumn="0" w:lastRowFirstColumn="0" w:lastRowLastColumn="0"/>
-            <w:tcW w:w="1681" w:type="dxa"/>
-            <w:vAlign w:val="center"/>
+            <w:tcW w:w="0" w:type="auto"/>
             <w:hideMark/>
           </w:tcPr>
           <w:p>
             <w:pPr>
               <w:rPr>
-                <w:rFonts w:ascii="Times New Roman" w:hAnsi="Times New Roman" w:cs="Times New Roman"/>
-                <w:b w:val="0"/>
-                <w:bCs w:val="0"/>
-                <w:sz w:val="24"/>
-                <w:szCs w:val="24"/>
+                <w:rFonts w:ascii="Liberation Sans" w:eastAsia="Times New Roman" w:hAnsi="Liberation Sans" w:cs="Liberation Sans"/>
+                <w:sz w:val="20"/>
+                <w:szCs w:val="20"/>
               </w:rPr>
             </w:pPr>
             <w:r>
               <w:rPr>
-                <w:rFonts w:ascii="Times New Roman" w:hAnsi="Times New Roman" w:cs="Times New Roman"/>
-                <w:b w:val="0"/>
-                <w:bCs w:val="0"/>
-                <w:sz w:val="24"/>
-                <w:szCs w:val="24"/>
-              </w:rPr>
-              <w:t>EUR</w:t>
+                <w:rFonts w:ascii="Liberation Sans" w:eastAsia="Times New Roman" w:hAnsi="Liberation Sans" w:cs="Liberation Sans"/>
+                <w:sz w:val="20"/>
+                <w:szCs w:val="20"/>
+              </w:rPr>
+              <w:t>HUF</w:t>
             </w:r>
           </w:p>
         </w:tc>
         <w:tc>
           <w:tcPr>
-            <w:tcW w:w="1681" w:type="dxa"/>
-            <w:vAlign w:val="center"/>
+            <w:tcW w:w="0" w:type="auto"/>
             <w:hideMark/>
           </w:tcPr>
           <w:p>
             <w:pPr>
               <w:cnfStyle w:val="000000000000" w:firstRow="0" w:lastRow="0" w:firstColumn="0" w:lastColumn="0" w:oddVBand="0" w:evenVBand="0" w:oddHBand="0" w:evenHBand="0" w:firstRowFirstColumn="0" w:firstRowLastColumn="0" w:lastRowFirstColumn="0" w:lastRowLastColumn="0"/>
               <w:rPr>
-                <w:rFonts w:ascii="Times New Roman" w:hAnsi="Times New Roman" w:cs="Times New Roman"/>
-                <w:sz w:val="24"/>
-                <w:szCs w:val="24"/>
+                <w:rFonts w:ascii="Liberation Sans" w:eastAsia="Times New Roman" w:hAnsi="Liberation Sans" w:cs="Liberation Sans"/>
+                <w:sz w:val="20"/>
+                <w:szCs w:val="20"/>
               </w:rPr>
             </w:pPr>
             <w:r>
               <w:rPr>
-                <w:rFonts w:ascii="Times New Roman" w:hAnsi="Times New Roman" w:cs="Times New Roman"/>
-                <w:sz w:val="24"/>
-                <w:szCs w:val="24"/>
-              </w:rPr>
-              <w:t>CAD</w:t>
+                <w:rFonts w:ascii="Liberation Sans" w:eastAsia="Times New Roman" w:hAnsi="Liberation Sans" w:cs="Liberation Sans"/>
+                <w:sz w:val="20"/>
+                <w:szCs w:val="20"/>
+              </w:rPr>
+              <w:t>81.75</w:t>
             </w:r>
           </w:p>
         </w:tc>
         <w:tc>
           <w:tcPr>
-            <w:tcW w:w="1870" w:type="dxa"/>
-            <w:vAlign w:val="center"/>
+            <w:tcW w:w="0" w:type="auto"/>
             <w:hideMark/>
           </w:tcPr>
           <w:p>
             <w:pPr>
               <w:cnfStyle w:val="000000000000" w:firstRow="0" w:lastRow="0" w:firstColumn="0" w:lastColumn="0" w:oddVBand="0" w:evenVBand="0" w:oddHBand="0" w:evenHBand="0" w:firstRowFirstColumn="0" w:firstRowLastColumn="0" w:lastRowFirstColumn="0" w:lastRowLastColumn="0"/>
               <w:rPr>
-                <w:rFonts w:ascii="Times New Roman" w:hAnsi="Times New Roman" w:cs="Times New Roman"/>
-                <w:sz w:val="24"/>
-                <w:szCs w:val="24"/>
+                <w:rFonts w:ascii="Liberation Sans" w:eastAsia="Times New Roman" w:hAnsi="Liberation Sans" w:cs="Liberation Sans"/>
+                <w:sz w:val="20"/>
+                <w:szCs w:val="20"/>
               </w:rPr>
             </w:pPr>
             <w:r>
               <w:rPr>
-                <w:rFonts w:ascii="Times New Roman" w:hAnsi="Times New Roman" w:cs="Times New Roman"/>
-                <w:sz w:val="24"/>
-                <w:szCs w:val="24"/>
-              </w:rPr>
-              <w:t>17533</w:t>
-            </w:r>
-          </w:p>
-        </w:tc>
-      </w:tr>
-      <w:tr>
-        <w:trPr>
-          <w:cnfStyle w:val="000000100000" w:firstRow="0" w:lastRow="0" w:firstColumn="0" w:lastColumn="0" w:oddVBand="0" w:evenVBand="0" w:oddHBand="1" w:evenHBand="0" w:firstRowFirstColumn="0" w:firstRowLastColumn="0" w:lastRowFirstColumn="0" w:lastRowLastColumn="0"/>
-          <w:trHeight w:val="334"/>
-        </w:trPr>
-        <w:tc>
-          <w:tcPr>
-            <w:cnfStyle w:val="001000000000" w:firstRow="0" w:lastRow="0" w:firstColumn="1" w:lastColumn="0" w:oddVBand="0" w:evenVBand="0" w:oddHBand="0" w:evenHBand="0" w:firstRowFirstColumn="0" w:firstRowLastColumn="0" w:lastRowFirstColumn="0" w:lastRowLastColumn="0"/>
-            <w:tcW w:w="1681" w:type="dxa"/>
-            <w:vAlign w:val="center"/>
-            <w:hideMark/>
-          </w:tcPr>
-          <w:p>
-            <w:pPr>
-              <w:rPr>
-                <w:rFonts w:ascii="Times New Roman" w:hAnsi="Times New Roman" w:cs="Times New Roman"/>
-                <w:b w:val="0"/>
-                <w:bCs w:val="0"/>
-                <w:sz w:val="24"/>
-                <w:szCs w:val="24"/>
-              </w:rPr>
-            </w:pPr>
-            <w:r>
-              <w:rPr>
-                <w:rFonts w:ascii="Times New Roman" w:hAnsi="Times New Roman" w:cs="Times New Roman"/>
-                <w:b w:val="0"/>
-                <w:bCs w:val="0"/>
-                <w:sz w:val="24"/>
-                <w:szCs w:val="24"/>
-              </w:rPr>
-              <w:t>EUR</w:t>
+                <w:rFonts w:ascii="Liberation Sans" w:eastAsia="Times New Roman" w:hAnsi="Liberation Sans" w:cs="Liberation Sans"/>
+                <w:sz w:val="20"/>
+                <w:szCs w:val="20"/>
+              </w:rPr>
+              <w:t>406.88</w:t>
             </w:r>
           </w:p>
         </w:tc>
         <w:tc>
           <w:tcPr>
-            <w:tcW w:w="1681" w:type="dxa"/>
-            <w:vAlign w:val="center"/>
-            <w:hideMark/>
-          </w:tcPr>
-          <w:p>
-            <w:pPr>
-              <w:cnfStyle w:val="000000100000" w:firstRow="0" w:lastRow="0" w:firstColumn="0" w:lastColumn="0" w:oddVBand="0" w:evenVBand="0" w:oddHBand="1" w:evenHBand="0" w:firstRowFirstColumn="0" w:firstRowLastColumn="0" w:lastRowFirstColumn="0" w:lastRowLastColumn="0"/>
-              <w:rPr>
-                <w:rFonts w:ascii="Times New Roman" w:hAnsi="Times New Roman" w:cs="Times New Roman"/>
-                <w:sz w:val="24"/>
-                <w:szCs w:val="24"/>
-              </w:rPr>
-            </w:pPr>
-            <w:r>
-              <w:rPr>
-                <w:rFonts w:ascii="Times New Roman" w:hAnsi="Times New Roman" w:cs="Times New Roman"/>
-                <w:sz w:val="24"/>
-                <w:szCs w:val="24"/>
-              </w:rPr>
-              <w:t>GBP</w:t>
-            </w:r>
-          </w:p>
-        </w:tc>
-        <w:tc>
-          <w:tcPr>
-            <w:tcW w:w="1870" w:type="dxa"/>
-            <w:vAlign w:val="center"/>
-            <w:hideMark/>
-          </w:tcPr>
-          <w:p>
-            <w:pPr>
-              <w:cnfStyle w:val="000000100000" w:firstRow="0" w:lastRow="0" w:firstColumn="0" w:lastColumn="0" w:oddVBand="0" w:evenVBand="0" w:oddHBand="1" w:evenHBand="0" w:firstRowFirstColumn="0" w:firstRowLastColumn="0" w:lastRowFirstColumn="0" w:lastRowLastColumn="0"/>
-              <w:rPr>
-                <w:rFonts w:ascii="Times New Roman" w:hAnsi="Times New Roman" w:cs="Times New Roman"/>
-                <w:sz w:val="24"/>
-                <w:szCs w:val="24"/>
-              </w:rPr>
-            </w:pPr>
-            <w:r>
-              <w:rPr>
-                <w:rFonts w:ascii="Times New Roman" w:hAnsi="Times New Roman" w:cs="Times New Roman"/>
-                <w:sz w:val="24"/>
-                <w:szCs w:val="24"/>
-              </w:rPr>
-              <w:t>0.84</w:t>
-            </w:r>
-          </w:p>
-        </w:tc>
-      </w:tr>
-      <w:tr>
-        <w:trPr>
-          <w:trHeight w:val="334"/>
-        </w:trPr>
-        <w:tc>
-          <w:tcPr>
-            <w:cnfStyle w:val="001000000000" w:firstRow="0" w:lastRow="0" w:firstColumn="1" w:lastColumn="0" w:oddVBand="0" w:evenVBand="0" w:oddHBand="0" w:evenHBand="0" w:firstRowFirstColumn="0" w:firstRowLastColumn="0" w:lastRowFirstColumn="0" w:lastRowLastColumn="0"/>
-            <w:tcW w:w="1681" w:type="dxa"/>
-            <w:vAlign w:val="center"/>
-            <w:hideMark/>
-          </w:tcPr>
-          <w:p>
-            <w:pPr>
-              <w:rPr>
-                <w:rFonts w:ascii="Times New Roman" w:hAnsi="Times New Roman" w:cs="Times New Roman"/>
-                <w:b w:val="0"/>
-                <w:bCs w:val="0"/>
-                <w:sz w:val="24"/>
-                <w:szCs w:val="24"/>
-              </w:rPr>
-            </w:pPr>
-            <w:r>
-              <w:rPr>
-                <w:rFonts w:ascii="Times New Roman" w:hAnsi="Times New Roman" w:cs="Times New Roman"/>
-                <w:b w:val="0"/>
-                <w:bCs w:val="0"/>
-                <w:sz w:val="24"/>
-                <w:szCs w:val="24"/>
-              </w:rPr>
-              <w:t>EUR</w:t>
-            </w:r>
-          </w:p>
-        </w:tc>
-        <w:tc>
-          <w:tcPr>
-            <w:tcW w:w="1681" w:type="dxa"/>
-            <w:vAlign w:val="center"/>
+            <w:tcW w:w="0" w:type="auto"/>
             <w:hideMark/>
           </w:tcPr>
           <w:p>
             <w:pPr>
               <w:cnfStyle w:val="000000000000" w:firstRow="0" w:lastRow="0" w:firstColumn="0" w:lastColumn="0" w:oddVBand="0" w:evenVBand="0" w:oddHBand="0" w:evenHBand="0" w:firstRowFirstColumn="0" w:firstRowLastColumn="0" w:lastRowFirstColumn="0" w:lastRowLastColumn="0"/>
               <w:rPr>
-                <w:rFonts w:ascii="Times New Roman" w:hAnsi="Times New Roman" w:cs="Times New Roman"/>
-                <w:sz w:val="24"/>
-                <w:szCs w:val="24"/>
+                <w:rFonts w:ascii="Liberation Sans" w:eastAsia="Times New Roman" w:hAnsi="Liberation Sans" w:cs="Liberation Sans"/>
+                <w:sz w:val="20"/>
+                <w:szCs w:val="20"/>
               </w:rPr>
             </w:pPr>
             <w:r>
               <w:rPr>
-                <w:rFonts w:ascii="Times New Roman" w:hAnsi="Times New Roman" w:cs="Times New Roman"/>
-                <w:sz w:val="24"/>
-                <w:szCs w:val="24"/>
-              </w:rPr>
-              <w:t>HUF</w:t>
+                <w:rFonts w:ascii="Liberation Sans" w:eastAsia="Times New Roman" w:hAnsi="Liberation Sans" w:cs="Liberation Sans"/>
+                <w:sz w:val="20"/>
+                <w:szCs w:val="20"/>
+              </w:rPr>
+              <w:t>385.14</w:t>
             </w:r>
           </w:p>
         </w:tc>
         <w:tc>
           <w:tcPr>
-            <w:tcW w:w="1870" w:type="dxa"/>
-            <w:vAlign w:val="center"/>
+            <w:tcW w:w="0" w:type="auto"/>
             <w:hideMark/>
           </w:tcPr>
           <w:p>
             <w:pPr>
               <w:cnfStyle w:val="000000000000" w:firstRow="0" w:lastRow="0" w:firstColumn="0" w:lastColumn="0" w:oddVBand="0" w:evenVBand="0" w:oddHBand="0" w:evenHBand="0" w:firstRowFirstColumn="0" w:firstRowLastColumn="0" w:lastRowFirstColumn="0" w:lastRowLastColumn="0"/>
               <w:rPr>
-                <w:rFonts w:ascii="Times New Roman" w:hAnsi="Times New Roman" w:cs="Times New Roman"/>
-                <w:sz w:val="24"/>
-                <w:szCs w:val="24"/>
+                <w:rFonts w:ascii="Liberation Sans" w:eastAsia="Times New Roman" w:hAnsi="Liberation Sans" w:cs="Liberation Sans"/>
+                <w:sz w:val="20"/>
+                <w:szCs w:val="20"/>
               </w:rPr>
             </w:pPr>
             <w:r>
               <w:rPr>
-                <w:rFonts w:ascii="Times New Roman" w:hAnsi="Times New Roman" w:cs="Times New Roman"/>
-                <w:sz w:val="24"/>
-                <w:szCs w:val="24"/>
-              </w:rPr>
-              <w:t>406.88</w:t>
-            </w:r>
-          </w:p>
-        </w:tc>
-      </w:tr>
-      <w:tr>
-        <w:trPr>
-          <w:cnfStyle w:val="000000100000" w:firstRow="0" w:lastRow="0" w:firstColumn="0" w:lastColumn="0" w:oddVBand="0" w:evenVBand="0" w:oddHBand="1" w:evenHBand="0" w:firstRowFirstColumn="0" w:firstRowLastColumn="0" w:lastRowFirstColumn="0" w:lastRowLastColumn="0"/>
-          <w:trHeight w:val="334"/>
-        </w:trPr>
-        <w:tc>
-          <w:tcPr>
-            <w:cnfStyle w:val="001000000000" w:firstRow="0" w:lastRow="0" w:firstColumn="1" w:lastColumn="0" w:oddVBand="0" w:evenVBand="0" w:oddHBand="0" w:evenHBand="0" w:firstRowFirstColumn="0" w:firstRowLastColumn="0" w:lastRowFirstColumn="0" w:lastRowLastColumn="0"/>
-            <w:tcW w:w="1681" w:type="dxa"/>
-            <w:vAlign w:val="center"/>
-            <w:hideMark/>
-          </w:tcPr>
-          <w:p>
-            <w:pPr>
-              <w:rPr>
-                <w:rFonts w:ascii="Times New Roman" w:hAnsi="Times New Roman" w:cs="Times New Roman"/>
-                <w:b w:val="0"/>
-                <w:bCs w:val="0"/>
-                <w:sz w:val="24"/>
-                <w:szCs w:val="24"/>
-              </w:rPr>
-            </w:pPr>
-            <w:r>
-              <w:rPr>
-                <w:rFonts w:ascii="Times New Roman" w:hAnsi="Times New Roman" w:cs="Times New Roman"/>
-                <w:b w:val="0"/>
-                <w:bCs w:val="0"/>
-                <w:sz w:val="24"/>
-                <w:szCs w:val="24"/>
-              </w:rPr>
-              <w:t>EUR</w:t>
+                <w:rFonts w:ascii="Liberation Sans" w:eastAsia="Times New Roman" w:hAnsi="Liberation Sans" w:cs="Liberation Sans"/>
+                <w:sz w:val="20"/>
+                <w:szCs w:val="20"/>
+              </w:rPr>
+              <w:t>274.69</w:t>
             </w:r>
           </w:p>
         </w:tc>
         <w:tc>
           <w:tcPr>
-            <w:tcW w:w="1681" w:type="dxa"/>
-            <w:vAlign w:val="center"/>
-            <w:hideMark/>
-          </w:tcPr>
-          <w:p>
-            <w:pPr>
-              <w:cnfStyle w:val="000000100000" w:firstRow="0" w:lastRow="0" w:firstColumn="0" w:lastColumn="0" w:oddVBand="0" w:evenVBand="0" w:oddHBand="1" w:evenHBand="0" w:firstRowFirstColumn="0" w:firstRowLastColumn="0" w:lastRowFirstColumn="0" w:lastRowLastColumn="0"/>
-              <w:rPr>
-                <w:rFonts w:ascii="Times New Roman" w:hAnsi="Times New Roman" w:cs="Times New Roman"/>
-                <w:sz w:val="24"/>
-                <w:szCs w:val="24"/>
-              </w:rPr>
-            </w:pPr>
-            <w:r>
-              <w:rPr>
-                <w:rFonts w:ascii="Times New Roman" w:hAnsi="Times New Roman" w:cs="Times New Roman"/>
-                <w:sz w:val="24"/>
-                <w:szCs w:val="24"/>
-              </w:rPr>
-              <w:t>RON</w:t>
-            </w:r>
-          </w:p>
-        </w:tc>
-        <w:tc>
-          <w:tcPr>
-            <w:tcW w:w="1870" w:type="dxa"/>
-            <w:vAlign w:val="center"/>
-            <w:hideMark/>
-          </w:tcPr>
-          <w:p>
-            <w:pPr>
-              <w:cnfStyle w:val="000000100000" w:firstRow="0" w:lastRow="0" w:firstColumn="0" w:lastColumn="0" w:oddVBand="0" w:evenVBand="0" w:oddHBand="1" w:evenHBand="0" w:firstRowFirstColumn="0" w:firstRowLastColumn="0" w:lastRowFirstColumn="0" w:lastRowLastColumn="0"/>
-              <w:rPr>
-                <w:rFonts w:ascii="Times New Roman" w:hAnsi="Times New Roman" w:cs="Times New Roman"/>
-                <w:sz w:val="24"/>
-                <w:szCs w:val="24"/>
-              </w:rPr>
-            </w:pPr>
-            <w:r>
-              <w:rPr>
-                <w:rFonts w:ascii="Times New Roman" w:hAnsi="Times New Roman" w:cs="Times New Roman"/>
-                <w:sz w:val="24"/>
-                <w:szCs w:val="24"/>
-              </w:rPr>
-              <w:t>35886</w:t>
-            </w:r>
-          </w:p>
-        </w:tc>
-      </w:tr>
-      <w:tr>
-        <w:trPr>
-          <w:trHeight w:val="334"/>
-        </w:trPr>
-        <w:tc>
-          <w:tcPr>
-            <w:cnfStyle w:val="001000000000" w:firstRow="0" w:lastRow="0" w:firstColumn="1" w:lastColumn="0" w:oddVBand="0" w:evenVBand="0" w:oddHBand="0" w:evenHBand="0" w:firstRowFirstColumn="0" w:firstRowLastColumn="0" w:lastRowFirstColumn="0" w:lastRowLastColumn="0"/>
-            <w:tcW w:w="1681" w:type="dxa"/>
-            <w:vAlign w:val="center"/>
-            <w:hideMark/>
-          </w:tcPr>
-          <w:p>
-            <w:pPr>
-              <w:rPr>
-                <w:rFonts w:ascii="Times New Roman" w:hAnsi="Times New Roman" w:cs="Times New Roman"/>
-                <w:b w:val="0"/>
-                <w:bCs w:val="0"/>
-                <w:sz w:val="24"/>
-                <w:szCs w:val="24"/>
-              </w:rPr>
-            </w:pPr>
-            <w:r>
-              <w:rPr>
-                <w:rFonts w:ascii="Times New Roman" w:hAnsi="Times New Roman" w:cs="Times New Roman"/>
-                <w:b w:val="0"/>
-                <w:bCs w:val="0"/>
-                <w:sz w:val="24"/>
-                <w:szCs w:val="24"/>
-              </w:rPr>
-              <w:t>EUR</w:t>
-            </w:r>
-          </w:p>
-        </w:tc>
-        <w:tc>
-          <w:tcPr>
-            <w:tcW w:w="1681" w:type="dxa"/>
-            <w:vAlign w:val="center"/>
+            <w:tcW w:w="0" w:type="auto"/>
             <w:hideMark/>
           </w:tcPr>
           <w:p>
             <w:pPr>
               <w:cnfStyle w:val="000000000000" w:firstRow="0" w:lastRow="0" w:firstColumn="0" w:lastColumn="0" w:oddVBand="0" w:evenVBand="0" w:oddHBand="0" w:evenHBand="0" w:firstRowFirstColumn="0" w:firstRowLastColumn="0" w:lastRowFirstColumn="0" w:lastRowLastColumn="0"/>
               <w:rPr>
-                <w:rFonts w:ascii="Times New Roman" w:hAnsi="Times New Roman" w:cs="Times New Roman"/>
-                <w:sz w:val="24"/>
-                <w:szCs w:val="24"/>
+                <w:rFonts w:ascii="Liberation Sans" w:eastAsia="Times New Roman" w:hAnsi="Liberation Sans" w:cs="Liberation Sans"/>
+                <w:sz w:val="20"/>
+                <w:szCs w:val="20"/>
               </w:rPr>
             </w:pPr>
             <w:r>
               <w:rPr>
-                <w:rFonts w:ascii="Times New Roman" w:hAnsi="Times New Roman" w:cs="Times New Roman"/>
-                <w:sz w:val="24"/>
-                <w:szCs w:val="24"/>
-              </w:rPr>
-              <w:t>USD</w:t>
+                <w:rFonts w:ascii="Liberation Sans" w:eastAsia="Times New Roman" w:hAnsi="Liberation Sans" w:cs="Liberation Sans"/>
+                <w:sz w:val="20"/>
+                <w:szCs w:val="20"/>
+              </w:rPr>
+              <w:t>486.67</w:t>
             </w:r>
           </w:p>
         </w:tc>
         <w:tc>
           <w:tcPr>
-            <w:tcW w:w="1870" w:type="dxa"/>
-            <w:vAlign w:val="center"/>
+            <w:tcW w:w="0" w:type="auto"/>
             <w:hideMark/>
           </w:tcPr>
           <w:p>
             <w:pPr>
               <w:cnfStyle w:val="000000000000" w:firstRow="0" w:lastRow="0" w:firstColumn="0" w:lastColumn="0" w:oddVBand="0" w:evenVBand="0" w:oddHBand="0" w:evenHBand="0" w:firstRowFirstColumn="0" w:firstRowLastColumn="0" w:lastRowFirstColumn="0" w:lastRowLastColumn="0"/>
               <w:rPr>
-                <w:rFonts w:ascii="Times New Roman" w:hAnsi="Times New Roman" w:cs="Times New Roman"/>
-                <w:sz w:val="24"/>
-                <w:szCs w:val="24"/>
+                <w:rFonts w:ascii="Liberation Sans" w:eastAsia="Times New Roman" w:hAnsi="Liberation Sans" w:cs="Liberation Sans"/>
+                <w:sz w:val="20"/>
+                <w:szCs w:val="20"/>
               </w:rPr>
             </w:pPr>
-            <w:r>
-              <w:rPr>
-                <w:rFonts w:ascii="Times New Roman" w:hAnsi="Times New Roman" w:cs="Times New Roman"/>
-                <w:sz w:val="24"/>
-                <w:szCs w:val="24"/>
-              </w:rPr>
-              <w:t>45809</w:t>
-            </w:r>
-          </w:p>
-        </w:tc>
-      </w:tr>
-      <w:tr>
-        <w:trPr>
-          <w:cnfStyle w:val="000000100000" w:firstRow="0" w:lastRow="0" w:firstColumn="0" w:lastColumn="0" w:oddVBand="0" w:evenVBand="0" w:oddHBand="1" w:evenHBand="0" w:firstRowFirstColumn="0" w:firstRowLastColumn="0" w:lastRowFirstColumn="0" w:lastRowLastColumn="0"/>
-          <w:trHeight w:val="309"/>
-        </w:trPr>
-        <w:tc>
-          <w:tcPr>
-            <w:cnfStyle w:val="001000000000" w:firstRow="0" w:lastRow="0" w:firstColumn="1" w:lastColumn="0" w:oddVBand="0" w:evenVBand="0" w:oddHBand="0" w:evenHBand="0" w:firstRowFirstColumn="0" w:firstRowLastColumn="0" w:lastRowFirstColumn="0" w:lastRowLastColumn="0"/>
-            <w:tcW w:w="1681" w:type="dxa"/>
-            <w:vAlign w:val="center"/>
-            <w:hideMark/>
-          </w:tcPr>
-          <w:p>
-            <w:pPr>
-              <w:rPr>
-                <w:rFonts w:ascii="Times New Roman" w:hAnsi="Times New Roman" w:cs="Times New Roman"/>
-                <w:b w:val="0"/>
-                <w:bCs w:val="0"/>
-                <w:sz w:val="24"/>
-                <w:szCs w:val="24"/>
-              </w:rPr>
-            </w:pPr>
-            <w:r>
-              <w:rPr>
-                <w:rFonts w:ascii="Times New Roman" w:hAnsi="Times New Roman" w:cs="Times New Roman"/>
-                <w:b w:val="0"/>
-                <w:bCs w:val="0"/>
-                <w:sz w:val="24"/>
-                <w:szCs w:val="24"/>
-              </w:rPr>
-              <w:t>GBP</w:t>
-            </w:r>
-          </w:p>
-        </w:tc>
-        <w:tc>
-          <w:tcPr>
-            <w:tcW w:w="1681" w:type="dxa"/>
-            <w:vAlign w:val="center"/>
-            <w:hideMark/>
-          </w:tcPr>
-          <w:p>
-            <w:pPr>
-              <w:cnfStyle w:val="000000100000" w:firstRow="0" w:lastRow="0" w:firstColumn="0" w:lastColumn="0" w:oddVBand="0" w:evenVBand="0" w:oddHBand="1" w:evenHBand="0" w:firstRowFirstColumn="0" w:firstRowLastColumn="0" w:lastRowFirstColumn="0" w:lastRowLastColumn="0"/>
-              <w:rPr>
-                <w:rFonts w:ascii="Times New Roman" w:hAnsi="Times New Roman" w:cs="Times New Roman"/>
-                <w:sz w:val="24"/>
-                <w:szCs w:val="24"/>
-              </w:rPr>
-            </w:pPr>
-            <w:r>
-              <w:rPr>
-                <w:rFonts w:ascii="Times New Roman" w:hAnsi="Times New Roman" w:cs="Times New Roman"/>
-                <w:sz w:val="24"/>
-                <w:szCs w:val="24"/>
-              </w:rPr>
-              <w:t>CAD</w:t>
-            </w:r>
-          </w:p>
-        </w:tc>
-        <w:tc>
-          <w:tcPr>
-            <w:tcW w:w="1870" w:type="dxa"/>
-            <w:vAlign w:val="center"/>
-            <w:hideMark/>
-          </w:tcPr>
-          <w:p>
-            <w:pPr>
-              <w:cnfStyle w:val="000000100000" w:firstRow="0" w:lastRow="0" w:firstColumn="0" w:lastColumn="0" w:oddVBand="0" w:evenVBand="0" w:oddHBand="1" w:evenHBand="0" w:firstRowFirstColumn="0" w:firstRowLastColumn="0" w:lastRowFirstColumn="0" w:lastRowLastColumn="0"/>
-              <w:rPr>
-                <w:rFonts w:ascii="Times New Roman" w:hAnsi="Times New Roman" w:cs="Times New Roman"/>
-                <w:sz w:val="24"/>
-                <w:szCs w:val="24"/>
-              </w:rPr>
-            </w:pPr>
-            <w:r>
-              <w:rPr>
-                <w:rFonts w:ascii="Times New Roman" w:hAnsi="Times New Roman" w:cs="Times New Roman"/>
-                <w:sz w:val="24"/>
-                <w:szCs w:val="24"/>
-              </w:rPr>
-              <w:t>28126</w:t>
-            </w:r>
-          </w:p>
-        </w:tc>
-      </w:tr>
-      <w:tr>
-        <w:trPr>
-          <w:trHeight w:val="334"/>
-        </w:trPr>
-        <w:tc>
-          <w:tcPr>
-            <w:cnfStyle w:val="001000000000" w:firstRow="0" w:lastRow="0" w:firstColumn="1" w:lastColumn="0" w:oddVBand="0" w:evenVBand="0" w:oddHBand="0" w:evenHBand="0" w:firstRowFirstColumn="0" w:firstRowLastColumn="0" w:lastRowFirstColumn="0" w:lastRowLastColumn="0"/>
-            <w:tcW w:w="1681" w:type="dxa"/>
-            <w:vAlign w:val="center"/>
-            <w:hideMark/>
-          </w:tcPr>
-          <w:p>
-            <w:pPr>
-              <w:rPr>
-                <w:rFonts w:ascii="Times New Roman" w:hAnsi="Times New Roman" w:cs="Times New Roman"/>
-                <w:b w:val="0"/>
-                <w:bCs w:val="0"/>
-                <w:sz w:val="24"/>
-                <w:szCs w:val="24"/>
-              </w:rPr>
-            </w:pPr>
-            <w:r>
-              <w:rPr>
-                <w:rFonts w:ascii="Times New Roman" w:hAnsi="Times New Roman" w:cs="Times New Roman"/>
-                <w:b w:val="0"/>
-                <w:bCs w:val="0"/>
-                <w:sz w:val="24"/>
-                <w:szCs w:val="24"/>
-              </w:rPr>
-              <w:t>GBP</w:t>
-            </w:r>
-          </w:p>
-        </w:tc>
-        <w:tc>
-          <w:tcPr>
-            <w:tcW w:w="1681" w:type="dxa"/>
-            <w:vAlign w:val="center"/>
-            <w:hideMark/>
-          </w:tcPr>
-          <w:p>
-            <w:pPr>
-              <w:cnfStyle w:val="000000000000" w:firstRow="0" w:lastRow="0" w:firstColumn="0" w:lastColumn="0" w:oddVBand="0" w:evenVBand="0" w:oddHBand="0" w:evenHBand="0" w:firstRowFirstColumn="0" w:firstRowLastColumn="0" w:lastRowFirstColumn="0" w:lastRowLastColumn="0"/>
-              <w:rPr>
-                <w:rFonts w:ascii="Times New Roman" w:hAnsi="Times New Roman" w:cs="Times New Roman"/>
-                <w:sz w:val="24"/>
-                <w:szCs w:val="24"/>
-              </w:rPr>
-            </w:pPr>
-            <w:r>
-              <w:rPr>
-                <w:rFonts w:ascii="Times New Roman" w:hAnsi="Times New Roman" w:cs="Times New Roman"/>
-                <w:sz w:val="24"/>
-                <w:szCs w:val="24"/>
-              </w:rPr>
-              <w:t>EUR</w:t>
-            </w:r>
-          </w:p>
-        </w:tc>
-        <w:tc>
-          <w:tcPr>
-            <w:tcW w:w="1870" w:type="dxa"/>
-            <w:vAlign w:val="center"/>
-            <w:hideMark/>
-          </w:tcPr>
-          <w:p>
-            <w:pPr>
-              <w:cnfStyle w:val="000000000000" w:firstRow="0" w:lastRow="0" w:firstColumn="0" w:lastColumn="0" w:oddVBand="0" w:evenVBand="0" w:oddHBand="0" w:evenHBand="0" w:firstRowFirstColumn="0" w:firstRowLastColumn="0" w:lastRowFirstColumn="0" w:lastRowLastColumn="0"/>
-              <w:rPr>
-                <w:rFonts w:ascii="Times New Roman" w:hAnsi="Times New Roman" w:cs="Times New Roman"/>
-                <w:sz w:val="24"/>
-                <w:szCs w:val="24"/>
-              </w:rPr>
-            </w:pPr>
-            <w:r>
-              <w:rPr>
-                <w:rFonts w:ascii="Times New Roman" w:hAnsi="Times New Roman" w:cs="Times New Roman"/>
-                <w:sz w:val="24"/>
-                <w:szCs w:val="24"/>
-              </w:rPr>
-              <w:t>43831</w:t>
-            </w:r>
-          </w:p>
-        </w:tc>
-      </w:tr>
-      <w:tr>
-        <w:trPr>
-          <w:cnfStyle w:val="000000100000" w:firstRow="0" w:lastRow="0" w:firstColumn="0" w:lastColumn="0" w:oddVBand="0" w:evenVBand="0" w:oddHBand="1" w:evenHBand="0" w:firstRowFirstColumn="0" w:firstRowLastColumn="0" w:lastRowFirstColumn="0" w:lastRowLastColumn="0"/>
-          <w:trHeight w:val="334"/>
-        </w:trPr>
-        <w:tc>
-          <w:tcPr>
-            <w:cnfStyle w:val="001000000000" w:firstRow="0" w:lastRow="0" w:firstColumn="1" w:lastColumn="0" w:oddVBand="0" w:evenVBand="0" w:oddHBand="0" w:evenHBand="0" w:firstRowFirstColumn="0" w:firstRowLastColumn="0" w:lastRowFirstColumn="0" w:lastRowLastColumn="0"/>
-            <w:tcW w:w="1681" w:type="dxa"/>
-            <w:vAlign w:val="center"/>
-            <w:hideMark/>
-          </w:tcPr>
-          <w:p>
-            <w:pPr>
-              <w:rPr>
-                <w:rFonts w:ascii="Times New Roman" w:hAnsi="Times New Roman" w:cs="Times New Roman"/>
-                <w:b w:val="0"/>
-                <w:bCs w:val="0"/>
-                <w:sz w:val="24"/>
-                <w:szCs w:val="24"/>
-              </w:rPr>
-            </w:pPr>
-            <w:r>
-              <w:rPr>
-                <w:rFonts w:ascii="Times New Roman" w:hAnsi="Times New Roman" w:cs="Times New Roman"/>
-                <w:b w:val="0"/>
-                <w:bCs w:val="0"/>
-                <w:sz w:val="24"/>
-                <w:szCs w:val="24"/>
-              </w:rPr>
-              <w:t>GBP</w:t>
-            </w:r>
-          </w:p>
-        </w:tc>
-        <w:tc>
-          <w:tcPr>
-            <w:tcW w:w="1681" w:type="dxa"/>
-            <w:vAlign w:val="center"/>
-            <w:hideMark/>
-          </w:tcPr>
-          <w:p>
-            <w:pPr>
-              <w:cnfStyle w:val="000000100000" w:firstRow="0" w:lastRow="0" w:firstColumn="0" w:lastColumn="0" w:oddVBand="0" w:evenVBand="0" w:oddHBand="1" w:evenHBand="0" w:firstRowFirstColumn="0" w:firstRowLastColumn="0" w:lastRowFirstColumn="0" w:lastRowLastColumn="0"/>
-              <w:rPr>
-                <w:rFonts w:ascii="Times New Roman" w:hAnsi="Times New Roman" w:cs="Times New Roman"/>
-                <w:sz w:val="24"/>
-                <w:szCs w:val="24"/>
-              </w:rPr>
-            </w:pPr>
-            <w:r>
-              <w:rPr>
-                <w:rFonts w:ascii="Times New Roman" w:hAnsi="Times New Roman" w:cs="Times New Roman"/>
-                <w:sz w:val="24"/>
-                <w:szCs w:val="24"/>
-              </w:rPr>
-              <w:t>HUF</w:t>
-            </w:r>
-          </w:p>
-        </w:tc>
-        <w:tc>
-          <w:tcPr>
-            <w:tcW w:w="1870" w:type="dxa"/>
-            <w:vAlign w:val="center"/>
-            <w:hideMark/>
-          </w:tcPr>
-          <w:p>
-            <w:pPr>
-              <w:cnfStyle w:val="000000100000" w:firstRow="0" w:lastRow="0" w:firstColumn="0" w:lastColumn="0" w:oddVBand="0" w:evenVBand="0" w:oddHBand="1" w:evenHBand="0" w:firstRowFirstColumn="0" w:firstRowLastColumn="0" w:lastRowFirstColumn="0" w:lastRowLastColumn="0"/>
-              <w:rPr>
-                <w:rFonts w:ascii="Times New Roman" w:hAnsi="Times New Roman" w:cs="Times New Roman"/>
-                <w:sz w:val="24"/>
-                <w:szCs w:val="24"/>
-              </w:rPr>
-            </w:pPr>
-            <w:r>
-              <w:rPr>
-                <w:rFonts w:ascii="Times New Roman" w:hAnsi="Times New Roman" w:cs="Times New Roman"/>
-                <w:sz w:val="24"/>
-                <w:szCs w:val="24"/>
-              </w:rPr>
-              <w:t>486.67</w:t>
-            </w:r>
-          </w:p>
-        </w:tc>
-      </w:tr>
-      <w:tr>
-        <w:trPr>
-          <w:trHeight w:val="334"/>
-        </w:trPr>
-        <w:tc>
-          <w:tcPr>
-            <w:cnfStyle w:val="001000000000" w:firstRow="0" w:lastRow="0" w:firstColumn="1" w:lastColumn="0" w:oddVBand="0" w:evenVBand="0" w:oddHBand="0" w:evenHBand="0" w:firstRowFirstColumn="0" w:firstRowLastColumn="0" w:lastRowFirstColumn="0" w:lastRowLastColumn="0"/>
-            <w:tcW w:w="1681" w:type="dxa"/>
-            <w:vAlign w:val="center"/>
-            <w:hideMark/>
-          </w:tcPr>
-          <w:p>
-            <w:pPr>
-              <w:rPr>
-                <w:rFonts w:ascii="Times New Roman" w:hAnsi="Times New Roman" w:cs="Times New Roman"/>
-                <w:b w:val="0"/>
-                <w:bCs w:val="0"/>
-                <w:sz w:val="24"/>
-                <w:szCs w:val="24"/>
-              </w:rPr>
-            </w:pPr>
-            <w:r>
-              <w:rPr>
-                <w:rFonts w:ascii="Times New Roman" w:hAnsi="Times New Roman" w:cs="Times New Roman"/>
-                <w:b w:val="0"/>
-                <w:bCs w:val="0"/>
-                <w:sz w:val="24"/>
-                <w:szCs w:val="24"/>
-              </w:rPr>
-              <w:t>GBP</w:t>
-            </w:r>
-          </w:p>
-        </w:tc>
-        <w:tc>
-          <w:tcPr>
-            <w:tcW w:w="1681" w:type="dxa"/>
-            <w:vAlign w:val="center"/>
-            <w:hideMark/>
-          </w:tcPr>
-          <w:p>
-            <w:pPr>
-              <w:cnfStyle w:val="000000000000" w:firstRow="0" w:lastRow="0" w:firstColumn="0" w:lastColumn="0" w:oddVBand="0" w:evenVBand="0" w:oddHBand="0" w:evenHBand="0" w:firstRowFirstColumn="0" w:firstRowLastColumn="0" w:lastRowFirstColumn="0" w:lastRowLastColumn="0"/>
-              <w:rPr>
-                <w:rFonts w:ascii="Times New Roman" w:hAnsi="Times New Roman" w:cs="Times New Roman"/>
-                <w:sz w:val="24"/>
-                <w:szCs w:val="24"/>
-              </w:rPr>
-            </w:pPr>
-            <w:r>
-              <w:rPr>
-                <w:rFonts w:ascii="Times New Roman" w:hAnsi="Times New Roman" w:cs="Times New Roman"/>
-                <w:sz w:val="24"/>
-                <w:szCs w:val="24"/>
-              </w:rPr>
-              <w:t>RON</w:t>
-            </w:r>
-          </w:p>
-        </w:tc>
-        <w:tc>
-          <w:tcPr>
-            <w:tcW w:w="1870" w:type="dxa"/>
-            <w:vAlign w:val="center"/>
-            <w:hideMark/>
-          </w:tcPr>
-          <w:p>
-            <w:pPr>
-              <w:cnfStyle w:val="000000000000" w:firstRow="0" w:lastRow="0" w:firstColumn="0" w:lastColumn="0" w:oddVBand="0" w:evenVBand="0" w:oddHBand="0" w:evenHBand="0" w:firstRowFirstColumn="0" w:firstRowLastColumn="0" w:lastRowFirstColumn="0" w:lastRowLastColumn="0"/>
-              <w:rPr>
-                <w:rFonts w:ascii="Times New Roman" w:hAnsi="Times New Roman" w:cs="Times New Roman"/>
-                <w:sz w:val="24"/>
-                <w:szCs w:val="24"/>
-              </w:rPr>
-            </w:pPr>
-            <w:r>
-              <w:rPr>
-                <w:rFonts w:ascii="Times New Roman" w:hAnsi="Times New Roman" w:cs="Times New Roman"/>
-                <w:sz w:val="24"/>
-                <w:szCs w:val="24"/>
-              </w:rPr>
-              <w:t>34820</w:t>
-            </w:r>
-          </w:p>
-        </w:tc>
-      </w:tr>
-      <w:tr>
-        <w:trPr>
-          <w:cnfStyle w:val="000000100000" w:firstRow="0" w:lastRow="0" w:firstColumn="0" w:lastColumn="0" w:oddVBand="0" w:evenVBand="0" w:oddHBand="1" w:evenHBand="0" w:firstRowFirstColumn="0" w:firstRowLastColumn="0" w:lastRowFirstColumn="0" w:lastRowLastColumn="0"/>
-          <w:trHeight w:val="334"/>
-        </w:trPr>
-        <w:tc>
-          <w:tcPr>
-            <w:cnfStyle w:val="001000000000" w:firstRow="0" w:lastRow="0" w:firstColumn="1" w:lastColumn="0" w:oddVBand="0" w:evenVBand="0" w:oddHBand="0" w:evenHBand="0" w:firstRowFirstColumn="0" w:firstRowLastColumn="0" w:lastRowFirstColumn="0" w:lastRowLastColumn="0"/>
-            <w:tcW w:w="1681" w:type="dxa"/>
-            <w:vAlign w:val="center"/>
-            <w:hideMark/>
-          </w:tcPr>
-          <w:p>
-            <w:pPr>
-              <w:rPr>
-                <w:rFonts w:ascii="Times New Roman" w:hAnsi="Times New Roman" w:cs="Times New Roman"/>
-                <w:b w:val="0"/>
-                <w:bCs w:val="0"/>
-                <w:sz w:val="24"/>
-                <w:szCs w:val="24"/>
-              </w:rPr>
-            </w:pPr>
-            <w:r>
-              <w:rPr>
-                <w:rFonts w:ascii="Times New Roman" w:hAnsi="Times New Roman" w:cs="Times New Roman"/>
-                <w:b w:val="0"/>
-                <w:bCs w:val="0"/>
-                <w:sz w:val="24"/>
-                <w:szCs w:val="24"/>
-              </w:rPr>
-              <w:t>GBP</w:t>
-            </w:r>
-          </w:p>
-        </w:tc>
-        <w:tc>
-          <w:tcPr>
-            <w:tcW w:w="1681" w:type="dxa"/>
-            <w:vAlign w:val="center"/>
-            <w:hideMark/>
-          </w:tcPr>
-          <w:p>
-            <w:pPr>
-              <w:cnfStyle w:val="000000100000" w:firstRow="0" w:lastRow="0" w:firstColumn="0" w:lastColumn="0" w:oddVBand="0" w:evenVBand="0" w:oddHBand="1" w:evenHBand="0" w:firstRowFirstColumn="0" w:firstRowLastColumn="0" w:lastRowFirstColumn="0" w:lastRowLastColumn="0"/>
-              <w:rPr>
-                <w:rFonts w:ascii="Times New Roman" w:hAnsi="Times New Roman" w:cs="Times New Roman"/>
-                <w:sz w:val="24"/>
-                <w:szCs w:val="24"/>
-              </w:rPr>
-            </w:pPr>
-            <w:r>
-              <w:rPr>
-                <w:rFonts w:ascii="Times New Roman" w:hAnsi="Times New Roman" w:cs="Times New Roman"/>
-                <w:sz w:val="24"/>
-                <w:szCs w:val="24"/>
-              </w:rPr>
-              <w:t>USD</w:t>
-            </w:r>
-          </w:p>
-        </w:tc>
-        <w:tc>
-          <w:tcPr>
-            <w:tcW w:w="1870" w:type="dxa"/>
-            <w:vAlign w:val="center"/>
-            <w:hideMark/>
-          </w:tcPr>
-          <w:p>
-            <w:pPr>
-              <w:cnfStyle w:val="000000100000" w:firstRow="0" w:lastRow="0" w:firstColumn="0" w:lastColumn="0" w:oddVBand="0" w:evenVBand="0" w:oddHBand="1" w:evenHBand="0" w:firstRowFirstColumn="0" w:firstRowLastColumn="0" w:lastRowFirstColumn="0" w:lastRowLastColumn="0"/>
-              <w:rPr>
-                <w:rFonts w:ascii="Times New Roman" w:hAnsi="Times New Roman" w:cs="Times New Roman"/>
-                <w:sz w:val="24"/>
-                <w:szCs w:val="24"/>
-              </w:rPr>
-            </w:pPr>
-            <w:r>
-              <w:rPr>
-                <w:rFonts w:ascii="Times New Roman" w:hAnsi="Times New Roman" w:cs="Times New Roman"/>
-                <w:sz w:val="24"/>
-                <w:szCs w:val="24"/>
-              </w:rPr>
-              <w:t>46023</w:t>
-            </w:r>
-          </w:p>
-        </w:tc>
-      </w:tr>
-      <w:tr>
-        <w:trPr>
-          <w:trHeight w:val="309"/>
-        </w:trPr>
-        <w:tc>
-          <w:tcPr>
-            <w:cnfStyle w:val="001000000000" w:firstRow="0" w:lastRow="0" w:firstColumn="1" w:lastColumn="0" w:oddVBand="0" w:evenVBand="0" w:oddHBand="0" w:evenHBand="0" w:firstRowFirstColumn="0" w:firstRowLastColumn="0" w:lastRowFirstColumn="0" w:lastRowLastColumn="0"/>
-            <w:tcW w:w="1681" w:type="dxa"/>
-            <w:vAlign w:val="center"/>
-            <w:hideMark/>
-          </w:tcPr>
-          <w:p>
-            <w:pPr>
-              <w:rPr>
-                <w:rFonts w:ascii="Times New Roman" w:hAnsi="Times New Roman" w:cs="Times New Roman"/>
-                <w:b w:val="0"/>
-                <w:bCs w:val="0"/>
-                <w:sz w:val="24"/>
-                <w:szCs w:val="24"/>
-              </w:rPr>
-            </w:pPr>
-            <w:r>
-              <w:rPr>
-                <w:rFonts w:ascii="Times New Roman" w:hAnsi="Times New Roman" w:cs="Times New Roman"/>
-                <w:b w:val="0"/>
-                <w:bCs w:val="0"/>
-                <w:sz w:val="24"/>
-                <w:szCs w:val="24"/>
-              </w:rPr>
-              <w:t>HUF</w:t>
-            </w:r>
-          </w:p>
-        </w:tc>
-        <w:tc>
-          <w:tcPr>
-            <w:tcW w:w="1681" w:type="dxa"/>
-            <w:vAlign w:val="center"/>
-            <w:hideMark/>
-          </w:tcPr>
-          <w:p>
-            <w:pPr>
-              <w:cnfStyle w:val="000000000000" w:firstRow="0" w:lastRow="0" w:firstColumn="0" w:lastColumn="0" w:oddVBand="0" w:evenVBand="0" w:oddHBand="0" w:evenHBand="0" w:firstRowFirstColumn="0" w:firstRowLastColumn="0" w:lastRowFirstColumn="0" w:lastRowLastColumn="0"/>
-              <w:rPr>
-                <w:rFonts w:ascii="Times New Roman" w:hAnsi="Times New Roman" w:cs="Times New Roman"/>
-                <w:sz w:val="24"/>
-                <w:szCs w:val="24"/>
-              </w:rPr>
-            </w:pPr>
-            <w:r>
-              <w:rPr>
-                <w:rFonts w:ascii="Times New Roman" w:hAnsi="Times New Roman" w:cs="Times New Roman"/>
-                <w:sz w:val="24"/>
-                <w:szCs w:val="24"/>
-              </w:rPr>
-              <w:t>CAD</w:t>
-            </w:r>
-          </w:p>
-        </w:tc>
-        <w:tc>
-          <w:tcPr>
-            <w:tcW w:w="1870" w:type="dxa"/>
-            <w:vAlign w:val="center"/>
-            <w:hideMark/>
-          </w:tcPr>
-          <w:p>
-            <w:pPr>
-              <w:cnfStyle w:val="000000000000" w:firstRow="0" w:lastRow="0" w:firstColumn="0" w:lastColumn="0" w:oddVBand="0" w:evenVBand="0" w:oddHBand="0" w:evenHBand="0" w:firstRowFirstColumn="0" w:firstRowLastColumn="0" w:lastRowFirstColumn="0" w:lastRowLastColumn="0"/>
-              <w:rPr>
-                <w:rFonts w:ascii="Times New Roman" w:hAnsi="Times New Roman" w:cs="Times New Roman"/>
-                <w:sz w:val="24"/>
-                <w:szCs w:val="24"/>
-              </w:rPr>
-            </w:pPr>
-            <w:r>
-              <w:rPr>
-                <w:rFonts w:ascii="Times New Roman" w:hAnsi="Times New Roman" w:cs="Times New Roman"/>
-                <w:sz w:val="24"/>
-                <w:szCs w:val="24"/>
-              </w:rPr>
-              <w:t>0.0036</w:t>
-            </w:r>
-          </w:p>
-        </w:tc>
-      </w:tr>
-      <w:tr>
-        <w:trPr>
-          <w:cnfStyle w:val="000000100000" w:firstRow="0" w:lastRow="0" w:firstColumn="0" w:lastColumn="0" w:oddVBand="0" w:evenVBand="0" w:oddHBand="1" w:evenHBand="0" w:firstRowFirstColumn="0" w:firstRowLastColumn="0" w:lastRowFirstColumn="0" w:lastRowLastColumn="0"/>
-          <w:trHeight w:val="334"/>
-        </w:trPr>
-        <w:tc>
-          <w:tcPr>
-            <w:cnfStyle w:val="001000000000" w:firstRow="0" w:lastRow="0" w:firstColumn="1" w:lastColumn="0" w:oddVBand="0" w:evenVBand="0" w:oddHBand="0" w:evenHBand="0" w:firstRowFirstColumn="0" w:firstRowLastColumn="0" w:lastRowFirstColumn="0" w:lastRowLastColumn="0"/>
-            <w:tcW w:w="1681" w:type="dxa"/>
-            <w:vAlign w:val="center"/>
-            <w:hideMark/>
-          </w:tcPr>
-          <w:p>
-            <w:pPr>
-              <w:rPr>
-                <w:rFonts w:ascii="Times New Roman" w:hAnsi="Times New Roman" w:cs="Times New Roman"/>
-                <w:b w:val="0"/>
-                <w:bCs w:val="0"/>
-                <w:sz w:val="24"/>
-                <w:szCs w:val="24"/>
-              </w:rPr>
-            </w:pPr>
-            <w:r>
-              <w:rPr>
-                <w:rFonts w:ascii="Times New Roman" w:hAnsi="Times New Roman" w:cs="Times New Roman"/>
-                <w:b w:val="0"/>
-                <w:bCs w:val="0"/>
-                <w:sz w:val="24"/>
-                <w:szCs w:val="24"/>
-              </w:rPr>
-              <w:t>HUF</w:t>
-            </w:r>
-          </w:p>
-        </w:tc>
-        <w:tc>
-          <w:tcPr>
-            <w:tcW w:w="1681" w:type="dxa"/>
-            <w:vAlign w:val="center"/>
-            <w:hideMark/>
-          </w:tcPr>
-          <w:p>
-            <w:pPr>
-              <w:cnfStyle w:val="000000100000" w:firstRow="0" w:lastRow="0" w:firstColumn="0" w:lastColumn="0" w:oddVBand="0" w:evenVBand="0" w:oddHBand="1" w:evenHBand="0" w:firstRowFirstColumn="0" w:firstRowLastColumn="0" w:lastRowFirstColumn="0" w:lastRowLastColumn="0"/>
-              <w:rPr>
-                <w:rFonts w:ascii="Times New Roman" w:hAnsi="Times New Roman" w:cs="Times New Roman"/>
-                <w:sz w:val="24"/>
-                <w:szCs w:val="24"/>
-              </w:rPr>
-            </w:pPr>
-            <w:r>
-              <w:rPr>
-                <w:rFonts w:ascii="Times New Roman" w:hAnsi="Times New Roman" w:cs="Times New Roman"/>
-                <w:sz w:val="24"/>
-                <w:szCs w:val="24"/>
-              </w:rPr>
-              <w:t>EUR</w:t>
-            </w:r>
-          </w:p>
-        </w:tc>
-        <w:tc>
-          <w:tcPr>
-            <w:tcW w:w="1870" w:type="dxa"/>
-            <w:vAlign w:val="center"/>
-            <w:hideMark/>
-          </w:tcPr>
-          <w:p>
-            <w:pPr>
-              <w:cnfStyle w:val="000000100000" w:firstRow="0" w:lastRow="0" w:firstColumn="0" w:lastColumn="0" w:oddVBand="0" w:evenVBand="0" w:oddHBand="1" w:evenHBand="0" w:firstRowFirstColumn="0" w:firstRowLastColumn="0" w:lastRowFirstColumn="0" w:lastRowLastColumn="0"/>
-              <w:rPr>
-                <w:rFonts w:ascii="Times New Roman" w:hAnsi="Times New Roman" w:cs="Times New Roman"/>
-                <w:sz w:val="24"/>
-                <w:szCs w:val="24"/>
-              </w:rPr>
-            </w:pPr>
-            <w:r>
-              <w:rPr>
-                <w:rFonts w:ascii="Times New Roman" w:hAnsi="Times New Roman" w:cs="Times New Roman"/>
-                <w:sz w:val="24"/>
-                <w:szCs w:val="24"/>
-              </w:rPr>
-              <w:t>0.0024</w:t>
-            </w:r>
-          </w:p>
-        </w:tc>
-      </w:tr>
-      <w:tr>
-        <w:trPr>
-          <w:trHeight w:val="334"/>
-        </w:trPr>
-        <w:tc>
-          <w:tcPr>
-            <w:cnfStyle w:val="001000000000" w:firstRow="0" w:lastRow="0" w:firstColumn="1" w:lastColumn="0" w:oddVBand="0" w:evenVBand="0" w:oddHBand="0" w:evenHBand="0" w:firstRowFirstColumn="0" w:firstRowLastColumn="0" w:lastRowFirstColumn="0" w:lastRowLastColumn="0"/>
-            <w:tcW w:w="1681" w:type="dxa"/>
-            <w:vAlign w:val="center"/>
-            <w:hideMark/>
-          </w:tcPr>
-          <w:p>
-            <w:pPr>
-              <w:rPr>
-                <w:rFonts w:ascii="Times New Roman" w:hAnsi="Times New Roman" w:cs="Times New Roman"/>
-                <w:b w:val="0"/>
-                <w:bCs w:val="0"/>
-                <w:sz w:val="24"/>
-                <w:szCs w:val="24"/>
-              </w:rPr>
-            </w:pPr>
-            <w:r>
-              <w:rPr>
-                <w:rFonts w:ascii="Times New Roman" w:hAnsi="Times New Roman" w:cs="Times New Roman"/>
-                <w:b w:val="0"/>
-                <w:bCs w:val="0"/>
-                <w:sz w:val="24"/>
-                <w:szCs w:val="24"/>
-              </w:rPr>
-              <w:t>HUF</w:t>
-            </w:r>
-          </w:p>
-        </w:tc>
-        <w:tc>
-          <w:tcPr>
-            <w:tcW w:w="1681" w:type="dxa"/>
-            <w:vAlign w:val="center"/>
-            <w:hideMark/>
-          </w:tcPr>
-          <w:p>
-            <w:pPr>
-              <w:cnfStyle w:val="000000000000" w:firstRow="0" w:lastRow="0" w:firstColumn="0" w:lastColumn="0" w:oddVBand="0" w:evenVBand="0" w:oddHBand="0" w:evenHBand="0" w:firstRowFirstColumn="0" w:firstRowLastColumn="0" w:lastRowFirstColumn="0" w:lastRowLastColumn="0"/>
-              <w:rPr>
-                <w:rFonts w:ascii="Times New Roman" w:hAnsi="Times New Roman" w:cs="Times New Roman"/>
-                <w:sz w:val="24"/>
-                <w:szCs w:val="24"/>
-              </w:rPr>
-            </w:pPr>
-            <w:r>
-              <w:rPr>
-                <w:rFonts w:ascii="Times New Roman" w:hAnsi="Times New Roman" w:cs="Times New Roman"/>
-                <w:sz w:val="24"/>
-                <w:szCs w:val="24"/>
-              </w:rPr>
-              <w:t>GBP</w:t>
-            </w:r>
-          </w:p>
-        </w:tc>
-        <w:tc>
-          <w:tcPr>
-            <w:tcW w:w="1870" w:type="dxa"/>
-            <w:vAlign w:val="center"/>
-            <w:hideMark/>
-          </w:tcPr>
-          <w:p>
-            <w:pPr>
-              <w:cnfStyle w:val="000000000000" w:firstRow="0" w:lastRow="0" w:firstColumn="0" w:lastColumn="0" w:oddVBand="0" w:evenVBand="0" w:oddHBand="0" w:evenHBand="0" w:firstRowFirstColumn="0" w:firstRowLastColumn="0" w:lastRowFirstColumn="0" w:lastRowLastColumn="0"/>
-              <w:rPr>
-                <w:rFonts w:ascii="Times New Roman" w:hAnsi="Times New Roman" w:cs="Times New Roman"/>
-                <w:sz w:val="24"/>
-                <w:szCs w:val="24"/>
-              </w:rPr>
-            </w:pPr>
-            <w:r>
-              <w:rPr>
-                <w:rFonts w:ascii="Times New Roman" w:hAnsi="Times New Roman" w:cs="Times New Roman"/>
-                <w:sz w:val="24"/>
-                <w:szCs w:val="24"/>
-              </w:rPr>
-              <w:t>0.0020</w:t>
-            </w:r>
-          </w:p>
-        </w:tc>
-      </w:tr>
-      <w:tr>
-        <w:trPr>
-          <w:cnfStyle w:val="000000100000" w:firstRow="0" w:lastRow="0" w:firstColumn="0" w:lastColumn="0" w:oddVBand="0" w:evenVBand="0" w:oddHBand="1" w:evenHBand="0" w:firstRowFirstColumn="0" w:firstRowLastColumn="0" w:lastRowFirstColumn="0" w:lastRowLastColumn="0"/>
-          <w:trHeight w:val="334"/>
-        </w:trPr>
-        <w:tc>
-          <w:tcPr>
-            <w:cnfStyle w:val="001000000000" w:firstRow="0" w:lastRow="0" w:firstColumn="1" w:lastColumn="0" w:oddVBand="0" w:evenVBand="0" w:oddHBand="0" w:evenHBand="0" w:firstRowFirstColumn="0" w:firstRowLastColumn="0" w:lastRowFirstColumn="0" w:lastRowLastColumn="0"/>
-            <w:tcW w:w="1681" w:type="dxa"/>
-            <w:vAlign w:val="center"/>
-            <w:hideMark/>
-          </w:tcPr>
-          <w:p>
-            <w:pPr>
-              <w:rPr>
-                <w:rFonts w:ascii="Times New Roman" w:hAnsi="Times New Roman" w:cs="Times New Roman"/>
-                <w:b w:val="0"/>
-                <w:bCs w:val="0"/>
-                <w:sz w:val="24"/>
-                <w:szCs w:val="24"/>
-              </w:rPr>
-            </w:pPr>
-            <w:r>
-              <w:rPr>
-                <w:rFonts w:ascii="Times New Roman" w:hAnsi="Times New Roman" w:cs="Times New Roman"/>
-                <w:b w:val="0"/>
-                <w:bCs w:val="0"/>
-                <w:sz w:val="24"/>
-                <w:szCs w:val="24"/>
-              </w:rPr>
-              <w:t>HUF</w:t>
-            </w:r>
-          </w:p>
-        </w:tc>
-        <w:tc>
-          <w:tcPr>
-            <w:tcW w:w="1681" w:type="dxa"/>
-            <w:vAlign w:val="center"/>
-            <w:hideMark/>
-          </w:tcPr>
-          <w:p>
-            <w:pPr>
-              <w:cnfStyle w:val="000000100000" w:firstRow="0" w:lastRow="0" w:firstColumn="0" w:lastColumn="0" w:oddVBand="0" w:evenVBand="0" w:oddHBand="1" w:evenHBand="0" w:firstRowFirstColumn="0" w:firstRowLastColumn="0" w:lastRowFirstColumn="0" w:lastRowLastColumn="0"/>
-              <w:rPr>
-                <w:rFonts w:ascii="Times New Roman" w:hAnsi="Times New Roman" w:cs="Times New Roman"/>
-                <w:sz w:val="24"/>
-                <w:szCs w:val="24"/>
-              </w:rPr>
-            </w:pPr>
-            <w:r>
-              <w:rPr>
-                <w:rFonts w:ascii="Times New Roman" w:hAnsi="Times New Roman" w:cs="Times New Roman"/>
-                <w:sz w:val="24"/>
-                <w:szCs w:val="24"/>
-              </w:rPr>
-              <w:t>RON</w:t>
-            </w:r>
-          </w:p>
-        </w:tc>
-        <w:tc>
-          <w:tcPr>
-            <w:tcW w:w="1870" w:type="dxa"/>
-            <w:vAlign w:val="center"/>
-            <w:hideMark/>
-          </w:tcPr>
-          <w:p>
-            <w:pPr>
-              <w:cnfStyle w:val="000000100000" w:firstRow="0" w:lastRow="0" w:firstColumn="0" w:lastColumn="0" w:oddVBand="0" w:evenVBand="0" w:oddHBand="1" w:evenHBand="0" w:firstRowFirstColumn="0" w:firstRowLastColumn="0" w:lastRowFirstColumn="0" w:lastRowLastColumn="0"/>
-              <w:rPr>
-                <w:rFonts w:ascii="Times New Roman" w:hAnsi="Times New Roman" w:cs="Times New Roman"/>
-                <w:sz w:val="24"/>
-                <w:szCs w:val="24"/>
-              </w:rPr>
-            </w:pPr>
-            <w:r>
-              <w:rPr>
-                <w:rFonts w:ascii="Times New Roman" w:hAnsi="Times New Roman" w:cs="Times New Roman"/>
-                <w:sz w:val="24"/>
-                <w:szCs w:val="24"/>
-              </w:rPr>
-              <w:t>0.012</w:t>
-            </w:r>
-          </w:p>
-        </w:tc>
-      </w:tr>
-      <w:tr>
-        <w:trPr>
-          <w:trHeight w:val="334"/>
-        </w:trPr>
-        <w:tc>
-          <w:tcPr>
-            <w:cnfStyle w:val="001000000000" w:firstRow="0" w:lastRow="0" w:firstColumn="1" w:lastColumn="0" w:oddVBand="0" w:evenVBand="0" w:oddHBand="0" w:evenHBand="0" w:firstRowFirstColumn="0" w:firstRowLastColumn="0" w:lastRowFirstColumn="0" w:lastRowLastColumn="0"/>
-            <w:tcW w:w="1681" w:type="dxa"/>
-            <w:vAlign w:val="center"/>
-            <w:hideMark/>
-          </w:tcPr>
-          <w:p>
-            <w:pPr>
-              <w:rPr>
-                <w:rFonts w:ascii="Times New Roman" w:hAnsi="Times New Roman" w:cs="Times New Roman"/>
-                <w:b w:val="0"/>
-                <w:bCs w:val="0"/>
-                <w:sz w:val="24"/>
-                <w:szCs w:val="24"/>
-              </w:rPr>
-            </w:pPr>
-            <w:r>
-              <w:rPr>
-                <w:rFonts w:ascii="Times New Roman" w:hAnsi="Times New Roman" w:cs="Times New Roman"/>
-                <w:b w:val="0"/>
-                <w:bCs w:val="0"/>
-                <w:sz w:val="24"/>
-                <w:szCs w:val="24"/>
-              </w:rPr>
-              <w:t>HUF</w:t>
-            </w:r>
-          </w:p>
-        </w:tc>
-        <w:tc>
-          <w:tcPr>
-            <w:tcW w:w="1681" w:type="dxa"/>
-            <w:vAlign w:val="center"/>
-            <w:hideMark/>
-          </w:tcPr>
-          <w:p>
-            <w:pPr>
-              <w:cnfStyle w:val="000000000000" w:firstRow="0" w:lastRow="0" w:firstColumn="0" w:lastColumn="0" w:oddVBand="0" w:evenVBand="0" w:oddHBand="0" w:evenHBand="0" w:firstRowFirstColumn="0" w:firstRowLastColumn="0" w:lastRowFirstColumn="0" w:lastRowLastColumn="0"/>
-              <w:rPr>
-                <w:rFonts w:ascii="Times New Roman" w:hAnsi="Times New Roman" w:cs="Times New Roman"/>
-                <w:sz w:val="24"/>
-                <w:szCs w:val="24"/>
-              </w:rPr>
-            </w:pPr>
-            <w:r>
-              <w:rPr>
-                <w:rFonts w:ascii="Times New Roman" w:hAnsi="Times New Roman" w:cs="Times New Roman"/>
-                <w:sz w:val="24"/>
-                <w:szCs w:val="24"/>
-              </w:rPr>
-              <w:t>USD</w:t>
-            </w:r>
-          </w:p>
-        </w:tc>
-        <w:tc>
-          <w:tcPr>
-            <w:tcW w:w="1870" w:type="dxa"/>
-            <w:vAlign w:val="center"/>
-            <w:hideMark/>
-          </w:tcPr>
-          <w:p>
-            <w:pPr>
-              <w:cnfStyle w:val="000000000000" w:firstRow="0" w:lastRow="0" w:firstColumn="0" w:lastColumn="0" w:oddVBand="0" w:evenVBand="0" w:oddHBand="0" w:evenHBand="0" w:firstRowFirstColumn="0" w:firstRowLastColumn="0" w:lastRowFirstColumn="0" w:lastRowLastColumn="0"/>
-              <w:rPr>
-                <w:rFonts w:ascii="Times New Roman" w:hAnsi="Times New Roman" w:cs="Times New Roman"/>
-                <w:sz w:val="24"/>
-                <w:szCs w:val="24"/>
-              </w:rPr>
-            </w:pPr>
-            <w:r>
-              <w:rPr>
-                <w:rFonts w:ascii="Times New Roman" w:hAnsi="Times New Roman" w:cs="Times New Roman"/>
-                <w:sz w:val="24"/>
-                <w:szCs w:val="24"/>
-              </w:rPr>
-              <w:t>0.0026</w:t>
-            </w:r>
-          </w:p>
-        </w:tc>
-      </w:tr>
-      <w:tr>
-        <w:trPr>
-          <w:cnfStyle w:val="000000100000" w:firstRow="0" w:lastRow="0" w:firstColumn="0" w:lastColumn="0" w:oddVBand="0" w:evenVBand="0" w:oddHBand="1" w:evenHBand="0" w:firstRowFirstColumn="0" w:firstRowLastColumn="0" w:lastRowFirstColumn="0" w:lastRowLastColumn="0"/>
-          <w:trHeight w:val="309"/>
-        </w:trPr>
-        <w:tc>
-          <w:tcPr>
-            <w:cnfStyle w:val="001000000000" w:firstRow="0" w:lastRow="0" w:firstColumn="1" w:lastColumn="0" w:oddVBand="0" w:evenVBand="0" w:oddHBand="0" w:evenHBand="0" w:firstRowFirstColumn="0" w:firstRowLastColumn="0" w:lastRowFirstColumn="0" w:lastRowLastColumn="0"/>
-            <w:tcW w:w="1681" w:type="dxa"/>
-            <w:vAlign w:val="center"/>
-            <w:hideMark/>
-          </w:tcPr>
-          <w:p>
-            <w:pPr>
-              <w:rPr>
-                <w:rFonts w:ascii="Times New Roman" w:hAnsi="Times New Roman" w:cs="Times New Roman"/>
-                <w:b w:val="0"/>
-                <w:bCs w:val="0"/>
-                <w:sz w:val="24"/>
-                <w:szCs w:val="24"/>
-              </w:rPr>
-            </w:pPr>
-            <w:r>
-              <w:rPr>
-                <w:rFonts w:ascii="Times New Roman" w:hAnsi="Times New Roman" w:cs="Times New Roman"/>
-                <w:b w:val="0"/>
-                <w:bCs w:val="0"/>
-                <w:sz w:val="24"/>
-                <w:szCs w:val="24"/>
-              </w:rPr>
-              <w:t>RON</w:t>
-            </w:r>
-          </w:p>
-        </w:tc>
-        <w:tc>
-          <w:tcPr>
-            <w:tcW w:w="1681" w:type="dxa"/>
-            <w:vAlign w:val="center"/>
-            <w:hideMark/>
-          </w:tcPr>
-          <w:p>
-            <w:pPr>
-              <w:cnfStyle w:val="000000100000" w:firstRow="0" w:lastRow="0" w:firstColumn="0" w:lastColumn="0" w:oddVBand="0" w:evenVBand="0" w:oddHBand="1" w:evenHBand="0" w:firstRowFirstColumn="0" w:firstRowLastColumn="0" w:lastRowFirstColumn="0" w:lastRowLastColumn="0"/>
-              <w:rPr>
-                <w:rFonts w:ascii="Times New Roman" w:hAnsi="Times New Roman" w:cs="Times New Roman"/>
-                <w:sz w:val="24"/>
-                <w:szCs w:val="24"/>
-              </w:rPr>
-            </w:pPr>
-            <w:r>
-              <w:rPr>
-                <w:rFonts w:ascii="Times New Roman" w:hAnsi="Times New Roman" w:cs="Times New Roman"/>
-                <w:sz w:val="24"/>
-                <w:szCs w:val="24"/>
-              </w:rPr>
-              <w:t>CAD</w:t>
-            </w:r>
-          </w:p>
-        </w:tc>
-        <w:tc>
-          <w:tcPr>
-            <w:tcW w:w="1870" w:type="dxa"/>
-            <w:vAlign w:val="center"/>
-            <w:hideMark/>
-          </w:tcPr>
-          <w:p>
-            <w:pPr>
-              <w:cnfStyle w:val="000000100000" w:firstRow="0" w:lastRow="0" w:firstColumn="0" w:lastColumn="0" w:oddVBand="0" w:evenVBand="0" w:oddHBand="1" w:evenHBand="0" w:firstRowFirstColumn="0" w:firstRowLastColumn="0" w:lastRowFirstColumn="0" w:lastRowLastColumn="0"/>
-              <w:rPr>
-                <w:rFonts w:ascii="Times New Roman" w:hAnsi="Times New Roman" w:cs="Times New Roman"/>
-                <w:sz w:val="24"/>
-                <w:szCs w:val="24"/>
-              </w:rPr>
-            </w:pPr>
-            <w:r>
-              <w:rPr>
-                <w:rFonts w:ascii="Times New Roman" w:hAnsi="Times New Roman" w:cs="Times New Roman"/>
-                <w:sz w:val="24"/>
-                <w:szCs w:val="24"/>
-              </w:rPr>
-              <w:t>0.30</w:t>
-            </w:r>
-          </w:p>
-        </w:tc>
-      </w:tr>
-      <w:tr>
-        <w:trPr>
-          <w:trHeight w:val="309"/>
-        </w:trPr>
-        <w:tc>
-          <w:tcPr>
-            <w:cnfStyle w:val="001000000000" w:firstRow="0" w:lastRow="0" w:firstColumn="1" w:lastColumn="0" w:oddVBand="0" w:evenVBand="0" w:oddHBand="0" w:evenHBand="0" w:firstRowFirstColumn="0" w:firstRowLastColumn="0" w:lastRowFirstColumn="0" w:lastRowLastColumn="0"/>
-            <w:tcW w:w="1681" w:type="dxa"/>
-            <w:vAlign w:val="center"/>
-            <w:hideMark/>
-          </w:tcPr>
-          <w:p>
-            <w:pPr>
-              <w:rPr>
-                <w:rFonts w:ascii="Times New Roman" w:hAnsi="Times New Roman" w:cs="Times New Roman"/>
-                <w:b w:val="0"/>
-                <w:bCs w:val="0"/>
-                <w:sz w:val="24"/>
-                <w:szCs w:val="24"/>
-              </w:rPr>
-            </w:pPr>
-            <w:r>
-              <w:rPr>
-                <w:rFonts w:ascii="Times New Roman" w:hAnsi="Times New Roman" w:cs="Times New Roman"/>
-                <w:b w:val="0"/>
-                <w:bCs w:val="0"/>
-                <w:sz w:val="24"/>
-                <w:szCs w:val="24"/>
-              </w:rPr>
-              <w:t>RON</w:t>
-            </w:r>
-          </w:p>
-        </w:tc>
-        <w:tc>
-          <w:tcPr>
-            <w:tcW w:w="1681" w:type="dxa"/>
-            <w:vAlign w:val="center"/>
-            <w:hideMark/>
-          </w:tcPr>
-          <w:p>
-            <w:pPr>
-              <w:cnfStyle w:val="000000000000" w:firstRow="0" w:lastRow="0" w:firstColumn="0" w:lastColumn="0" w:oddVBand="0" w:evenVBand="0" w:oddHBand="0" w:evenHBand="0" w:firstRowFirstColumn="0" w:firstRowLastColumn="0" w:lastRowFirstColumn="0" w:lastRowLastColumn="0"/>
-              <w:rPr>
-                <w:rFonts w:ascii="Times New Roman" w:hAnsi="Times New Roman" w:cs="Times New Roman"/>
-                <w:sz w:val="24"/>
-                <w:szCs w:val="24"/>
-              </w:rPr>
-            </w:pPr>
-            <w:r>
-              <w:rPr>
-                <w:rFonts w:ascii="Times New Roman" w:hAnsi="Times New Roman" w:cs="Times New Roman"/>
-                <w:sz w:val="24"/>
-                <w:szCs w:val="24"/>
-              </w:rPr>
-              <w:t>EUR</w:t>
-            </w:r>
-          </w:p>
-        </w:tc>
-        <w:tc>
-          <w:tcPr>
-            <w:tcW w:w="1870" w:type="dxa"/>
-            <w:vAlign w:val="center"/>
-            <w:hideMark/>
-          </w:tcPr>
-          <w:p>
-            <w:pPr>
-              <w:cnfStyle w:val="000000000000" w:firstRow="0" w:lastRow="0" w:firstColumn="0" w:lastColumn="0" w:oddVBand="0" w:evenVBand="0" w:oddHBand="0" w:evenHBand="0" w:firstRowFirstColumn="0" w:firstRowLastColumn="0" w:lastRowFirstColumn="0" w:lastRowLastColumn="0"/>
-              <w:rPr>
-                <w:rFonts w:ascii="Times New Roman" w:hAnsi="Times New Roman" w:cs="Times New Roman"/>
-                <w:sz w:val="24"/>
-                <w:szCs w:val="24"/>
-              </w:rPr>
-            </w:pPr>
-            <w:r>
-              <w:rPr>
-                <w:rFonts w:ascii="Times New Roman" w:hAnsi="Times New Roman" w:cs="Times New Roman"/>
-                <w:sz w:val="24"/>
-                <w:szCs w:val="24"/>
-              </w:rPr>
-              <w:t>0.20</w:t>
-            </w:r>
-          </w:p>
-        </w:tc>
-      </w:tr>
-      <w:tr>
-        <w:trPr>
-          <w:cnfStyle w:val="000000100000" w:firstRow="0" w:lastRow="0" w:firstColumn="0" w:lastColumn="0" w:oddVBand="0" w:evenVBand="0" w:oddHBand="1" w:evenHBand="0" w:firstRowFirstColumn="0" w:firstRowLastColumn="0" w:lastRowFirstColumn="0" w:lastRowLastColumn="0"/>
-          <w:trHeight w:val="309"/>
-        </w:trPr>
-        <w:tc>
-          <w:tcPr>
-            <w:cnfStyle w:val="001000000000" w:firstRow="0" w:lastRow="0" w:firstColumn="1" w:lastColumn="0" w:oddVBand="0" w:evenVBand="0" w:oddHBand="0" w:evenHBand="0" w:firstRowFirstColumn="0" w:firstRowLastColumn="0" w:lastRowFirstColumn="0" w:lastRowLastColumn="0"/>
-            <w:tcW w:w="1681" w:type="dxa"/>
-            <w:vAlign w:val="center"/>
-            <w:hideMark/>
-          </w:tcPr>
-          <w:p>
-            <w:pPr>
-              <w:rPr>
-                <w:rFonts w:ascii="Times New Roman" w:hAnsi="Times New Roman" w:cs="Times New Roman"/>
-                <w:b w:val="0"/>
-                <w:bCs w:val="0"/>
-                <w:sz w:val="24"/>
-                <w:szCs w:val="24"/>
-              </w:rPr>
-            </w:pPr>
-            <w:r>
-              <w:rPr>
-                <w:rFonts w:ascii="Times New Roman" w:hAnsi="Times New Roman" w:cs="Times New Roman"/>
-                <w:b w:val="0"/>
-                <w:bCs w:val="0"/>
-                <w:sz w:val="24"/>
-                <w:szCs w:val="24"/>
-              </w:rPr>
-              <w:t>RON</w:t>
-            </w:r>
-          </w:p>
-        </w:tc>
-        <w:tc>
-          <w:tcPr>
-            <w:tcW w:w="1681" w:type="dxa"/>
-            <w:vAlign w:val="center"/>
-            <w:hideMark/>
-          </w:tcPr>
-          <w:p>
-            <w:pPr>
-              <w:cnfStyle w:val="000000100000" w:firstRow="0" w:lastRow="0" w:firstColumn="0" w:lastColumn="0" w:oddVBand="0" w:evenVBand="0" w:oddHBand="1" w:evenHBand="0" w:firstRowFirstColumn="0" w:firstRowLastColumn="0" w:lastRowFirstColumn="0" w:lastRowLastColumn="0"/>
-              <w:rPr>
-                <w:rFonts w:ascii="Times New Roman" w:hAnsi="Times New Roman" w:cs="Times New Roman"/>
-                <w:sz w:val="24"/>
-                <w:szCs w:val="24"/>
-              </w:rPr>
-            </w:pPr>
-            <w:r>
-              <w:rPr>
-                <w:rFonts w:ascii="Times New Roman" w:hAnsi="Times New Roman" w:cs="Times New Roman"/>
-                <w:sz w:val="24"/>
-                <w:szCs w:val="24"/>
-              </w:rPr>
-              <w:t>GBP</w:t>
-            </w:r>
-          </w:p>
-        </w:tc>
-        <w:tc>
-          <w:tcPr>
-            <w:tcW w:w="1870" w:type="dxa"/>
-            <w:vAlign w:val="center"/>
-            <w:hideMark/>
-          </w:tcPr>
-          <w:p>
-            <w:pPr>
-              <w:cnfStyle w:val="000000100000" w:firstRow="0" w:lastRow="0" w:firstColumn="0" w:lastColumn="0" w:oddVBand="0" w:evenVBand="0" w:oddHBand="1" w:evenHBand="0" w:firstRowFirstColumn="0" w:firstRowLastColumn="0" w:lastRowFirstColumn="0" w:lastRowLastColumn="0"/>
-              <w:rPr>
-                <w:rFonts w:ascii="Times New Roman" w:hAnsi="Times New Roman" w:cs="Times New Roman"/>
-                <w:sz w:val="24"/>
-                <w:szCs w:val="24"/>
-              </w:rPr>
-            </w:pPr>
-            <w:r>
-              <w:rPr>
-                <w:rFonts w:ascii="Times New Roman" w:hAnsi="Times New Roman" w:cs="Times New Roman"/>
-                <w:sz w:val="24"/>
-                <w:szCs w:val="24"/>
-              </w:rPr>
-              <w:t>0.17</w:t>
-            </w:r>
-          </w:p>
-        </w:tc>
-      </w:tr>
-      <w:tr>
-        <w:trPr>
-          <w:trHeight w:val="309"/>
-        </w:trPr>
-        <w:tc>
-          <w:tcPr>
-            <w:cnfStyle w:val="001000000000" w:firstRow="0" w:lastRow="0" w:firstColumn="1" w:lastColumn="0" w:oddVBand="0" w:evenVBand="0" w:oddHBand="0" w:evenHBand="0" w:firstRowFirstColumn="0" w:firstRowLastColumn="0" w:lastRowFirstColumn="0" w:lastRowLastColumn="0"/>
-            <w:tcW w:w="1681" w:type="dxa"/>
-            <w:vAlign w:val="center"/>
-            <w:hideMark/>
-          </w:tcPr>
-          <w:p>
-            <w:pPr>
-              <w:rPr>
-                <w:rFonts w:ascii="Times New Roman" w:hAnsi="Times New Roman" w:cs="Times New Roman"/>
-                <w:b w:val="0"/>
-                <w:bCs w:val="0"/>
-                <w:sz w:val="24"/>
-                <w:szCs w:val="24"/>
-              </w:rPr>
-            </w:pPr>
-            <w:r>
-              <w:rPr>
-                <w:rFonts w:ascii="Times New Roman" w:hAnsi="Times New Roman" w:cs="Times New Roman"/>
-                <w:b w:val="0"/>
-                <w:bCs w:val="0"/>
-                <w:sz w:val="24"/>
-                <w:szCs w:val="24"/>
-              </w:rPr>
-              <w:t>RON</w:t>
-            </w:r>
-          </w:p>
-        </w:tc>
-        <w:tc>
-          <w:tcPr>
-            <w:tcW w:w="1681" w:type="dxa"/>
-            <w:vAlign w:val="center"/>
-            <w:hideMark/>
-          </w:tcPr>
-          <w:p>
-            <w:pPr>
-              <w:cnfStyle w:val="000000000000" w:firstRow="0" w:lastRow="0" w:firstColumn="0" w:lastColumn="0" w:oddVBand="0" w:evenVBand="0" w:oddHBand="0" w:evenHBand="0" w:firstRowFirstColumn="0" w:firstRowLastColumn="0" w:lastRowFirstColumn="0" w:lastRowLastColumn="0"/>
-              <w:rPr>
-                <w:rFonts w:ascii="Times New Roman" w:hAnsi="Times New Roman" w:cs="Times New Roman"/>
-                <w:sz w:val="24"/>
-                <w:szCs w:val="24"/>
-              </w:rPr>
-            </w:pPr>
-            <w:r>
-              <w:rPr>
-                <w:rFonts w:ascii="Times New Roman" w:hAnsi="Times New Roman" w:cs="Times New Roman"/>
-                <w:sz w:val="24"/>
-                <w:szCs w:val="24"/>
-              </w:rPr>
-              <w:t>HUF</w:t>
-            </w:r>
-          </w:p>
-        </w:tc>
-        <w:tc>
-          <w:tcPr>
-            <w:tcW w:w="1870" w:type="dxa"/>
-            <w:vAlign w:val="center"/>
-            <w:hideMark/>
-          </w:tcPr>
-          <w:p>
-            <w:pPr>
-              <w:cnfStyle w:val="000000000000" w:firstRow="0" w:lastRow="0" w:firstColumn="0" w:lastColumn="0" w:oddVBand="0" w:evenVBand="0" w:oddHBand="0" w:evenHBand="0" w:firstRowFirstColumn="0" w:firstRowLastColumn="0" w:lastRowFirstColumn="0" w:lastRowLastColumn="0"/>
-              <w:rPr>
-                <w:rFonts w:ascii="Times New Roman" w:hAnsi="Times New Roman" w:cs="Times New Roman"/>
-                <w:sz w:val="24"/>
-                <w:szCs w:val="24"/>
-              </w:rPr>
-            </w:pPr>
-            <w:r>
-              <w:rPr>
-                <w:rFonts w:ascii="Times New Roman" w:hAnsi="Times New Roman" w:cs="Times New Roman"/>
-                <w:sz w:val="24"/>
-                <w:szCs w:val="24"/>
-              </w:rPr>
-              <w:t>81.75</w:t>
-            </w:r>
-          </w:p>
-        </w:tc>
-      </w:tr>
-      <w:tr>
-        <w:trPr>
-          <w:cnfStyle w:val="000000100000" w:firstRow="0" w:lastRow="0" w:firstColumn="0" w:lastColumn="0" w:oddVBand="0" w:evenVBand="0" w:oddHBand="1" w:evenHBand="0" w:firstRowFirstColumn="0" w:firstRowLastColumn="0" w:lastRowFirstColumn="0" w:lastRowLastColumn="0"/>
-          <w:trHeight w:val="309"/>
-        </w:trPr>
-        <w:tc>
-          <w:tcPr>
-            <w:cnfStyle w:val="001000000000" w:firstRow="0" w:lastRow="0" w:firstColumn="1" w:lastColumn="0" w:oddVBand="0" w:evenVBand="0" w:oddHBand="0" w:evenHBand="0" w:firstRowFirstColumn="0" w:firstRowLastColumn="0" w:lastRowFirstColumn="0" w:lastRowLastColumn="0"/>
-            <w:tcW w:w="1681" w:type="dxa"/>
-            <w:vAlign w:val="center"/>
-            <w:hideMark/>
-          </w:tcPr>
-          <w:p>
-            <w:pPr>
-              <w:rPr>
-                <w:rFonts w:ascii="Times New Roman" w:hAnsi="Times New Roman" w:cs="Times New Roman"/>
-                <w:b w:val="0"/>
-                <w:bCs w:val="0"/>
-                <w:sz w:val="24"/>
-                <w:szCs w:val="24"/>
-              </w:rPr>
-            </w:pPr>
-            <w:r>
-              <w:rPr>
-                <w:rFonts w:ascii="Times New Roman" w:hAnsi="Times New Roman" w:cs="Times New Roman"/>
-                <w:b w:val="0"/>
-                <w:bCs w:val="0"/>
-                <w:sz w:val="24"/>
-                <w:szCs w:val="24"/>
-              </w:rPr>
-              <w:t>RON</w:t>
-            </w:r>
-          </w:p>
-        </w:tc>
-        <w:tc>
-          <w:tcPr>
-            <w:tcW w:w="1681" w:type="dxa"/>
-            <w:vAlign w:val="center"/>
-            <w:hideMark/>
-          </w:tcPr>
-          <w:p>
-            <w:pPr>
-              <w:cnfStyle w:val="000000100000" w:firstRow="0" w:lastRow="0" w:firstColumn="0" w:lastColumn="0" w:oddVBand="0" w:evenVBand="0" w:oddHBand="1" w:evenHBand="0" w:firstRowFirstColumn="0" w:firstRowLastColumn="0" w:lastRowFirstColumn="0" w:lastRowLastColumn="0"/>
-              <w:rPr>
-                <w:rFonts w:ascii="Times New Roman" w:hAnsi="Times New Roman" w:cs="Times New Roman"/>
-                <w:sz w:val="24"/>
-                <w:szCs w:val="24"/>
-              </w:rPr>
-            </w:pPr>
-            <w:r>
-              <w:rPr>
-                <w:rFonts w:ascii="Times New Roman" w:hAnsi="Times New Roman" w:cs="Times New Roman"/>
-                <w:sz w:val="24"/>
-                <w:szCs w:val="24"/>
-              </w:rPr>
-              <w:t>USD</w:t>
-            </w:r>
-          </w:p>
-        </w:tc>
-        <w:tc>
-          <w:tcPr>
-            <w:tcW w:w="1870" w:type="dxa"/>
-            <w:vAlign w:val="center"/>
-            <w:hideMark/>
-          </w:tcPr>
-          <w:p>
-            <w:pPr>
-              <w:cnfStyle w:val="000000100000" w:firstRow="0" w:lastRow="0" w:firstColumn="0" w:lastColumn="0" w:oddVBand="0" w:evenVBand="0" w:oddHBand="1" w:evenHBand="0" w:firstRowFirstColumn="0" w:firstRowLastColumn="0" w:lastRowFirstColumn="0" w:lastRowLastColumn="0"/>
-              <w:rPr>
-                <w:rFonts w:ascii="Times New Roman" w:hAnsi="Times New Roman" w:cs="Times New Roman"/>
-                <w:sz w:val="24"/>
-                <w:szCs w:val="24"/>
-              </w:rPr>
-            </w:pPr>
-            <w:r>
-              <w:rPr>
-                <w:rFonts w:ascii="Times New Roman" w:hAnsi="Times New Roman" w:cs="Times New Roman"/>
-                <w:sz w:val="24"/>
-                <w:szCs w:val="24"/>
-              </w:rPr>
-              <w:t>0.21</w:t>
-            </w:r>
-          </w:p>
-        </w:tc>
-      </w:tr>
-      <w:tr>
-        <w:trPr>
-          <w:trHeight w:val="309"/>
-        </w:trPr>
-        <w:tc>
-          <w:tcPr>
-            <w:cnfStyle w:val="001000000000" w:firstRow="0" w:lastRow="0" w:firstColumn="1" w:lastColumn="0" w:oddVBand="0" w:evenVBand="0" w:oddHBand="0" w:evenHBand="0" w:firstRowFirstColumn="0" w:firstRowLastColumn="0" w:lastRowFirstColumn="0" w:lastRowLastColumn="0"/>
-            <w:tcW w:w="1681" w:type="dxa"/>
-            <w:vAlign w:val="center"/>
-            <w:hideMark/>
-          </w:tcPr>
-          <w:p>
-            <w:pPr>
-              <w:rPr>
-                <w:rFonts w:ascii="Times New Roman" w:hAnsi="Times New Roman" w:cs="Times New Roman"/>
-                <w:b w:val="0"/>
-                <w:bCs w:val="0"/>
-                <w:sz w:val="24"/>
-                <w:szCs w:val="24"/>
-              </w:rPr>
-            </w:pPr>
-            <w:r>
-              <w:rPr>
-                <w:rFonts w:ascii="Times New Roman" w:hAnsi="Times New Roman" w:cs="Times New Roman"/>
-                <w:b w:val="0"/>
-                <w:bCs w:val="0"/>
-                <w:sz w:val="24"/>
-                <w:szCs w:val="24"/>
-              </w:rPr>
-              <w:t>USD</w:t>
-            </w:r>
-          </w:p>
-        </w:tc>
-        <w:tc>
-          <w:tcPr>
-            <w:tcW w:w="1681" w:type="dxa"/>
-            <w:vAlign w:val="center"/>
-            <w:hideMark/>
-          </w:tcPr>
-          <w:p>
-            <w:pPr>
-              <w:cnfStyle w:val="000000000000" w:firstRow="0" w:lastRow="0" w:firstColumn="0" w:lastColumn="0" w:oddVBand="0" w:evenVBand="0" w:oddHBand="0" w:evenHBand="0" w:firstRowFirstColumn="0" w:firstRowLastColumn="0" w:lastRowFirstColumn="0" w:lastRowLastColumn="0"/>
-              <w:rPr>
-                <w:rFonts w:ascii="Times New Roman" w:hAnsi="Times New Roman" w:cs="Times New Roman"/>
-                <w:sz w:val="24"/>
-                <w:szCs w:val="24"/>
-              </w:rPr>
-            </w:pPr>
-            <w:r>
-              <w:rPr>
-                <w:rFonts w:ascii="Times New Roman" w:hAnsi="Times New Roman" w:cs="Times New Roman"/>
-                <w:sz w:val="24"/>
-                <w:szCs w:val="24"/>
-              </w:rPr>
-              <w:t>CAD</w:t>
-            </w:r>
-          </w:p>
-        </w:tc>
-        <w:tc>
-          <w:tcPr>
-            <w:tcW w:w="1870" w:type="dxa"/>
-            <w:vAlign w:val="center"/>
-            <w:hideMark/>
-          </w:tcPr>
-          <w:p>
-            <w:pPr>
-              <w:cnfStyle w:val="000000000000" w:firstRow="0" w:lastRow="0" w:firstColumn="0" w:lastColumn="0" w:oddVBand="0" w:evenVBand="0" w:oddHBand="0" w:evenHBand="0" w:firstRowFirstColumn="0" w:firstRowLastColumn="0" w:lastRowFirstColumn="0" w:lastRowLastColumn="0"/>
-              <w:rPr>
-                <w:rFonts w:ascii="Times New Roman" w:hAnsi="Times New Roman" w:cs="Times New Roman"/>
-                <w:sz w:val="24"/>
-                <w:szCs w:val="24"/>
-              </w:rPr>
-            </w:pPr>
-            <w:r>
-              <w:rPr>
-                <w:rFonts w:ascii="Times New Roman" w:hAnsi="Times New Roman" w:cs="Times New Roman"/>
-                <w:sz w:val="24"/>
-                <w:szCs w:val="24"/>
-              </w:rPr>
-              <w:t>14611</w:t>
-            </w:r>
-          </w:p>
-        </w:tc>
-      </w:tr>
-      <w:tr>
-        <w:trPr>
-          <w:cnfStyle w:val="000000100000" w:firstRow="0" w:lastRow="0" w:firstColumn="0" w:lastColumn="0" w:oddVBand="0" w:evenVBand="0" w:oddHBand="1" w:evenHBand="0" w:firstRowFirstColumn="0" w:firstRowLastColumn="0" w:lastRowFirstColumn="0" w:lastRowLastColumn="0"/>
-          <w:trHeight w:val="334"/>
-        </w:trPr>
-        <w:tc>
-          <w:tcPr>
-            <w:cnfStyle w:val="001000000000" w:firstRow="0" w:lastRow="0" w:firstColumn="1" w:lastColumn="0" w:oddVBand="0" w:evenVBand="0" w:oddHBand="0" w:evenHBand="0" w:firstRowFirstColumn="0" w:firstRowLastColumn="0" w:lastRowFirstColumn="0" w:lastRowLastColumn="0"/>
-            <w:tcW w:w="1681" w:type="dxa"/>
-            <w:vAlign w:val="center"/>
-            <w:hideMark/>
-          </w:tcPr>
-          <w:p>
-            <w:pPr>
-              <w:rPr>
-                <w:rFonts w:ascii="Times New Roman" w:hAnsi="Times New Roman" w:cs="Times New Roman"/>
-                <w:b w:val="0"/>
-                <w:bCs w:val="0"/>
-                <w:sz w:val="24"/>
-                <w:szCs w:val="24"/>
-              </w:rPr>
-            </w:pPr>
-            <w:r>
-              <w:rPr>
-                <w:rFonts w:ascii="Times New Roman" w:hAnsi="Times New Roman" w:cs="Times New Roman"/>
-                <w:b w:val="0"/>
-                <w:bCs w:val="0"/>
-                <w:sz w:val="24"/>
-                <w:szCs w:val="24"/>
-              </w:rPr>
-              <w:t>USD</w:t>
-            </w:r>
-          </w:p>
-        </w:tc>
-        <w:tc>
-          <w:tcPr>
-            <w:tcW w:w="1681" w:type="dxa"/>
-            <w:vAlign w:val="center"/>
-            <w:hideMark/>
-          </w:tcPr>
-          <w:p>
-            <w:pPr>
-              <w:cnfStyle w:val="000000100000" w:firstRow="0" w:lastRow="0" w:firstColumn="0" w:lastColumn="0" w:oddVBand="0" w:evenVBand="0" w:oddHBand="1" w:evenHBand="0" w:firstRowFirstColumn="0" w:firstRowLastColumn="0" w:lastRowFirstColumn="0" w:lastRowLastColumn="0"/>
-              <w:rPr>
-                <w:rFonts w:ascii="Times New Roman" w:hAnsi="Times New Roman" w:cs="Times New Roman"/>
-                <w:sz w:val="24"/>
-                <w:szCs w:val="24"/>
-              </w:rPr>
-            </w:pPr>
-            <w:r>
-              <w:rPr>
-                <w:rFonts w:ascii="Times New Roman" w:hAnsi="Times New Roman" w:cs="Times New Roman"/>
-                <w:sz w:val="24"/>
-                <w:szCs w:val="24"/>
-              </w:rPr>
-              <w:t>EUR</w:t>
-            </w:r>
-          </w:p>
-        </w:tc>
-        <w:tc>
-          <w:tcPr>
-            <w:tcW w:w="1870" w:type="dxa"/>
-            <w:vAlign w:val="center"/>
-            <w:hideMark/>
-          </w:tcPr>
-          <w:p>
-            <w:pPr>
-              <w:cnfStyle w:val="000000100000" w:firstRow="0" w:lastRow="0" w:firstColumn="0" w:lastColumn="0" w:oddVBand="0" w:evenVBand="0" w:oddHBand="1" w:evenHBand="0" w:firstRowFirstColumn="0" w:firstRowLastColumn="0" w:lastRowFirstColumn="0" w:lastRowLastColumn="0"/>
-              <w:rPr>
-                <w:rFonts w:ascii="Times New Roman" w:hAnsi="Times New Roman" w:cs="Times New Roman"/>
-                <w:sz w:val="24"/>
-                <w:szCs w:val="24"/>
-              </w:rPr>
-            </w:pPr>
-            <w:r>
-              <w:rPr>
-                <w:rFonts w:ascii="Times New Roman" w:hAnsi="Times New Roman" w:cs="Times New Roman"/>
-                <w:sz w:val="24"/>
-                <w:szCs w:val="24"/>
-              </w:rPr>
-              <w:t>0.95</w:t>
-            </w:r>
-          </w:p>
-        </w:tc>
-      </w:tr>
-      <w:tr>
-        <w:trPr>
-          <w:trHeight w:val="334"/>
-        </w:trPr>
-        <w:tc>
-          <w:tcPr>
-            <w:cnfStyle w:val="001000000000" w:firstRow="0" w:lastRow="0" w:firstColumn="1" w:lastColumn="0" w:oddVBand="0" w:evenVBand="0" w:oddHBand="0" w:evenHBand="0" w:firstRowFirstColumn="0" w:firstRowLastColumn="0" w:lastRowFirstColumn="0" w:lastRowLastColumn="0"/>
-            <w:tcW w:w="1681" w:type="dxa"/>
-            <w:vAlign w:val="center"/>
-            <w:hideMark/>
-          </w:tcPr>
-          <w:p>
-            <w:pPr>
-              <w:rPr>
-                <w:rFonts w:ascii="Times New Roman" w:hAnsi="Times New Roman" w:cs="Times New Roman"/>
-                <w:b w:val="0"/>
-                <w:bCs w:val="0"/>
-                <w:sz w:val="24"/>
-                <w:szCs w:val="24"/>
-              </w:rPr>
-            </w:pPr>
-            <w:r>
-              <w:rPr>
-                <w:rFonts w:ascii="Times New Roman" w:hAnsi="Times New Roman" w:cs="Times New Roman"/>
-                <w:b w:val="0"/>
-                <w:bCs w:val="0"/>
-                <w:sz w:val="24"/>
-                <w:szCs w:val="24"/>
-              </w:rPr>
-              <w:t>USD</w:t>
-            </w:r>
-          </w:p>
-        </w:tc>
-        <w:tc>
-          <w:tcPr>
-            <w:tcW w:w="1681" w:type="dxa"/>
-            <w:vAlign w:val="center"/>
-            <w:hideMark/>
-          </w:tcPr>
-          <w:p>
-            <w:pPr>
-              <w:cnfStyle w:val="000000000000" w:firstRow="0" w:lastRow="0" w:firstColumn="0" w:lastColumn="0" w:oddVBand="0" w:evenVBand="0" w:oddHBand="0" w:evenHBand="0" w:firstRowFirstColumn="0" w:firstRowLastColumn="0" w:lastRowFirstColumn="0" w:lastRowLastColumn="0"/>
-              <w:rPr>
-                <w:rFonts w:ascii="Times New Roman" w:hAnsi="Times New Roman" w:cs="Times New Roman"/>
-                <w:sz w:val="24"/>
-                <w:szCs w:val="24"/>
-              </w:rPr>
-            </w:pPr>
-            <w:r>
-              <w:rPr>
-                <w:rFonts w:ascii="Times New Roman" w:hAnsi="Times New Roman" w:cs="Times New Roman"/>
-                <w:sz w:val="24"/>
-                <w:szCs w:val="24"/>
-              </w:rPr>
-              <w:t>GBP</w:t>
-            </w:r>
-          </w:p>
-        </w:tc>
-        <w:tc>
-          <w:tcPr>
-            <w:tcW w:w="1870" w:type="dxa"/>
-            <w:vAlign w:val="center"/>
-            <w:hideMark/>
-          </w:tcPr>
-          <w:p>
-            <w:pPr>
-              <w:cnfStyle w:val="000000000000" w:firstRow="0" w:lastRow="0" w:firstColumn="0" w:lastColumn="0" w:oddVBand="0" w:evenVBand="0" w:oddHBand="0" w:evenHBand="0" w:firstRowFirstColumn="0" w:firstRowLastColumn="0" w:lastRowFirstColumn="0" w:lastRowLastColumn="0"/>
-              <w:rPr>
-                <w:rFonts w:ascii="Times New Roman" w:hAnsi="Times New Roman" w:cs="Times New Roman"/>
-                <w:sz w:val="24"/>
-                <w:szCs w:val="24"/>
-              </w:rPr>
-            </w:pPr>
-            <w:r>
-              <w:rPr>
-                <w:rFonts w:ascii="Times New Roman" w:hAnsi="Times New Roman" w:cs="Times New Roman"/>
-                <w:sz w:val="24"/>
-                <w:szCs w:val="24"/>
-              </w:rPr>
-              <w:t>0.79</w:t>
-            </w:r>
-          </w:p>
-        </w:tc>
-      </w:tr>
-      <w:tr>
-        <w:trPr>
-          <w:cnfStyle w:val="000000100000" w:firstRow="0" w:lastRow="0" w:firstColumn="0" w:lastColumn="0" w:oddVBand="0" w:evenVBand="0" w:oddHBand="1" w:evenHBand="0" w:firstRowFirstColumn="0" w:firstRowLastColumn="0" w:lastRowFirstColumn="0" w:lastRowLastColumn="0"/>
-          <w:trHeight w:val="334"/>
-        </w:trPr>
-        <w:tc>
-          <w:tcPr>
-            <w:cnfStyle w:val="001000000000" w:firstRow="0" w:lastRow="0" w:firstColumn="1" w:lastColumn="0" w:oddVBand="0" w:evenVBand="0" w:oddHBand="0" w:evenHBand="0" w:firstRowFirstColumn="0" w:firstRowLastColumn="0" w:lastRowFirstColumn="0" w:lastRowLastColumn="0"/>
-            <w:tcW w:w="1681" w:type="dxa"/>
-            <w:vAlign w:val="center"/>
-            <w:hideMark/>
-          </w:tcPr>
-          <w:p>
-            <w:pPr>
-              <w:rPr>
-                <w:rFonts w:ascii="Times New Roman" w:hAnsi="Times New Roman" w:cs="Times New Roman"/>
-                <w:b w:val="0"/>
-                <w:bCs w:val="0"/>
-                <w:sz w:val="24"/>
-                <w:szCs w:val="24"/>
-              </w:rPr>
-            </w:pPr>
-            <w:r>
-              <w:rPr>
-                <w:rFonts w:ascii="Times New Roman" w:hAnsi="Times New Roman" w:cs="Times New Roman"/>
-                <w:b w:val="0"/>
-                <w:bCs w:val="0"/>
-                <w:sz w:val="24"/>
-                <w:szCs w:val="24"/>
-              </w:rPr>
-              <w:t>USD</w:t>
-            </w:r>
-          </w:p>
-        </w:tc>
-        <w:tc>
-          <w:tcPr>
-            <w:tcW w:w="1681" w:type="dxa"/>
-            <w:vAlign w:val="center"/>
-            <w:hideMark/>
-          </w:tcPr>
-          <w:p>
-            <w:pPr>
-              <w:cnfStyle w:val="000000100000" w:firstRow="0" w:lastRow="0" w:firstColumn="0" w:lastColumn="0" w:oddVBand="0" w:evenVBand="0" w:oddHBand="1" w:evenHBand="0" w:firstRowFirstColumn="0" w:firstRowLastColumn="0" w:lastRowFirstColumn="0" w:lastRowLastColumn="0"/>
-              <w:rPr>
-                <w:rFonts w:ascii="Times New Roman" w:hAnsi="Times New Roman" w:cs="Times New Roman"/>
-                <w:sz w:val="24"/>
-                <w:szCs w:val="24"/>
-              </w:rPr>
-            </w:pPr>
-            <w:r>
-              <w:rPr>
-                <w:rFonts w:ascii="Times New Roman" w:hAnsi="Times New Roman" w:cs="Times New Roman"/>
-                <w:sz w:val="24"/>
-                <w:szCs w:val="24"/>
-              </w:rPr>
-              <w:t>HUF</w:t>
-            </w:r>
-          </w:p>
-        </w:tc>
-        <w:tc>
-          <w:tcPr>
-            <w:tcW w:w="1870" w:type="dxa"/>
-            <w:vAlign w:val="center"/>
-            <w:hideMark/>
-          </w:tcPr>
-          <w:p>
-            <w:pPr>
-              <w:cnfStyle w:val="000000100000" w:firstRow="0" w:lastRow="0" w:firstColumn="0" w:lastColumn="0" w:oddVBand="0" w:evenVBand="0" w:oddHBand="1" w:evenHBand="0" w:firstRowFirstColumn="0" w:firstRowLastColumn="0" w:lastRowFirstColumn="0" w:lastRowLastColumn="0"/>
-              <w:rPr>
-                <w:rFonts w:ascii="Times New Roman" w:hAnsi="Times New Roman" w:cs="Times New Roman"/>
-                <w:sz w:val="24"/>
-                <w:szCs w:val="24"/>
-              </w:rPr>
-            </w:pPr>
-            <w:r>
-              <w:rPr>
-                <w:rFonts w:ascii="Times New Roman" w:hAnsi="Times New Roman" w:cs="Times New Roman"/>
-                <w:sz w:val="24"/>
-                <w:szCs w:val="24"/>
-              </w:rPr>
-              <w:t>385.14</w:t>
-            </w:r>
-          </w:p>
-        </w:tc>
-      </w:tr>
-      <w:tr>
-        <w:trPr>
-          <w:trHeight w:val="334"/>
-        </w:trPr>
-        <w:tc>
-          <w:tcPr>
-            <w:cnfStyle w:val="001000000000" w:firstRow="0" w:lastRow="0" w:firstColumn="1" w:lastColumn="0" w:oddVBand="0" w:evenVBand="0" w:oddHBand="0" w:evenHBand="0" w:firstRowFirstColumn="0" w:firstRowLastColumn="0" w:lastRowFirstColumn="0" w:lastRowLastColumn="0"/>
-            <w:tcW w:w="1681" w:type="dxa"/>
-            <w:vAlign w:val="center"/>
-            <w:hideMark/>
-          </w:tcPr>
-          <w:p>
-            <w:pPr>
-              <w:rPr>
-                <w:rFonts w:ascii="Times New Roman" w:hAnsi="Times New Roman" w:cs="Times New Roman"/>
-                <w:b w:val="0"/>
-                <w:bCs w:val="0"/>
-                <w:sz w:val="24"/>
-                <w:szCs w:val="24"/>
-              </w:rPr>
-            </w:pPr>
-            <w:r>
-              <w:rPr>
-                <w:rFonts w:ascii="Times New Roman" w:hAnsi="Times New Roman" w:cs="Times New Roman"/>
-                <w:b w:val="0"/>
-                <w:bCs w:val="0"/>
-                <w:sz w:val="24"/>
-                <w:szCs w:val="24"/>
-              </w:rPr>
-              <w:t>USD</w:t>
-            </w:r>
-          </w:p>
-        </w:tc>
-        <w:tc>
-          <w:tcPr>
-            <w:tcW w:w="1681" w:type="dxa"/>
-            <w:vAlign w:val="center"/>
-            <w:hideMark/>
-          </w:tcPr>
-          <w:p>
-            <w:pPr>
-              <w:cnfStyle w:val="000000000000" w:firstRow="0" w:lastRow="0" w:firstColumn="0" w:lastColumn="0" w:oddVBand="0" w:evenVBand="0" w:oddHBand="0" w:evenHBand="0" w:firstRowFirstColumn="0" w:firstRowLastColumn="0" w:lastRowFirstColumn="0" w:lastRowLastColumn="0"/>
-              <w:rPr>
-                <w:rFonts w:ascii="Times New Roman" w:hAnsi="Times New Roman" w:cs="Times New Roman"/>
-                <w:sz w:val="24"/>
-                <w:szCs w:val="24"/>
-              </w:rPr>
-            </w:pPr>
-            <w:r>
-              <w:rPr>
-                <w:rFonts w:ascii="Times New Roman" w:hAnsi="Times New Roman" w:cs="Times New Roman"/>
-                <w:sz w:val="24"/>
-                <w:szCs w:val="24"/>
-              </w:rPr>
-              <w:t>RON</w:t>
-            </w:r>
-          </w:p>
-        </w:tc>
-        <w:tc>
-          <w:tcPr>
-            <w:tcW w:w="1870" w:type="dxa"/>
-            <w:vAlign w:val="center"/>
-            <w:hideMark/>
-          </w:tcPr>
-          <w:p>
-            <w:pPr>
-              <w:cnfStyle w:val="000000000000" w:firstRow="0" w:lastRow="0" w:firstColumn="0" w:lastColumn="0" w:oddVBand="0" w:evenVBand="0" w:oddHBand="0" w:evenHBand="0" w:firstRowFirstColumn="0" w:firstRowLastColumn="0" w:lastRowFirstColumn="0" w:lastRowLastColumn="0"/>
-              <w:rPr>
-                <w:rFonts w:ascii="Times New Roman" w:hAnsi="Times New Roman" w:cs="Times New Roman"/>
-                <w:sz w:val="24"/>
-                <w:szCs w:val="24"/>
-              </w:rPr>
-            </w:pPr>
-            <w:r>
-              <w:rPr>
-                <w:rFonts w:ascii="Times New Roman" w:hAnsi="Times New Roman" w:cs="Times New Roman"/>
-                <w:sz w:val="24"/>
-                <w:szCs w:val="24"/>
-              </w:rPr>
-              <w:t>26024</w:t>
-            </w:r>
           </w:p>
         </w:tc>
       </w:tr>
@@ -4953,7 +3445,6 @@
           <w:sz w:val="26"/>
           <w:szCs w:val="26"/>
         </w:rPr>
-        <w:lastRenderedPageBreak/>
         <w:t>Validarea datelor introduse</w:t>
       </w:r>
       <w:bookmarkEnd w:id="6"/>
@@ -5318,6 +3809,7 @@
           <w:sz w:val="24"/>
           <w:szCs w:val="24"/>
         </w:rPr>
+        <w:lastRenderedPageBreak/>
         <w:t>Delimitatorul este virgulă (,) pentru limbile română, franceză și maghiară</w:t>
       </w:r>
     </w:p>
@@ -5444,7 +3936,6 @@
           <w:sz w:val="24"/>
           <w:szCs w:val="24"/>
         </w:rPr>
-        <w:lastRenderedPageBreak/>
         <w:t>Spațiul dintre etichetă și câmpul din formular este de 5px</w:t>
       </w:r>
       <w:r>
@@ -8567,6 +7058,63 @@
       </w:tcPr>
     </w:tblStylePr>
   </w:style>
+  <w:style w:type="table" w:styleId="GridTable1Light">
+    <w:name w:val="Grid Table 1 Light"/>
+    <w:basedOn w:val="TableNormal"/>
+    <w:uiPriority w:val="46"/>
+    <w:rsid w:val="004C60CD"/>
+    <w:pPr>
+      <w:spacing w:after="0" w:line="240" w:lineRule="auto"/>
+    </w:pPr>
+    <w:tblPr>
+      <w:tblStyleRowBandSize w:val="1"/>
+      <w:tblStyleColBandSize w:val="1"/>
+      <w:tblBorders>
+        <w:top w:val="single" w:sz="4" w:space="0" w:color="999999" w:themeColor="text1" w:themeTint="66"/>
+        <w:left w:val="single" w:sz="4" w:space="0" w:color="999999" w:themeColor="text1" w:themeTint="66"/>
+        <w:bottom w:val="single" w:sz="4" w:space="0" w:color="999999" w:themeColor="text1" w:themeTint="66"/>
+        <w:right w:val="single" w:sz="4" w:space="0" w:color="999999" w:themeColor="text1" w:themeTint="66"/>
+        <w:insideH w:val="single" w:sz="4" w:space="0" w:color="999999" w:themeColor="text1" w:themeTint="66"/>
+        <w:insideV w:val="single" w:sz="4" w:space="0" w:color="999999" w:themeColor="text1" w:themeTint="66"/>
+      </w:tblBorders>
+    </w:tblPr>
+    <w:tblStylePr w:type="firstRow">
+      <w:rPr>
+        <w:b/>
+        <w:bCs/>
+      </w:rPr>
+      <w:tblPr/>
+      <w:tcPr>
+        <w:tcBorders>
+          <w:bottom w:val="single" w:sz="12" w:space="0" w:color="666666" w:themeColor="text1" w:themeTint="99"/>
+        </w:tcBorders>
+      </w:tcPr>
+    </w:tblStylePr>
+    <w:tblStylePr w:type="lastRow">
+      <w:rPr>
+        <w:b/>
+        <w:bCs/>
+      </w:rPr>
+      <w:tblPr/>
+      <w:tcPr>
+        <w:tcBorders>
+          <w:top w:val="double" w:sz="2" w:space="0" w:color="666666" w:themeColor="text1" w:themeTint="99"/>
+        </w:tcBorders>
+      </w:tcPr>
+    </w:tblStylePr>
+    <w:tblStylePr w:type="firstCol">
+      <w:rPr>
+        <w:b/>
+        <w:bCs/>
+      </w:rPr>
+    </w:tblStylePr>
+    <w:tblStylePr w:type="lastCol">
+      <w:rPr>
+        <w:b/>
+        <w:bCs/>
+      </w:rPr>
+    </w:tblStylePr>
+  </w:style>
 </w:styles>
 </file>
 

</xml_diff>